<commit_message>
update doc - lz77
</commit_message>
<xml_diff>
--- a/doc/doc.docx
+++ b/doc/doc.docx
@@ -15,8 +15,6 @@
       </w:r>
       <w:r>
         <w:br/>
-      </w:r>
-      <w:r>
         <w:t>Grafika Komputerowa i Multimedialna</w:t>
       </w:r>
     </w:p>
@@ -48,10 +46,7 @@
         <w:ind w:left="720"/>
       </w:pPr>
       <w:r>
-        <w:t xml:space="preserve">Temat: </w:t>
-      </w:r>
-      <w:r>
-        <w:t xml:space="preserve">Kompresja obrazków BMP do własnego 12 bitowego formatu i dekompresja z powrotem do BMP, z wykorzystaniem algorytmów:  Upakowanie bitowe, </w:t>
+        <w:t xml:space="preserve">Temat: Kompresja obrazków BMP do własnego 12 bitowego formatu i dekompresja z powrotem do BMP, z wykorzystaniem algorytmów:  Upakowanie bitowe, </w:t>
       </w:r>
       <w:proofErr w:type="spellStart"/>
       <w:r>
@@ -74,10 +69,7 @@
         <w:jc w:val="center"/>
       </w:pPr>
       <w:r>
-        <w:t xml:space="preserve">Prowadzący: </w:t>
-      </w:r>
-      <w:r>
-        <w:t>mgr Kamil Nowakowski</w:t>
+        <w:t>Prowadzący: mgr Kamil Nowakowski</w:t>
       </w:r>
     </w:p>
     <w:p/>
@@ -111,22 +103,15 @@
       </w:r>
       <w:r>
         <w:br/>
-      </w:r>
-      <w:r>
         <w:t>Marcin Małecki (Algorytm kompresji Huffmana)</w:t>
       </w:r>
       <w:r>
         <w:br/>
-      </w:r>
-      <w:r>
         <w:t>Damian Nowakowski (Algorytm kompresji LZ77)</w:t>
       </w:r>
       <w:r>
         <w:br/>
-        <w:t>Konrad Obal</w:t>
-      </w:r>
-      <w:r>
-        <w:t xml:space="preserve"> (Interfejs I/O, Skala szarości, Optymalizacje)</w:t>
+        <w:t>Konrad Obal (Interfejs I/O, Skala szarości, Optymalizacje)</w:t>
       </w:r>
     </w:p>
     <w:p>
@@ -195,13 +180,7 @@
         <w:t xml:space="preserve">” na pliku wykonywalnym. </w:t>
       </w:r>
       <w:r>
-        <w:t>Do operacji na plikach BMP została użyta biblioteka SD</w:t>
-      </w:r>
-      <w:r>
-        <w:t>L</w:t>
-      </w:r>
-      <w:r>
-        <w:t>2 (</w:t>
+        <w:t>Do operacji na plikach BMP została użyta biblioteka SDL2 (</w:t>
       </w:r>
       <w:hyperlink r:id="rId7" w:history="1">
         <w:r>
@@ -212,10 +191,10 @@
         </w:r>
       </w:hyperlink>
       <w:r>
-        <w:t xml:space="preserve">), w związku z czym plik „SDL2.dll” dołączony do programu, jest niezbędny do jego uruchomienia, lub na systemach unixowych istnieje potrzeba niezależnej instalacji tej biblioteki. </w:t>
-      </w:r>
-      <w:r>
-        <w:br/>
+        <w:t>), w związku z czym plik „SDL2.dll” dołączony do programu, jest niezbędny do jego uruchomienia, lub na systemach unixowych istnieje potrzeba niezależ</w:t>
+      </w:r>
+      <w:r>
+        <w:t xml:space="preserve">nej instalacji tej biblioteki. </w:t>
       </w:r>
     </w:p>
     <w:p>
@@ -287,37 +266,7 @@
           <w:szCs w:val="21"/>
           <w:shd w:val="clear" w:color="auto" w:fill="FFFFFF"/>
         </w:rPr>
-        <w:t>ITU-R BT</w:t>
-      </w:r>
-      <w:r>
-        <w:rPr>
-          <w:rFonts w:ascii="Arial" w:hAnsi="Arial" w:cs="Arial"/>
-          <w:b/>
-          <w:sz w:val="21"/>
-          <w:szCs w:val="21"/>
-          <w:shd w:val="clear" w:color="auto" w:fill="FFFFFF"/>
-        </w:rPr>
-        <w:t>.</w:t>
-      </w:r>
-      <w:r>
-        <w:rPr>
-          <w:rFonts w:ascii="Arial" w:hAnsi="Arial" w:cs="Arial"/>
-          <w:b/>
-          <w:sz w:val="21"/>
-          <w:szCs w:val="21"/>
-          <w:shd w:val="clear" w:color="auto" w:fill="FFFFFF"/>
-        </w:rPr>
-        <w:t>7</w:t>
-      </w:r>
-      <w:r>
-        <w:rPr>
-          <w:rFonts w:ascii="Arial" w:hAnsi="Arial" w:cs="Arial"/>
-          <w:b/>
-          <w:sz w:val="21"/>
-          <w:szCs w:val="21"/>
-          <w:shd w:val="clear" w:color="auto" w:fill="FFFFFF"/>
-        </w:rPr>
-        <w:t>09</w:t>
+        <w:t>ITU-R BT.709</w:t>
       </w:r>
       <w:r>
         <w:rPr>
@@ -381,9 +330,6 @@
         <w:pStyle w:val="Nagwek2"/>
       </w:pPr>
       <w:r>
-        <w:br/>
-      </w:r>
-      <w:r>
         <w:t>Struktura własnego formatu:</w:t>
       </w:r>
     </w:p>
@@ -524,6 +470,19 @@
     <w:p>
       <w:r>
         <w:t>Polega tylko na wyświetleniu błędu na standardowy strumień błędów oraz pominięciu wykonywanego działania.</w:t>
+      </w:r>
+      <w:r>
+        <w:t xml:space="preserve"> Po zdefiniowaniu makra </w:t>
+      </w:r>
+      <w:r>
+        <w:rPr>
+          <w:b/>
+          <w:color w:val="FF0000"/>
+        </w:rPr>
+        <w:t xml:space="preserve">_DEBUG </w:t>
+      </w:r>
+      <w:r>
+        <w:t xml:space="preserve">w preprocesorze są wyświetlane dodatkowe informacje o działaniu programu na standardowe wyjście. </w:t>
       </w:r>
     </w:p>
     <w:p>
@@ -1415,16 +1374,6 @@
           <w:szCs w:val="22"/>
           <w:lang w:eastAsia="zh-CN"/>
         </w:rPr>
-        <w:fldChar w:fldCharType="separate"/>
-      </w:r>
-      <w:r>
-        <w:rPr>
-          <w:rFonts w:asciiTheme="minorHAnsi" w:eastAsia="SimSun" w:hAnsiTheme="minorHAnsi" w:cstheme="minorHAnsi"/>
-          <w:color w:val="000000"/>
-          <w:sz w:val="22"/>
-          <w:szCs w:val="22"/>
-          <w:lang w:eastAsia="zh-CN"/>
-        </w:rPr>
         <w:fldChar w:fldCharType="end"/>
       </w:r>
     </w:p>
@@ -1501,14 +1450,6 @@
           <w:lang w:eastAsia="zh-CN"/>
         </w:rPr>
         <w:instrText xml:space="preserve">INCLUDEPICTURE \d "https://lh3.googleusercontent.com/d5XEflILqCZNWm9nVfMYDerLXzBAryr-zUXri1Ey1D4UvuIw0gjsPqzD2NJi7gjT82tRNAndPZKNZpnX7G7hw_FdrxV-p5DkrHH6XtJb0GUDJp4xe8fdsYEt8Bh_FXDw4HpJBVoN" \* MERGEFORMATINET </w:instrText>
-      </w:r>
-      <w:r>
-        <w:rPr>
-          <w:rFonts w:eastAsia="SimSun" w:cstheme="minorHAnsi"/>
-          <w:color w:val="000000"/>
-          <w:lang w:eastAsia="zh-CN"/>
-        </w:rPr>
-        <w:fldChar w:fldCharType="separate"/>
       </w:r>
       <w:r>
         <w:rPr>
@@ -2057,7 +1998,21 @@
           <w:rFonts w:eastAsia="SimSun" w:cstheme="minorHAnsi"/>
           <w:lang w:eastAsia="zh-CN"/>
         </w:rPr>
-        <w:t xml:space="preserve">, a każdej prawej krawędzi wartość </w:t>
+        <w:t xml:space="preserve">, </w:t>
+      </w:r>
+      <w:r>
+        <w:rPr>
+          <w:rFonts w:eastAsia="SimSun" w:cstheme="minorHAnsi"/>
+          <w:lang w:eastAsia="zh-CN"/>
+        </w:rPr>
+        <w:br/>
+      </w:r>
+      <w:r>
+        <w:rPr>
+          <w:rFonts w:eastAsia="SimSun" w:cstheme="minorHAnsi"/>
+          <w:lang w:eastAsia="zh-CN"/>
+        </w:rPr>
+        <w:t xml:space="preserve">a każdej prawej krawędzi wartość </w:t>
       </w:r>
       <w:r>
         <w:rPr>
@@ -2085,7 +2040,21 @@
           <w:rFonts w:eastAsia="SimSun" w:cstheme="minorHAnsi"/>
           <w:lang w:eastAsia="zh-CN"/>
         </w:rPr>
-        <w:t xml:space="preserve">Przechodzimy drzewo od gorzenia do każdego liścia, do kodu z punktu 1. dopisujemy </w:t>
+        <w:t xml:space="preserve">Przechodzimy drzewo od gorzenia do każdego liścia, </w:t>
+      </w:r>
+      <w:r>
+        <w:rPr>
+          <w:rFonts w:eastAsia="SimSun" w:cstheme="minorHAnsi"/>
+          <w:lang w:eastAsia="zh-CN"/>
+        </w:rPr>
+        <w:br/>
+      </w:r>
+      <w:r>
+        <w:rPr>
+          <w:rFonts w:eastAsia="SimSun" w:cstheme="minorHAnsi"/>
+          <w:lang w:eastAsia="zh-CN"/>
+        </w:rPr>
+        <w:t xml:space="preserve">do kodu z punktu 1. dopisujemy </w:t>
       </w:r>
       <w:r>
         <w:rPr>
@@ -2101,7 +2070,21 @@
           <w:rFonts w:eastAsia="SimSun" w:cstheme="minorHAnsi"/>
           <w:lang w:eastAsia="zh-CN"/>
         </w:rPr>
-        <w:t xml:space="preserve">, gdy przechodzimy do lewego poddrzewa, natomiast </w:t>
+        <w:t xml:space="preserve">, gdy przechodzimy do lewego poddrzewa, </w:t>
+      </w:r>
+      <w:r>
+        <w:rPr>
+          <w:rFonts w:eastAsia="SimSun" w:cstheme="minorHAnsi"/>
+          <w:lang w:eastAsia="zh-CN"/>
+        </w:rPr>
+        <w:br/>
+      </w:r>
+      <w:r>
+        <w:rPr>
+          <w:rFonts w:eastAsia="SimSun" w:cstheme="minorHAnsi"/>
+          <w:lang w:eastAsia="zh-CN"/>
+        </w:rPr>
+        <w:t xml:space="preserve">natomiast </w:t>
       </w:r>
       <w:r>
         <w:rPr>
@@ -2521,10 +2504,8 @@
             </w:pPr>
             <w:r>
               <w:rPr>
-                <w:rFonts w:asciiTheme="minorHAnsi" w:hAnsiTheme="minorHAnsi" w:cstheme="minorHAnsi"/>
+                <w:rFonts w:cstheme="minorHAnsi"/>
                 <w:noProof/>
-                <w:sz w:val="22"/>
-                <w:szCs w:val="22"/>
               </w:rPr>
               <w:drawing>
                 <wp:inline distT="0" distB="0" distL="114300" distR="114300" wp14:anchorId="57639916" wp14:editId="22F4C4F3">
@@ -2586,10 +2567,8 @@
             </w:pPr>
             <w:r>
               <w:rPr>
-                <w:rFonts w:asciiTheme="minorHAnsi" w:hAnsiTheme="minorHAnsi" w:cstheme="minorHAnsi"/>
+                <w:rFonts w:cstheme="minorHAnsi"/>
                 <w:noProof/>
-                <w:sz w:val="22"/>
-                <w:szCs w:val="22"/>
               </w:rPr>
               <w:drawing>
                 <wp:inline distT="0" distB="0" distL="114300" distR="114300" wp14:anchorId="23345D98" wp14:editId="2AF7565A">
@@ -2664,10 +2643,8 @@
             </w:pPr>
             <w:r>
               <w:rPr>
-                <w:rFonts w:asciiTheme="minorHAnsi" w:hAnsiTheme="minorHAnsi" w:cstheme="minorHAnsi"/>
+                <w:rFonts w:cstheme="minorHAnsi"/>
                 <w:noProof/>
-                <w:sz w:val="22"/>
-                <w:szCs w:val="22"/>
               </w:rPr>
               <w:lastRenderedPageBreak/>
               <w:drawing>
@@ -2731,10 +2708,8 @@
             </w:pPr>
             <w:r>
               <w:rPr>
-                <w:rFonts w:asciiTheme="minorHAnsi" w:hAnsiTheme="minorHAnsi" w:cstheme="minorHAnsi"/>
+                <w:rFonts w:cstheme="minorHAnsi"/>
                 <w:noProof/>
-                <w:sz w:val="22"/>
-                <w:szCs w:val="22"/>
               </w:rPr>
               <w:drawing>
                 <wp:inline distT="0" distB="0" distL="114300" distR="114300" wp14:anchorId="32D4A0B7" wp14:editId="22266BA4">
@@ -3101,12 +3076,3254 @@
           <w:lang w:eastAsia="zh-CN"/>
         </w:rPr>
       </w:pPr>
+    </w:p>
+    <w:p>
+      <w:pPr>
+        <w:pStyle w:val="Nagwek1"/>
+      </w:pPr>
+      <w:r>
+        <w:t>A</w:t>
+      </w:r>
+      <w:r>
+        <w:t>lgorytm</w:t>
+      </w:r>
+      <w:r>
+        <w:t xml:space="preserve"> LZ77</w:t>
+      </w:r>
+    </w:p>
+    <w:p>
+      <w:pPr>
+        <w:pStyle w:val="Nagwek2"/>
+      </w:pPr>
+      <w:r>
+        <w:t>Opis LZ77 i wyjaśnienie przyjętej koncepcji</w:t>
+      </w:r>
+    </w:p>
+    <w:p>
+      <w:pPr>
+        <w:rPr>
+          <w:rFonts w:asciiTheme="majorHAnsi" w:hAnsiTheme="majorHAnsi" w:cstheme="majorBidi"/>
+          <w:sz w:val="26"/>
+          <w:szCs w:val="26"/>
+        </w:rPr>
+      </w:pPr>
+      <w:r>
+        <w:br/>
+      </w:r>
+      <w:r>
+        <w:t>Algorytm LZ77 (</w:t>
+      </w:r>
+      <w:proofErr w:type="spellStart"/>
+      <w:r>
+        <w:t>Lempel-Ziv</w:t>
+      </w:r>
+      <w:proofErr w:type="spellEnd"/>
+      <w:r>
+        <w:t xml:space="preserve"> 77) do kompresji danych wykorzystuje powtarzające </w:t>
+      </w:r>
+      <w:proofErr w:type="spellStart"/>
+      <w:r>
+        <w:t>sie</w:t>
+      </w:r>
+      <w:proofErr w:type="spellEnd"/>
+      <w:r>
+        <w:t xml:space="preserve"> sekwencje bajtów, które są zapisywane w krótszej postaci, informującej o długości powtarzającego się ciągu oraz gdzie wcześniej wystąpił ten ciąg. LZ77 jest algorytmem kompresji dynamicznej, co oznacza że plik jest analizowany i kompresowany podczas napływania kolejnych bajtów informacji, w przypadku niniejszego projektu tymi bajtami są kolejne </w:t>
+      </w:r>
+      <w:proofErr w:type="spellStart"/>
+      <w:r>
+        <w:t>podpiksele</w:t>
+      </w:r>
+      <w:proofErr w:type="spellEnd"/>
+      <w:r>
+        <w:t xml:space="preserve"> określające kolory obrazka. Algorytm LZ77 znajduje zastosowanie w takich formatach jak ZIP, </w:t>
+      </w:r>
+      <w:proofErr w:type="spellStart"/>
+      <w:r>
+        <w:t>gzip</w:t>
+      </w:r>
+      <w:proofErr w:type="spellEnd"/>
+      <w:r>
+        <w:t>, ARJ, RAR, PKZIP, czy PNG.</w:t>
+      </w:r>
+    </w:p>
+    <w:p>
+      <w:pPr>
+        <w:jc w:val="both"/>
+        <w:rPr>
+          <w:rFonts w:cstheme="minorHAnsi"/>
+        </w:rPr>
+      </w:pPr>
+      <w:r>
+        <w:rPr>
+          <w:rFonts w:cstheme="minorHAnsi"/>
+        </w:rPr>
+        <w:t xml:space="preserve">Algorytm wykorzystuje dwa bufory, zaimplementowane jako mapy. Jednym z nich jest bufor słownikowy, w programie określony jako </w:t>
+      </w:r>
+      <w:proofErr w:type="spellStart"/>
+      <w:r>
+        <w:rPr>
+          <w:rFonts w:cstheme="minorHAnsi"/>
+          <w:i/>
+        </w:rPr>
+        <w:t>s_buff</w:t>
+      </w:r>
+      <w:proofErr w:type="spellEnd"/>
+      <w:r>
+        <w:rPr>
+          <w:rFonts w:cstheme="minorHAnsi"/>
+        </w:rPr>
+        <w:t xml:space="preserve">, drugim bufor wejściowy(w kompresji)/wyjściowy(w dekompresji), określony w programie jako </w:t>
+      </w:r>
+      <w:proofErr w:type="spellStart"/>
+      <w:r>
+        <w:rPr>
+          <w:rFonts w:cstheme="minorHAnsi"/>
+          <w:i/>
+        </w:rPr>
+        <w:t>la_buff</w:t>
+      </w:r>
+      <w:proofErr w:type="spellEnd"/>
+      <w:r>
+        <w:rPr>
+          <w:rFonts w:cstheme="minorHAnsi"/>
+        </w:rPr>
+        <w:t xml:space="preserve">. Oba bufory mają z góry określone rozmiary. Bufor wejściowy przechowuje na bieżąco odczytywane wartości kolorów, które mają zostać zakodowane, natomiast bufor słownikowy przechowuje wartości, które zostały ostatnio zakodowane. Rozmiar bufora wejściowego/wyjściowego może zostać zmieniony, pod warunkiem że na wartość nie mniejszą od 10, gdyż jest to wielkość minimalna tego bufora, wymagana w niniejszym programie do prawidłowego działania, co jest zdeterminowane przez maksymalną długość sekwencji </w:t>
+      </w:r>
+      <w:proofErr w:type="spellStart"/>
+      <w:r>
+        <w:rPr>
+          <w:rFonts w:cstheme="minorHAnsi"/>
+        </w:rPr>
+        <w:t>podpikseli</w:t>
+      </w:r>
+      <w:proofErr w:type="spellEnd"/>
+      <w:r>
+        <w:rPr>
+          <w:rFonts w:cstheme="minorHAnsi"/>
+        </w:rPr>
+        <w:t xml:space="preserve">, którą program koduje. Rozmiar bufora słownikowego wynosi 17 i nie może przyjmować wartości większej, gdyż przyjęto w projekcie koncepcję, by zapisywać kodowany ciąg maksymalnie jako 1 bajt (sposób kodowania, opisano pod nagłówkiem </w:t>
+      </w:r>
+      <w:r>
+        <w:rPr>
+          <w:rFonts w:cstheme="minorHAnsi"/>
+          <w:i/>
+        </w:rPr>
+        <w:t>Kompresja</w:t>
+      </w:r>
+      <w:r>
+        <w:rPr>
+          <w:rFonts w:cstheme="minorHAnsi"/>
+        </w:rPr>
+        <w:t xml:space="preserve">), a większy rozmiar bufora słownikowego spowodowałby fakt, że musielibyśmy przeznaczyć więcej bitów niż zaplanowano na określenie pozycji kodowanej sekwencji. Praktycznie bufor słownikowy może przyjmować wartości mniejsze niż 17, ale im mniejsza jest jego wartość tym gorszy jest efekt kompresji, poprzestając na wartości 2, 1 (czy nawet 0, czyli braku słownika w praktyce)- stąd płynie oczywisty wniosek, iż nie ma sensu zmniejszać jego rozmiaru, innymi słowy wartość 17 zapewnia najlepszą kompresję w niniejszym projekcie. </w:t>
+      </w:r>
+      <w:r>
+        <w:rPr>
+          <w:rFonts w:cstheme="minorHAnsi"/>
+        </w:rPr>
+        <w:br/>
+      </w:r>
+      <w:r>
+        <w:rPr>
+          <w:rFonts w:cstheme="minorHAnsi"/>
+        </w:rPr>
+        <w:lastRenderedPageBreak/>
+        <w:br/>
+      </w:r>
+      <w:r>
+        <w:rPr>
+          <w:rFonts w:cstheme="minorHAnsi"/>
+        </w:rPr>
+        <w:t>Rozmiar bufora słownikowego wynosi 17, a nie 16 (która odpowiada maksymalnej długości kodowanej sekwencji), gdyż przy kompresji w tym buforze szukane są powtórzenia ciągów kolorów z bufora wejściowego, a minimalna długość sekwencji wynosi 2, tak więc nigdy nie potrzebujemy określać przy kodowaniu sekwencji pozycji ostatnio zapisanego koloru, gdyż nie kodujemy jednej, powtórzonej wartości. Dużą zaletą algorytmu LZ77 jest fakt, że nie trzeba przesyłać słownika z komunikatem, zawartość słownika na bieżąco jest przywracana przez dekoder.</w:t>
+      </w:r>
+    </w:p>
+    <w:p>
+      <w:pPr>
+        <w:jc w:val="both"/>
+        <w:rPr>
+          <w:rFonts w:cstheme="minorHAnsi"/>
+        </w:rPr>
+      </w:pPr>
+      <w:r>
+        <w:rPr>
+          <w:rFonts w:cstheme="minorHAnsi"/>
+        </w:rPr>
+        <w:t xml:space="preserve">W projekcie zdecydowano się na kodowanie </w:t>
+      </w:r>
+      <w:proofErr w:type="spellStart"/>
+      <w:r>
+        <w:rPr>
+          <w:rFonts w:cstheme="minorHAnsi"/>
+        </w:rPr>
+        <w:t>podpiskeli</w:t>
+      </w:r>
+      <w:proofErr w:type="spellEnd"/>
+      <w:r>
+        <w:rPr>
+          <w:rFonts w:cstheme="minorHAnsi"/>
+        </w:rPr>
+        <w:t xml:space="preserve">, a nie całych pikseli z tego powodu, że jeden </w:t>
+      </w:r>
+      <w:proofErr w:type="spellStart"/>
+      <w:r>
+        <w:rPr>
+          <w:rFonts w:cstheme="minorHAnsi"/>
+        </w:rPr>
+        <w:t>podpiskel</w:t>
+      </w:r>
+      <w:proofErr w:type="spellEnd"/>
+      <w:r>
+        <w:rPr>
+          <w:rFonts w:cstheme="minorHAnsi"/>
+        </w:rPr>
+        <w:t xml:space="preserve"> może przyjmować 16 różnych wartości, a cały piksel przyjmowałby 4096 różnych wartości, a zatem zależnie od obrazka, byłoby znacznie mniej prawdopodobne znalezienie takiej samej sekwencji w buforze słownikowym jak w buforze wejściowym, a zarazem dużo bardziej prawdopodobne byłoby znajdowanie o wiele krótszych sekwencji, co dawało gorszy efekt kompresji.</w:t>
+      </w:r>
+    </w:p>
+    <w:p>
+      <w:pPr>
+        <w:jc w:val="both"/>
+        <w:rPr>
+          <w:rFonts w:cstheme="minorHAnsi"/>
+        </w:rPr>
+      </w:pPr>
+      <w:r>
+        <w:rPr>
+          <w:rFonts w:cstheme="minorHAnsi"/>
+        </w:rPr>
+        <w:t xml:space="preserve">Sposób podejścia do tworzenia kodu dla sekwencji (opisany w pod nagłówkiem </w:t>
+      </w:r>
+      <w:r>
+        <w:rPr>
+          <w:rFonts w:cstheme="minorHAnsi"/>
+          <w:i/>
+        </w:rPr>
+        <w:t>Kompresja</w:t>
+      </w:r>
+      <w:r>
+        <w:rPr>
+          <w:rFonts w:cstheme="minorHAnsi"/>
+        </w:rPr>
+        <w:t>) sprawia, że rozmiar docelowego pliku binarnego nie może być większy od rozmiaru kodowanego obrazka, nie licząc nagłówka dodawanego do pliku, a więc w tym przypadku zostaje wyeliminowany problem, który jest cechą charakterystyczną tego algorytmu, a mianowicie potencjalne zwiększenie rozmiaru pliku. Taki zabieg jest oczywiście możliwy przez fakt, iż w projekcie obcinamy 4 najmniej znaczące bity.</w:t>
+      </w:r>
+    </w:p>
+    <w:p>
+      <w:pPr>
+        <w:pStyle w:val="Nagwek2"/>
+      </w:pPr>
+      <w:r>
+        <w:t>Kompresja</w:t>
+      </w:r>
+    </w:p>
+    <w:p>
+      <w:pPr>
+        <w:jc w:val="both"/>
+        <w:rPr>
+          <w:rFonts w:cstheme="minorHAnsi"/>
+        </w:rPr>
+      </w:pPr>
+      <w:r>
+        <w:rPr>
+          <w:rFonts w:cstheme="minorHAnsi"/>
+        </w:rPr>
+        <w:t xml:space="preserve">Na początku algorytmu bufor słownikowy jest wypełniany pierwszą wartością koloru jaka została odczytana z obrazka. Dzięki temu już w przypadku następnych </w:t>
+      </w:r>
+      <w:proofErr w:type="spellStart"/>
+      <w:r>
+        <w:rPr>
+          <w:rFonts w:cstheme="minorHAnsi"/>
+        </w:rPr>
+        <w:t>podkolorów</w:t>
+      </w:r>
+      <w:proofErr w:type="spellEnd"/>
+      <w:r>
+        <w:rPr>
+          <w:rFonts w:cstheme="minorHAnsi"/>
+        </w:rPr>
+        <w:t xml:space="preserve"> (od drugiego), może nastąpić kompresja (w przypadku, gdy wystąpią przynajmniej 2, takie same wartości kolorów jak w buforze słownikowym). W przypadku kompresji bufor wejściowy jest uzupełniany po każdym, wykonanym kodowaniu sekwencji, lub kodowaniu pojedynczego znaku (do momentu, aż wszystkie dane zostaną odczytane z obrazka).</w:t>
+      </w:r>
+    </w:p>
+    <w:p>
+      <w:pPr>
+        <w:jc w:val="both"/>
+        <w:rPr>
+          <w:rFonts w:cstheme="minorHAnsi"/>
+        </w:rPr>
+      </w:pPr>
+      <w:r>
+        <w:rPr>
+          <w:rFonts w:cstheme="minorHAnsi"/>
+        </w:rPr>
+        <w:t xml:space="preserve">Kodowanie odbywa się w następujący sposób, w którym rozważane są dwa przypadki. Pierwszym przypadkiem jest sytuacja, w której w buforze słownikowym nie znajdujemy sekwencji takich samych znaków, znajdujących </w:t>
+      </w:r>
+      <w:proofErr w:type="spellStart"/>
+      <w:r>
+        <w:rPr>
+          <w:rFonts w:cstheme="minorHAnsi"/>
+        </w:rPr>
+        <w:t>sie</w:t>
+      </w:r>
+      <w:proofErr w:type="spellEnd"/>
+      <w:r>
+        <w:rPr>
+          <w:rFonts w:cstheme="minorHAnsi"/>
+        </w:rPr>
+        <w:t xml:space="preserve"> na początku bufora wejściowego, tzn. jedynie wartość pierwszego koloru w buforze wejściowym znajduje się w buforze słownikowym, albo w ogóle ta wartość tam nie występuje, ale już dla pierwszego i drugiego elementu bufora wejściowego nie znajdujemy odpowiedniej sekwencji wartości kolorów w buforze słownikowym. W przypadku, gdy tylko jeden </w:t>
+      </w:r>
+      <w:proofErr w:type="spellStart"/>
+      <w:r>
+        <w:rPr>
+          <w:rFonts w:cstheme="minorHAnsi"/>
+        </w:rPr>
+        <w:t>podpiksel</w:t>
+      </w:r>
+      <w:proofErr w:type="spellEnd"/>
+      <w:r>
+        <w:rPr>
+          <w:rFonts w:cstheme="minorHAnsi"/>
+        </w:rPr>
+        <w:t xml:space="preserve"> ma swojego odpowiednika w buforze słownikowym, nie kodujemy go jako sekwencji gdyż nam to nic nie da (w obu przypadkach musimy przekazać ten jeden </w:t>
+      </w:r>
+      <w:proofErr w:type="spellStart"/>
+      <w:r>
+        <w:rPr>
+          <w:rFonts w:cstheme="minorHAnsi"/>
+        </w:rPr>
+        <w:t>podpiksel</w:t>
+      </w:r>
+      <w:proofErr w:type="spellEnd"/>
+      <w:r>
+        <w:rPr>
+          <w:rFonts w:cstheme="minorHAnsi"/>
+        </w:rPr>
+        <w:t xml:space="preserve"> na wyjście jako 1 bajt). Zapisujemy go jako bajt, którego najstarszy bit ma wartość 0, co pozwala nam identyfikować ten przypadek przy późniejszym dekodowaniu.</w:t>
+      </w:r>
+    </w:p>
+    <w:p>
+      <w:pPr>
+        <w:jc w:val="both"/>
+        <w:rPr>
+          <w:rFonts w:cstheme="minorHAnsi"/>
+        </w:rPr>
+      </w:pPr>
+      <w:r>
+        <w:rPr>
+          <w:rFonts w:cstheme="minorHAnsi"/>
+        </w:rPr>
+        <w:t xml:space="preserve">Drugim przypadkiem jest sytuacja, gdy pierwsze wartości początkowe kolorów w buforze wejściowym mają swój odpowiednik w postaci takiej samej sekwencji w buforze słownikowym, przy czym kodujemy sekwencję o minimalnej długości 2, a maksymalnej długości 9. Minimalna długość sekwencji jest uzasadniona powyżej, natomiast maksymalna długość sekwencji jest związana ze sposobem zapisu zakodowanej sekwencji, przyjętym w niniejszym projekcie, a mianowicie zakodowane dane są zapisywane jako 1 bajt. Najstarszy bit w przypadku kodowania sekwencji jest równy 1, kolejne 3 bity określają nam długość powtarzającej się sekwencji w buforze słownikowym, </w:t>
+      </w:r>
+      <w:r>
+        <w:rPr>
+          <w:rFonts w:cstheme="minorHAnsi"/>
+        </w:rPr>
+        <w:br/>
+      </w:r>
+      <w:r>
+        <w:rPr>
+          <w:rFonts w:cstheme="minorHAnsi"/>
+        </w:rPr>
+        <w:t xml:space="preserve">a ostatnie 4 pozycję początku sekwencji w buforze słownikowym. 3 bity określające długość sekwencji, </w:t>
+      </w:r>
+      <w:r>
+        <w:rPr>
+          <w:rFonts w:cstheme="minorHAnsi"/>
+        </w:rPr>
+        <w:br/>
+      </w:r>
+      <w:r>
+        <w:rPr>
+          <w:rFonts w:cstheme="minorHAnsi"/>
+        </w:rPr>
+        <w:t xml:space="preserve">pozwalają na uzyskanie jej maksymalnej długości 9, </w:t>
+      </w:r>
+      <w:r>
+        <w:rPr>
+          <w:rFonts w:cstheme="minorHAnsi"/>
+        </w:rPr>
+        <w:br/>
+      </w:r>
+      <w:r>
+        <w:rPr>
+          <w:rFonts w:cstheme="minorHAnsi"/>
+        </w:rPr>
+        <w:lastRenderedPageBreak/>
+        <w:br/>
+      </w:r>
+      <w:r>
+        <w:rPr>
+          <w:rFonts w:cstheme="minorHAnsi"/>
+        </w:rPr>
+        <w:t xml:space="preserve">gdyż nie kodujemy danych dla 0 powtarzających się wartości kolorów z bufora wejściowego w buforze słownikowym, ani dla 1 wartości koloru, co oznacza że możemy wykorzystać ten fakt i przez wartość tych 3 bitów równej 0 rozumiemy, że kodujemy 2 </w:t>
+      </w:r>
+      <w:proofErr w:type="spellStart"/>
+      <w:r>
+        <w:rPr>
+          <w:rFonts w:cstheme="minorHAnsi"/>
+        </w:rPr>
+        <w:t>podpiskele</w:t>
+      </w:r>
+      <w:proofErr w:type="spellEnd"/>
+      <w:r>
+        <w:rPr>
+          <w:rFonts w:cstheme="minorHAnsi"/>
+        </w:rPr>
+        <w:t xml:space="preserve">, a przez wartość 3 bitów równą 1 rozumiemy, że kodujemy 3 </w:t>
+      </w:r>
+      <w:proofErr w:type="spellStart"/>
+      <w:r>
+        <w:rPr>
+          <w:rFonts w:cstheme="minorHAnsi"/>
+        </w:rPr>
+        <w:t>podpiskele</w:t>
+      </w:r>
+      <w:proofErr w:type="spellEnd"/>
+      <w:r>
+        <w:rPr>
+          <w:rFonts w:cstheme="minorHAnsi"/>
+        </w:rPr>
+        <w:t xml:space="preserve"> i tak dalej, aż do wartości 3 bitów równej 7, co oznacza, iż kodujemy 9 </w:t>
+      </w:r>
+      <w:proofErr w:type="spellStart"/>
+      <w:r>
+        <w:rPr>
+          <w:rFonts w:cstheme="minorHAnsi"/>
+        </w:rPr>
+        <w:t>podpiskeli</w:t>
+      </w:r>
+      <w:proofErr w:type="spellEnd"/>
+      <w:r>
+        <w:rPr>
+          <w:rFonts w:cstheme="minorHAnsi"/>
+        </w:rPr>
+        <w:t xml:space="preserve">- uzyskuje </w:t>
+      </w:r>
+      <w:proofErr w:type="spellStart"/>
+      <w:r>
+        <w:rPr>
+          <w:rFonts w:cstheme="minorHAnsi"/>
+        </w:rPr>
+        <w:t>sie</w:t>
+      </w:r>
+      <w:proofErr w:type="spellEnd"/>
+      <w:r>
+        <w:rPr>
+          <w:rFonts w:cstheme="minorHAnsi"/>
+        </w:rPr>
+        <w:t xml:space="preserve"> to przez odjęcie od znalezionej sekwencji powtarzających się </w:t>
+      </w:r>
+      <w:proofErr w:type="spellStart"/>
+      <w:r>
+        <w:rPr>
+          <w:rFonts w:cstheme="minorHAnsi"/>
+        </w:rPr>
+        <w:t>podpikseli</w:t>
+      </w:r>
+      <w:proofErr w:type="spellEnd"/>
+      <w:r>
+        <w:rPr>
+          <w:rFonts w:cstheme="minorHAnsi"/>
+        </w:rPr>
+        <w:t xml:space="preserve"> wartości 2. Ostatnie cztery bity określające pozycję początkową sekwencji, wskazuję na pozycję w buforze słownikowym, przyjmując wartości od 0 do 15, przy czym najmniejsza wartość wskazuje na pierwszą wartość w buforze słownikowym (najbardziej odległą w danym momencie kodowania, nie licząc inicjalizacji), a kolejne na następne wartości (czyli kolejne po prawej).</w:t>
+      </w:r>
+    </w:p>
+    <w:p>
+      <w:pPr>
+        <w:pStyle w:val="Nagwek2"/>
+      </w:pPr>
+      <w:r>
+        <w:br/>
+      </w:r>
+      <w:r>
+        <w:t>Dekompresja</w:t>
+      </w:r>
+    </w:p>
+    <w:p>
+      <w:pPr>
+        <w:jc w:val="both"/>
+        <w:rPr>
+          <w:rFonts w:cstheme="minorHAnsi"/>
+        </w:rPr>
+      </w:pPr>
+      <w:r>
+        <w:rPr>
+          <w:rFonts w:cstheme="minorHAnsi"/>
+        </w:rPr>
+        <w:t>Dekompresja jest łatwiejsza w implementacji niż kompresja. Na początku dekompresji bufor słownikowy jest wypełniany pierwszą, odkodowaną z pliku binarnego wartością koloru. W każdych kolejnych krokach (łącznie z pierwszym wypełnieniem) mamy bufor, który jest wypełniany dokładnie tymi samymi wartościami jak w przypadku kompresji.</w:t>
+      </w:r>
+    </w:p>
+    <w:p>
+      <w:pPr>
+        <w:jc w:val="both"/>
+        <w:rPr>
+          <w:rFonts w:cstheme="minorHAnsi"/>
+        </w:rPr>
+      </w:pPr>
+      <w:r>
+        <w:rPr>
+          <w:rFonts w:cstheme="minorHAnsi"/>
+        </w:rPr>
+        <w:t xml:space="preserve">Odczytujemy z pliku binarnego kod, który podczas wykonaniu dekodowania, jest zapisywany do bufora wejściowego (który stanowi tak jak dla kompresji bufor wyjściowy </w:t>
+      </w:r>
+      <w:proofErr w:type="spellStart"/>
+      <w:r>
+        <w:rPr>
+          <w:rFonts w:cstheme="minorHAnsi"/>
+          <w:i/>
+        </w:rPr>
+        <w:t>la_buff</w:t>
+      </w:r>
+      <w:proofErr w:type="spellEnd"/>
+      <w:r>
+        <w:rPr>
+          <w:rFonts w:cstheme="minorHAnsi"/>
+        </w:rPr>
+        <w:t xml:space="preserve">) albo jeden kolor, albo ich sekwencja, a w momencie, gdy uzbierają się trzy są ustawiane w odpowiednim miejscu obrazka. Do czynienia z jednym kolorem mamy, gdy najstarszy bit odczytanego bajta jest równy 0, natomiast z sekwencją mamy do czynienia gdy najstarszy bit jest równy 1. Ilość elementów jest zapisana na trzech kolejnych bitach, które odczytujemy i dodajemy do nich wartość 2 (dlaczego zostało wyjaśnione pod nagłówkiem </w:t>
+      </w:r>
+      <w:r>
+        <w:rPr>
+          <w:rFonts w:cstheme="minorHAnsi"/>
+          <w:i/>
+        </w:rPr>
+        <w:t>Kompresja</w:t>
+      </w:r>
+      <w:r>
+        <w:rPr>
+          <w:rFonts w:cstheme="minorHAnsi"/>
+        </w:rPr>
+        <w:t xml:space="preserve">). Ostatnie cztery bity informują nas o pozycji początkowej odczytanej sekwencji w buforze słownikowym (wyjaśnione pod nagłówkiem </w:t>
+      </w:r>
+      <w:r>
+        <w:rPr>
+          <w:rFonts w:cstheme="minorHAnsi"/>
+          <w:i/>
+        </w:rPr>
+        <w:t>Kompresja</w:t>
+      </w:r>
+      <w:r>
+        <w:rPr>
+          <w:rFonts w:cstheme="minorHAnsi"/>
+        </w:rPr>
+        <w:t>).</w:t>
+      </w:r>
+    </w:p>
+    <w:p>
+      <w:pPr>
+        <w:pStyle w:val="Nagwek2"/>
+      </w:pPr>
+      <w:r>
+        <w:br/>
+      </w:r>
+      <w:r>
+        <w:t>Przykład działania mechanizmu</w:t>
+      </w:r>
+    </w:p>
+    <w:p>
+      <w:r>
+        <w:t>Zakładamy, że rozmiar bufora słownikowego jak i wejściowego wynosi 6.</w:t>
+      </w:r>
+    </w:p>
+    <w:p>
+      <w:pPr>
+        <w:jc w:val="both"/>
+        <w:rPr>
+          <w:rFonts w:cstheme="minorHAnsi"/>
+        </w:rPr>
+      </w:pPr>
+      <w:r>
+        <w:rPr>
+          <w:rFonts w:cstheme="minorHAnsi"/>
+        </w:rPr>
+        <w:t>Kompresujemy dany poniżej obrazek (zupełnie uproszcz</w:t>
+      </w:r>
       <w:bookmarkStart w:id="0" w:name="_GoBack"/>
       <w:bookmarkEnd w:id="0"/>
+      <w:r>
+        <w:rPr>
+          <w:rFonts w:cstheme="minorHAnsi"/>
+        </w:rPr>
+        <w:t xml:space="preserve">ony model, by pokazać zasadę działania; w projekcie kodujemy </w:t>
+      </w:r>
+      <w:proofErr w:type="spellStart"/>
+      <w:r>
+        <w:rPr>
+          <w:rFonts w:cstheme="minorHAnsi"/>
+        </w:rPr>
+        <w:t>podpiksele</w:t>
+      </w:r>
+      <w:proofErr w:type="spellEnd"/>
+      <w:r>
+        <w:rPr>
+          <w:rFonts w:cstheme="minorHAnsi"/>
+        </w:rPr>
+        <w:t>, więc ilość wszerz kolorów byłaby wielokrotnością liczby 3):</w:t>
+      </w:r>
+    </w:p>
+    <w:p>
+      <w:pPr>
+        <w:jc w:val="both"/>
+        <w:rPr>
+          <w:rFonts w:cstheme="minorHAnsi"/>
+        </w:rPr>
+      </w:pPr>
+      <w:r>
+        <w:rPr>
+          <w:rFonts w:cstheme="minorHAnsi"/>
+          <w:b/>
+          <w:noProof/>
+          <w:lang w:eastAsia="pl-PL"/>
+        </w:rPr>
+        <w:drawing>
+          <wp:inline distT="0" distB="0" distL="0" distR="0" wp14:anchorId="49E8A6EA" wp14:editId="7D583B3E">
+            <wp:extent cx="1189152" cy="1193471"/>
+            <wp:effectExtent l="19050" t="0" r="0" b="0"/>
+            <wp:docPr id="21" name="Obraz 1"/>
+            <wp:cNvGraphicFramePr>
+              <a:graphicFrameLocks xmlns:a="http://schemas.openxmlformats.org/drawingml/2006/main" noChangeAspect="1"/>
+            </wp:cNvGraphicFramePr>
+            <a:graphic xmlns:a="http://schemas.openxmlformats.org/drawingml/2006/main">
+              <a:graphicData uri="http://schemas.openxmlformats.org/drawingml/2006/picture">
+                <pic:pic xmlns:pic="http://schemas.openxmlformats.org/drawingml/2006/picture">
+                  <pic:nvPicPr>
+                    <pic:cNvPr id="0" name="Picture 1"/>
+                    <pic:cNvPicPr>
+                      <a:picLocks noChangeAspect="1" noChangeArrowheads="1"/>
+                    </pic:cNvPicPr>
+                  </pic:nvPicPr>
+                  <pic:blipFill>
+                    <a:blip r:embed="rId18"/>
+                    <a:srcRect/>
+                    <a:stretch>
+                      <a:fillRect/>
+                    </a:stretch>
+                  </pic:blipFill>
+                  <pic:spPr bwMode="auto">
+                    <a:xfrm>
+                      <a:off x="0" y="0"/>
+                      <a:ext cx="1189021" cy="1193340"/>
+                    </a:xfrm>
+                    <a:prstGeom prst="rect">
+                      <a:avLst/>
+                    </a:prstGeom>
+                    <a:noFill/>
+                    <a:ln w="9525">
+                      <a:noFill/>
+                      <a:miter lim="800000"/>
+                      <a:headEnd/>
+                      <a:tailEnd/>
+                    </a:ln>
+                  </pic:spPr>
+                </pic:pic>
+              </a:graphicData>
+            </a:graphic>
+          </wp:inline>
+        </w:drawing>
+      </w:r>
+    </w:p>
+    <w:p>
+      <w:pPr>
+        <w:jc w:val="both"/>
+        <w:rPr>
+          <w:rFonts w:cstheme="minorHAnsi"/>
+        </w:rPr>
+      </w:pPr>
+      <w:r>
+        <w:rPr>
+          <w:rFonts w:cstheme="minorHAnsi"/>
+        </w:rPr>
+        <w:t>Niech:</w:t>
+      </w:r>
+    </w:p>
+    <w:p>
+      <w:pPr>
+        <w:pStyle w:val="Akapitzlist"/>
+        <w:numPr>
+          <w:ilvl w:val="0"/>
+          <w:numId w:val="13"/>
+        </w:numPr>
+        <w:spacing w:after="0"/>
+        <w:jc w:val="both"/>
+        <w:rPr>
+          <w:rFonts w:cstheme="minorHAnsi"/>
+        </w:rPr>
+      </w:pPr>
+      <w:r>
+        <w:rPr>
+          <w:rFonts w:cstheme="minorHAnsi"/>
+        </w:rPr>
+        <w:t>G- zielony</w:t>
+      </w:r>
+    </w:p>
+    <w:p>
+      <w:pPr>
+        <w:pStyle w:val="Akapitzlist"/>
+        <w:numPr>
+          <w:ilvl w:val="0"/>
+          <w:numId w:val="13"/>
+        </w:numPr>
+        <w:spacing w:after="0"/>
+        <w:jc w:val="both"/>
+        <w:rPr>
+          <w:rFonts w:cstheme="minorHAnsi"/>
+        </w:rPr>
+      </w:pPr>
+      <w:r>
+        <w:rPr>
+          <w:rFonts w:cstheme="minorHAnsi"/>
+        </w:rPr>
+        <w:t>R- czerwony</w:t>
+      </w:r>
+    </w:p>
+    <w:p>
+      <w:pPr>
+        <w:pStyle w:val="Akapitzlist"/>
+        <w:numPr>
+          <w:ilvl w:val="0"/>
+          <w:numId w:val="13"/>
+        </w:numPr>
+        <w:spacing w:after="0"/>
+        <w:jc w:val="both"/>
+        <w:rPr>
+          <w:rFonts w:cstheme="minorHAnsi"/>
+        </w:rPr>
+      </w:pPr>
+      <w:r>
+        <w:rPr>
+          <w:rFonts w:cstheme="minorHAnsi"/>
+        </w:rPr>
+        <w:t>B- niebieski</w:t>
+      </w:r>
+    </w:p>
+    <w:p>
+      <w:pPr>
+        <w:pStyle w:val="Akapitzlist"/>
+        <w:numPr>
+          <w:ilvl w:val="0"/>
+          <w:numId w:val="13"/>
+        </w:numPr>
+        <w:spacing w:after="0"/>
+        <w:jc w:val="both"/>
+        <w:rPr>
+          <w:rFonts w:cstheme="minorHAnsi"/>
+        </w:rPr>
+      </w:pPr>
+      <w:r>
+        <w:rPr>
+          <w:rFonts w:cstheme="minorHAnsi"/>
+        </w:rPr>
+        <w:t>K- szary</w:t>
+      </w:r>
+    </w:p>
+    <w:p>
+      <w:pPr>
+        <w:spacing w:after="0"/>
+        <w:jc w:val="both"/>
+        <w:rPr>
+          <w:rFonts w:cstheme="minorHAnsi"/>
+        </w:rPr>
+      </w:pPr>
+      <w:r>
+        <w:rPr>
+          <w:rFonts w:cstheme="minorHAnsi"/>
+        </w:rPr>
+        <w:lastRenderedPageBreak/>
+        <w:br/>
+      </w:r>
+    </w:p>
+    <w:p>
+      <w:r>
+        <w:br/>
+      </w:r>
+      <w:r>
+        <w:t>Sposób odczytywania kolorów:</w:t>
+      </w:r>
+      <w:r>
+        <w:br/>
+      </w:r>
+      <w:r>
+        <w:rPr>
+          <w:rFonts w:cstheme="minorHAnsi"/>
+        </w:rPr>
+        <w:br/>
+      </w:r>
+      <w:r>
+        <w:rPr>
+          <w:rFonts w:cstheme="minorHAnsi"/>
+        </w:rPr>
+        <w:t>Zaczynamy od lewego, górnego koloru obrazka; idziemy w prawo, a gdy odczytamy ostatni kolor danej linii, przemieszczamy się do linii poniżej, zaczynając odczytywanie jej od lewej strony do prawej itd.</w:t>
+      </w:r>
+    </w:p>
+    <w:p>
+      <w:pPr>
+        <w:rPr>
+          <w:rFonts w:cstheme="minorHAnsi"/>
+        </w:rPr>
+      </w:pPr>
+      <w:r>
+        <w:rPr>
+          <w:rFonts w:cstheme="minorHAnsi"/>
+        </w:rPr>
+        <w:t>a) Wypełniamy pierwszym kolorem bufor słownikowy, ładujemy dane do bufora wejściowego (od 2. koloru).</w:t>
+      </w:r>
+    </w:p>
+    <w:p>
+      <w:pPr>
+        <w:rPr>
+          <w:rFonts w:cstheme="minorHAnsi"/>
+        </w:rPr>
+      </w:pPr>
+      <w:r>
+        <w:rPr>
+          <w:rFonts w:cstheme="minorHAnsi"/>
+        </w:rPr>
+        <w:t>-zapis do pliku binarnego: 0 (jeden kolor) G(wartość koloru)</w:t>
+      </w:r>
+    </w:p>
+    <w:p>
+      <w:pPr>
+        <w:rPr>
+          <w:rFonts w:cstheme="minorHAnsi"/>
+        </w:rPr>
+      </w:pPr>
+      <w:r>
+        <w:rPr>
+          <w:rFonts w:cstheme="minorHAnsi"/>
+        </w:rPr>
+        <w:tab/>
+        <w:t>Bufor słownikowy:</w:t>
+      </w:r>
+      <w:r>
+        <w:rPr>
+          <w:rFonts w:cstheme="minorHAnsi"/>
+        </w:rPr>
+        <w:tab/>
+      </w:r>
+      <w:r>
+        <w:rPr>
+          <w:rFonts w:cstheme="minorHAnsi"/>
+        </w:rPr>
+        <w:tab/>
+      </w:r>
+      <w:r>
+        <w:rPr>
+          <w:rFonts w:cstheme="minorHAnsi"/>
+        </w:rPr>
+        <w:tab/>
+        <w:t>Bufor wejściowy:</w:t>
+      </w:r>
+    </w:p>
+    <w:p>
+      <w:pPr>
+        <w:rPr>
+          <w:rFonts w:cstheme="minorHAnsi"/>
+        </w:rPr>
+      </w:pPr>
+      <w:r>
+        <w:rPr>
+          <w:rFonts w:cstheme="minorHAnsi"/>
+          <w:noProof/>
+          <w:lang w:eastAsia="pl-PL"/>
+        </w:rPr>
+        <w:drawing>
+          <wp:inline distT="0" distB="0" distL="0" distR="0" wp14:anchorId="3CE5AA5E" wp14:editId="51C5A0E7">
+            <wp:extent cx="2111544" cy="360000"/>
+            <wp:effectExtent l="19050" t="0" r="3006" b="0"/>
+            <wp:docPr id="28" name="Obraz 28"/>
+            <wp:cNvGraphicFramePr>
+              <a:graphicFrameLocks xmlns:a="http://schemas.openxmlformats.org/drawingml/2006/main" noChangeAspect="1"/>
+            </wp:cNvGraphicFramePr>
+            <a:graphic xmlns:a="http://schemas.openxmlformats.org/drawingml/2006/main">
+              <a:graphicData uri="http://schemas.openxmlformats.org/drawingml/2006/picture">
+                <pic:pic xmlns:pic="http://schemas.openxmlformats.org/drawingml/2006/picture">
+                  <pic:nvPicPr>
+                    <pic:cNvPr id="0" name="Picture 28"/>
+                    <pic:cNvPicPr>
+                      <a:picLocks noChangeAspect="1" noChangeArrowheads="1"/>
+                    </pic:cNvPicPr>
+                  </pic:nvPicPr>
+                  <pic:blipFill>
+                    <a:blip r:embed="rId19"/>
+                    <a:srcRect/>
+                    <a:stretch>
+                      <a:fillRect/>
+                    </a:stretch>
+                  </pic:blipFill>
+                  <pic:spPr bwMode="auto">
+                    <a:xfrm>
+                      <a:off x="0" y="0"/>
+                      <a:ext cx="2111544" cy="360000"/>
+                    </a:xfrm>
+                    <a:prstGeom prst="rect">
+                      <a:avLst/>
+                    </a:prstGeom>
+                    <a:noFill/>
+                    <a:ln w="9525">
+                      <a:noFill/>
+                      <a:miter lim="800000"/>
+                      <a:headEnd/>
+                      <a:tailEnd/>
+                    </a:ln>
+                  </pic:spPr>
+                </pic:pic>
+              </a:graphicData>
+            </a:graphic>
+          </wp:inline>
+        </w:drawing>
+      </w:r>
+      <w:r>
+        <w:rPr>
+          <w:rFonts w:cstheme="minorHAnsi"/>
+        </w:rPr>
+        <w:tab/>
+      </w:r>
+      <w:r>
+        <w:rPr>
+          <w:rFonts w:cstheme="minorHAnsi"/>
+          <w:noProof/>
+          <w:lang w:eastAsia="pl-PL"/>
+        </w:rPr>
+        <w:drawing>
+          <wp:inline distT="0" distB="0" distL="0" distR="0" wp14:anchorId="25BAA612" wp14:editId="0481C673">
+            <wp:extent cx="2101857" cy="360000"/>
+            <wp:effectExtent l="19050" t="0" r="0" b="0"/>
+            <wp:docPr id="31" name="Obraz 31"/>
+            <wp:cNvGraphicFramePr>
+              <a:graphicFrameLocks xmlns:a="http://schemas.openxmlformats.org/drawingml/2006/main" noChangeAspect="1"/>
+            </wp:cNvGraphicFramePr>
+            <a:graphic xmlns:a="http://schemas.openxmlformats.org/drawingml/2006/main">
+              <a:graphicData uri="http://schemas.openxmlformats.org/drawingml/2006/picture">
+                <pic:pic xmlns:pic="http://schemas.openxmlformats.org/drawingml/2006/picture">
+                  <pic:nvPicPr>
+                    <pic:cNvPr id="0" name="Picture 31"/>
+                    <pic:cNvPicPr>
+                      <a:picLocks noChangeAspect="1" noChangeArrowheads="1"/>
+                    </pic:cNvPicPr>
+                  </pic:nvPicPr>
+                  <pic:blipFill>
+                    <a:blip r:embed="rId20"/>
+                    <a:srcRect/>
+                    <a:stretch>
+                      <a:fillRect/>
+                    </a:stretch>
+                  </pic:blipFill>
+                  <pic:spPr bwMode="auto">
+                    <a:xfrm>
+                      <a:off x="0" y="0"/>
+                      <a:ext cx="2101857" cy="360000"/>
+                    </a:xfrm>
+                    <a:prstGeom prst="rect">
+                      <a:avLst/>
+                    </a:prstGeom>
+                    <a:noFill/>
+                    <a:ln w="9525">
+                      <a:noFill/>
+                      <a:miter lim="800000"/>
+                      <a:headEnd/>
+                      <a:tailEnd/>
+                    </a:ln>
+                  </pic:spPr>
+                </pic:pic>
+              </a:graphicData>
+            </a:graphic>
+          </wp:inline>
+        </w:drawing>
+      </w:r>
+    </w:p>
+    <w:p>
+      <w:pPr>
+        <w:rPr>
+          <w:rFonts w:cstheme="minorHAnsi"/>
+        </w:rPr>
+      </w:pPr>
+      <w:r>
+        <w:rPr>
+          <w:rFonts w:cstheme="minorHAnsi"/>
+        </w:rPr>
+        <w:t>b) Kolor czerwony nie znajduje się w buforze słownikowym, więc nie znajdujemy sekwencji.</w:t>
+      </w:r>
+    </w:p>
+    <w:p>
+      <w:pPr>
+        <w:rPr>
+          <w:rFonts w:cstheme="minorHAnsi"/>
+        </w:rPr>
+      </w:pPr>
+      <w:r>
+        <w:rPr>
+          <w:rFonts w:cstheme="minorHAnsi"/>
+        </w:rPr>
+        <w:t>-zapis do pliku binarnego: 0 R</w:t>
+      </w:r>
+    </w:p>
+    <w:p>
+      <w:pPr>
+        <w:rPr>
+          <w:rFonts w:cstheme="minorHAnsi"/>
+        </w:rPr>
+      </w:pPr>
+      <w:r>
+        <w:rPr>
+          <w:rFonts w:cstheme="minorHAnsi"/>
+        </w:rPr>
+        <w:tab/>
+        <w:t>Bufor słownikowy:</w:t>
+      </w:r>
+      <w:r>
+        <w:rPr>
+          <w:rFonts w:cstheme="minorHAnsi"/>
+        </w:rPr>
+        <w:tab/>
+      </w:r>
+      <w:r>
+        <w:rPr>
+          <w:rFonts w:cstheme="minorHAnsi"/>
+        </w:rPr>
+        <w:tab/>
+      </w:r>
+      <w:r>
+        <w:rPr>
+          <w:rFonts w:cstheme="minorHAnsi"/>
+        </w:rPr>
+        <w:tab/>
+        <w:t>Bufor wejściowy:</w:t>
+      </w:r>
+    </w:p>
+    <w:p>
+      <w:pPr>
+        <w:rPr>
+          <w:rFonts w:cstheme="minorHAnsi"/>
+        </w:rPr>
+      </w:pPr>
+      <w:r>
+        <w:rPr>
+          <w:rFonts w:cstheme="minorHAnsi"/>
+          <w:noProof/>
+          <w:lang w:eastAsia="pl-PL"/>
+        </w:rPr>
+        <w:drawing>
+          <wp:inline distT="0" distB="0" distL="0" distR="0" wp14:anchorId="01A6EF51" wp14:editId="7C37991D">
+            <wp:extent cx="2073325" cy="360000"/>
+            <wp:effectExtent l="19050" t="0" r="3125" b="0"/>
+            <wp:docPr id="25" name="Obraz 25"/>
+            <wp:cNvGraphicFramePr>
+              <a:graphicFrameLocks xmlns:a="http://schemas.openxmlformats.org/drawingml/2006/main" noChangeAspect="1"/>
+            </wp:cNvGraphicFramePr>
+            <a:graphic xmlns:a="http://schemas.openxmlformats.org/drawingml/2006/main">
+              <a:graphicData uri="http://schemas.openxmlformats.org/drawingml/2006/picture">
+                <pic:pic xmlns:pic="http://schemas.openxmlformats.org/drawingml/2006/picture">
+                  <pic:nvPicPr>
+                    <pic:cNvPr id="0" name="Picture 25"/>
+                    <pic:cNvPicPr>
+                      <a:picLocks noChangeAspect="1" noChangeArrowheads="1"/>
+                    </pic:cNvPicPr>
+                  </pic:nvPicPr>
+                  <pic:blipFill>
+                    <a:blip r:embed="rId21"/>
+                    <a:srcRect/>
+                    <a:stretch>
+                      <a:fillRect/>
+                    </a:stretch>
+                  </pic:blipFill>
+                  <pic:spPr bwMode="auto">
+                    <a:xfrm>
+                      <a:off x="0" y="0"/>
+                      <a:ext cx="2073325" cy="360000"/>
+                    </a:xfrm>
+                    <a:prstGeom prst="rect">
+                      <a:avLst/>
+                    </a:prstGeom>
+                    <a:noFill/>
+                    <a:ln w="9525">
+                      <a:noFill/>
+                      <a:miter lim="800000"/>
+                      <a:headEnd/>
+                      <a:tailEnd/>
+                    </a:ln>
+                  </pic:spPr>
+                </pic:pic>
+              </a:graphicData>
+            </a:graphic>
+          </wp:inline>
+        </w:drawing>
+      </w:r>
+      <w:r>
+        <w:rPr>
+          <w:rFonts w:cstheme="minorHAnsi"/>
+        </w:rPr>
+        <w:tab/>
+      </w:r>
+      <w:r>
+        <w:rPr>
+          <w:rFonts w:cstheme="minorHAnsi"/>
+          <w:noProof/>
+          <w:lang w:eastAsia="pl-PL"/>
+        </w:rPr>
+        <w:drawing>
+          <wp:inline distT="0" distB="0" distL="0" distR="0" wp14:anchorId="7BF9F18F" wp14:editId="3EB4E247">
+            <wp:extent cx="2073325" cy="360000"/>
+            <wp:effectExtent l="19050" t="0" r="3125" b="0"/>
+            <wp:docPr id="34" name="Obraz 34"/>
+            <wp:cNvGraphicFramePr>
+              <a:graphicFrameLocks xmlns:a="http://schemas.openxmlformats.org/drawingml/2006/main" noChangeAspect="1"/>
+            </wp:cNvGraphicFramePr>
+            <a:graphic xmlns:a="http://schemas.openxmlformats.org/drawingml/2006/main">
+              <a:graphicData uri="http://schemas.openxmlformats.org/drawingml/2006/picture">
+                <pic:pic xmlns:pic="http://schemas.openxmlformats.org/drawingml/2006/picture">
+                  <pic:nvPicPr>
+                    <pic:cNvPr id="0" name="Picture 34"/>
+                    <pic:cNvPicPr>
+                      <a:picLocks noChangeAspect="1" noChangeArrowheads="1"/>
+                    </pic:cNvPicPr>
+                  </pic:nvPicPr>
+                  <pic:blipFill>
+                    <a:blip r:embed="rId22"/>
+                    <a:srcRect/>
+                    <a:stretch>
+                      <a:fillRect/>
+                    </a:stretch>
+                  </pic:blipFill>
+                  <pic:spPr bwMode="auto">
+                    <a:xfrm>
+                      <a:off x="0" y="0"/>
+                      <a:ext cx="2073325" cy="360000"/>
+                    </a:xfrm>
+                    <a:prstGeom prst="rect">
+                      <a:avLst/>
+                    </a:prstGeom>
+                    <a:noFill/>
+                    <a:ln w="9525">
+                      <a:noFill/>
+                      <a:miter lim="800000"/>
+                      <a:headEnd/>
+                      <a:tailEnd/>
+                    </a:ln>
+                  </pic:spPr>
+                </pic:pic>
+              </a:graphicData>
+            </a:graphic>
+          </wp:inline>
+        </w:drawing>
+      </w:r>
+    </w:p>
+    <w:p>
+      <w:pPr>
+        <w:rPr>
+          <w:rFonts w:cstheme="minorHAnsi"/>
+        </w:rPr>
+      </w:pPr>
+      <w:r>
+        <w:rPr>
+          <w:rFonts w:cstheme="minorHAnsi"/>
+        </w:rPr>
+        <w:t>c) Kolor czerwony znajduje się w buforze słownikowym, ale nie występuje po nim zielona barwa, więc nie znajdujemy sekwencji.</w:t>
+      </w:r>
+    </w:p>
+    <w:p>
+      <w:pPr>
+        <w:rPr>
+          <w:rFonts w:cstheme="minorHAnsi"/>
+        </w:rPr>
+      </w:pPr>
+      <w:r>
+        <w:rPr>
+          <w:rFonts w:cstheme="minorHAnsi"/>
+        </w:rPr>
+        <w:t>-zapis do pliku binarnego: 0 R</w:t>
+      </w:r>
+    </w:p>
+    <w:p>
+      <w:pPr>
+        <w:rPr>
+          <w:rFonts w:cstheme="minorHAnsi"/>
+        </w:rPr>
+      </w:pPr>
+      <w:r>
+        <w:rPr>
+          <w:rFonts w:cstheme="minorHAnsi"/>
+        </w:rPr>
+        <w:tab/>
+        <w:t>Bufor słownikowy:</w:t>
+      </w:r>
+      <w:r>
+        <w:rPr>
+          <w:rFonts w:cstheme="minorHAnsi"/>
+        </w:rPr>
+        <w:tab/>
+      </w:r>
+      <w:r>
+        <w:rPr>
+          <w:rFonts w:cstheme="minorHAnsi"/>
+        </w:rPr>
+        <w:tab/>
+      </w:r>
+      <w:r>
+        <w:rPr>
+          <w:rFonts w:cstheme="minorHAnsi"/>
+        </w:rPr>
+        <w:tab/>
+        <w:t>Bufor wejściowy:</w:t>
+      </w:r>
+    </w:p>
+    <w:p>
+      <w:pPr>
+        <w:rPr>
+          <w:rFonts w:cstheme="minorHAnsi"/>
+        </w:rPr>
+      </w:pPr>
+      <w:r>
+        <w:rPr>
+          <w:rFonts w:cstheme="minorHAnsi"/>
+          <w:noProof/>
+          <w:lang w:eastAsia="pl-PL"/>
+        </w:rPr>
+        <w:drawing>
+          <wp:inline distT="0" distB="0" distL="0" distR="0" wp14:anchorId="3C5983DA" wp14:editId="512415AA">
+            <wp:extent cx="2099159" cy="360000"/>
+            <wp:effectExtent l="19050" t="0" r="0" b="0"/>
+            <wp:docPr id="37" name="Obraz 37"/>
+            <wp:cNvGraphicFramePr>
+              <a:graphicFrameLocks xmlns:a="http://schemas.openxmlformats.org/drawingml/2006/main" noChangeAspect="1"/>
+            </wp:cNvGraphicFramePr>
+            <a:graphic xmlns:a="http://schemas.openxmlformats.org/drawingml/2006/main">
+              <a:graphicData uri="http://schemas.openxmlformats.org/drawingml/2006/picture">
+                <pic:pic xmlns:pic="http://schemas.openxmlformats.org/drawingml/2006/picture">
+                  <pic:nvPicPr>
+                    <pic:cNvPr id="0" name="Picture 37"/>
+                    <pic:cNvPicPr>
+                      <a:picLocks noChangeAspect="1" noChangeArrowheads="1"/>
+                    </pic:cNvPicPr>
+                  </pic:nvPicPr>
+                  <pic:blipFill>
+                    <a:blip r:embed="rId23"/>
+                    <a:srcRect/>
+                    <a:stretch>
+                      <a:fillRect/>
+                    </a:stretch>
+                  </pic:blipFill>
+                  <pic:spPr bwMode="auto">
+                    <a:xfrm>
+                      <a:off x="0" y="0"/>
+                      <a:ext cx="2099159" cy="360000"/>
+                    </a:xfrm>
+                    <a:prstGeom prst="rect">
+                      <a:avLst/>
+                    </a:prstGeom>
+                    <a:noFill/>
+                    <a:ln w="9525">
+                      <a:noFill/>
+                      <a:miter lim="800000"/>
+                      <a:headEnd/>
+                      <a:tailEnd/>
+                    </a:ln>
+                  </pic:spPr>
+                </pic:pic>
+              </a:graphicData>
+            </a:graphic>
+          </wp:inline>
+        </w:drawing>
+      </w:r>
+      <w:r>
+        <w:rPr>
+          <w:rFonts w:cstheme="minorHAnsi"/>
+        </w:rPr>
+        <w:tab/>
+      </w:r>
+      <w:r>
+        <w:rPr>
+          <w:rFonts w:cstheme="minorHAnsi"/>
+          <w:noProof/>
+          <w:lang w:eastAsia="pl-PL"/>
+        </w:rPr>
+        <w:drawing>
+          <wp:inline distT="0" distB="0" distL="0" distR="0" wp14:anchorId="706001EE" wp14:editId="2E370C3C">
+            <wp:extent cx="2094447" cy="360000"/>
+            <wp:effectExtent l="19050" t="0" r="1053" b="0"/>
+            <wp:docPr id="19" name="Obraz 19"/>
+            <wp:cNvGraphicFramePr>
+              <a:graphicFrameLocks xmlns:a="http://schemas.openxmlformats.org/drawingml/2006/main" noChangeAspect="1"/>
+            </wp:cNvGraphicFramePr>
+            <a:graphic xmlns:a="http://schemas.openxmlformats.org/drawingml/2006/main">
+              <a:graphicData uri="http://schemas.openxmlformats.org/drawingml/2006/picture">
+                <pic:pic xmlns:pic="http://schemas.openxmlformats.org/drawingml/2006/picture">
+                  <pic:nvPicPr>
+                    <pic:cNvPr id="0" name="Picture 19"/>
+                    <pic:cNvPicPr>
+                      <a:picLocks noChangeAspect="1" noChangeArrowheads="1"/>
+                    </pic:cNvPicPr>
+                  </pic:nvPicPr>
+                  <pic:blipFill>
+                    <a:blip r:embed="rId24"/>
+                    <a:srcRect/>
+                    <a:stretch>
+                      <a:fillRect/>
+                    </a:stretch>
+                  </pic:blipFill>
+                  <pic:spPr bwMode="auto">
+                    <a:xfrm>
+                      <a:off x="0" y="0"/>
+                      <a:ext cx="2094447" cy="360000"/>
+                    </a:xfrm>
+                    <a:prstGeom prst="rect">
+                      <a:avLst/>
+                    </a:prstGeom>
+                    <a:noFill/>
+                    <a:ln w="9525">
+                      <a:noFill/>
+                      <a:miter lim="800000"/>
+                      <a:headEnd/>
+                      <a:tailEnd/>
+                    </a:ln>
+                  </pic:spPr>
+                </pic:pic>
+              </a:graphicData>
+            </a:graphic>
+          </wp:inline>
+        </w:drawing>
+      </w:r>
+    </w:p>
+    <w:p>
+      <w:pPr>
+        <w:rPr>
+          <w:rFonts w:cstheme="minorHAnsi"/>
+        </w:rPr>
+      </w:pPr>
+      <w:r>
+        <w:rPr>
+          <w:rFonts w:cstheme="minorHAnsi"/>
+        </w:rPr>
+        <w:t>d) Znajdujemy 3 kolory zielone, więc kodujemy sekwencję.</w:t>
+      </w:r>
+    </w:p>
+    <w:p>
+      <w:pPr>
+        <w:rPr>
+          <w:rFonts w:cstheme="minorHAnsi"/>
+        </w:rPr>
+      </w:pPr>
+      <w:r>
+        <w:rPr>
+          <w:rFonts w:cstheme="minorHAnsi"/>
+        </w:rPr>
+        <w:t>-zapis do pliku binarnego: 1 (sekwencja) 1(długość sekwencji[-2]) 3(pozycja w buforze słownikowym 1[numeracja od lewej, od 0])</w:t>
+      </w:r>
+    </w:p>
+    <w:p>
+      <w:pPr>
+        <w:rPr>
+          <w:rFonts w:cstheme="minorHAnsi"/>
+        </w:rPr>
+      </w:pPr>
+      <w:r>
+        <w:rPr>
+          <w:rFonts w:cstheme="minorHAnsi"/>
+        </w:rPr>
+        <w:tab/>
+        <w:t>Bufor słownikowy:</w:t>
+      </w:r>
+      <w:r>
+        <w:rPr>
+          <w:rFonts w:cstheme="minorHAnsi"/>
+        </w:rPr>
+        <w:tab/>
+      </w:r>
+      <w:r>
+        <w:rPr>
+          <w:rFonts w:cstheme="minorHAnsi"/>
+        </w:rPr>
+        <w:tab/>
+      </w:r>
+      <w:r>
+        <w:rPr>
+          <w:rFonts w:cstheme="minorHAnsi"/>
+        </w:rPr>
+        <w:tab/>
+        <w:t>Bufor wejściowy:</w:t>
+      </w:r>
+    </w:p>
+    <w:p>
+      <w:pPr>
+        <w:rPr>
+          <w:rFonts w:cstheme="minorHAnsi"/>
+        </w:rPr>
+      </w:pPr>
+      <w:r>
+        <w:rPr>
+          <w:rFonts w:cstheme="minorHAnsi"/>
+          <w:noProof/>
+          <w:lang w:eastAsia="pl-PL"/>
+        </w:rPr>
+        <w:drawing>
+          <wp:inline distT="0" distB="0" distL="0" distR="0" wp14:anchorId="10DD2E8B" wp14:editId="104F4EAF">
+            <wp:extent cx="2133383" cy="360000"/>
+            <wp:effectExtent l="19050" t="0" r="217" b="0"/>
+            <wp:docPr id="40" name="Obraz 40"/>
+            <wp:cNvGraphicFramePr>
+              <a:graphicFrameLocks xmlns:a="http://schemas.openxmlformats.org/drawingml/2006/main" noChangeAspect="1"/>
+            </wp:cNvGraphicFramePr>
+            <a:graphic xmlns:a="http://schemas.openxmlformats.org/drawingml/2006/main">
+              <a:graphicData uri="http://schemas.openxmlformats.org/drawingml/2006/picture">
+                <pic:pic xmlns:pic="http://schemas.openxmlformats.org/drawingml/2006/picture">
+                  <pic:nvPicPr>
+                    <pic:cNvPr id="0" name="Picture 40"/>
+                    <pic:cNvPicPr>
+                      <a:picLocks noChangeAspect="1" noChangeArrowheads="1"/>
+                    </pic:cNvPicPr>
+                  </pic:nvPicPr>
+                  <pic:blipFill>
+                    <a:blip r:embed="rId25"/>
+                    <a:srcRect/>
+                    <a:stretch>
+                      <a:fillRect/>
+                    </a:stretch>
+                  </pic:blipFill>
+                  <pic:spPr bwMode="auto">
+                    <a:xfrm>
+                      <a:off x="0" y="0"/>
+                      <a:ext cx="2133383" cy="360000"/>
+                    </a:xfrm>
+                    <a:prstGeom prst="rect">
+                      <a:avLst/>
+                    </a:prstGeom>
+                    <a:noFill/>
+                    <a:ln w="9525">
+                      <a:noFill/>
+                      <a:miter lim="800000"/>
+                      <a:headEnd/>
+                      <a:tailEnd/>
+                    </a:ln>
+                  </pic:spPr>
+                </pic:pic>
+              </a:graphicData>
+            </a:graphic>
+          </wp:inline>
+        </w:drawing>
+      </w:r>
+      <w:r>
+        <w:rPr>
+          <w:rFonts w:cstheme="minorHAnsi"/>
+        </w:rPr>
+        <w:tab/>
+      </w:r>
+      <w:r>
+        <w:rPr>
+          <w:rFonts w:cstheme="minorHAnsi"/>
+          <w:noProof/>
+          <w:lang w:eastAsia="pl-PL"/>
+        </w:rPr>
+        <w:drawing>
+          <wp:inline distT="0" distB="0" distL="0" distR="0" wp14:anchorId="4D8A4E4A" wp14:editId="4DEA47FF">
+            <wp:extent cx="2074286" cy="360000"/>
+            <wp:effectExtent l="19050" t="0" r="2164" b="0"/>
+            <wp:docPr id="52" name="Obraz 52"/>
+            <wp:cNvGraphicFramePr>
+              <a:graphicFrameLocks xmlns:a="http://schemas.openxmlformats.org/drawingml/2006/main" noChangeAspect="1"/>
+            </wp:cNvGraphicFramePr>
+            <a:graphic xmlns:a="http://schemas.openxmlformats.org/drawingml/2006/main">
+              <a:graphicData uri="http://schemas.openxmlformats.org/drawingml/2006/picture">
+                <pic:pic xmlns:pic="http://schemas.openxmlformats.org/drawingml/2006/picture">
+                  <pic:nvPicPr>
+                    <pic:cNvPr id="0" name="Picture 52"/>
+                    <pic:cNvPicPr>
+                      <a:picLocks noChangeAspect="1" noChangeArrowheads="1"/>
+                    </pic:cNvPicPr>
+                  </pic:nvPicPr>
+                  <pic:blipFill>
+                    <a:blip r:embed="rId26" cstate="print"/>
+                    <a:srcRect/>
+                    <a:stretch>
+                      <a:fillRect/>
+                    </a:stretch>
+                  </pic:blipFill>
+                  <pic:spPr bwMode="auto">
+                    <a:xfrm>
+                      <a:off x="0" y="0"/>
+                      <a:ext cx="2074286" cy="360000"/>
+                    </a:xfrm>
+                    <a:prstGeom prst="rect">
+                      <a:avLst/>
+                    </a:prstGeom>
+                    <a:noFill/>
+                    <a:ln w="9525">
+                      <a:noFill/>
+                      <a:miter lim="800000"/>
+                      <a:headEnd/>
+                      <a:tailEnd/>
+                    </a:ln>
+                  </pic:spPr>
+                </pic:pic>
+              </a:graphicData>
+            </a:graphic>
+          </wp:inline>
+        </w:drawing>
+      </w:r>
+    </w:p>
+    <w:p>
+      <w:pPr>
+        <w:rPr>
+          <w:rFonts w:cstheme="minorHAnsi"/>
+        </w:rPr>
+      </w:pPr>
+      <w:r>
+        <w:rPr>
+          <w:rFonts w:cstheme="minorHAnsi"/>
+        </w:rPr>
+        <w:t>e) Kolor szary nie znajduje się w buforze słownikowym, więc nie znajdujemy sekwencji.</w:t>
+      </w:r>
+    </w:p>
+    <w:p>
+      <w:pPr>
+        <w:rPr>
+          <w:rFonts w:cstheme="minorHAnsi"/>
+        </w:rPr>
+      </w:pPr>
+      <w:r>
+        <w:rPr>
+          <w:rFonts w:cstheme="minorHAnsi"/>
+        </w:rPr>
+        <w:t>-zapis do pliku binarnego: 0 K</w:t>
+      </w:r>
+    </w:p>
+    <w:p>
+      <w:pPr>
+        <w:rPr>
+          <w:rFonts w:cstheme="minorHAnsi"/>
+        </w:rPr>
+      </w:pPr>
+      <w:r>
+        <w:rPr>
+          <w:rFonts w:cstheme="minorHAnsi"/>
+        </w:rPr>
+        <w:tab/>
+        <w:t>Bufor słownikowy:</w:t>
+      </w:r>
+      <w:r>
+        <w:rPr>
+          <w:rFonts w:cstheme="minorHAnsi"/>
+        </w:rPr>
+        <w:tab/>
+      </w:r>
+      <w:r>
+        <w:rPr>
+          <w:rFonts w:cstheme="minorHAnsi"/>
+        </w:rPr>
+        <w:tab/>
+      </w:r>
+      <w:r>
+        <w:rPr>
+          <w:rFonts w:cstheme="minorHAnsi"/>
+        </w:rPr>
+        <w:tab/>
+        <w:t>Bufor wejściowy:</w:t>
+      </w:r>
+    </w:p>
+    <w:p>
+      <w:pPr>
+        <w:rPr>
+          <w:rFonts w:cstheme="minorHAnsi"/>
+        </w:rPr>
+      </w:pPr>
+      <w:r>
+        <w:rPr>
+          <w:rFonts w:cstheme="minorHAnsi"/>
+          <w:noProof/>
+          <w:lang w:eastAsia="pl-PL"/>
+        </w:rPr>
+        <w:lastRenderedPageBreak/>
+        <w:drawing>
+          <wp:inline distT="0" distB="0" distL="0" distR="0" wp14:anchorId="2FD8D6AF" wp14:editId="2CB0B145">
+            <wp:extent cx="2094231" cy="360000"/>
+            <wp:effectExtent l="19050" t="0" r="1269" b="0"/>
+            <wp:docPr id="43" name="Obraz 43"/>
+            <wp:cNvGraphicFramePr>
+              <a:graphicFrameLocks xmlns:a="http://schemas.openxmlformats.org/drawingml/2006/main" noChangeAspect="1"/>
+            </wp:cNvGraphicFramePr>
+            <a:graphic xmlns:a="http://schemas.openxmlformats.org/drawingml/2006/main">
+              <a:graphicData uri="http://schemas.openxmlformats.org/drawingml/2006/picture">
+                <pic:pic xmlns:pic="http://schemas.openxmlformats.org/drawingml/2006/picture">
+                  <pic:nvPicPr>
+                    <pic:cNvPr id="0" name="Picture 43"/>
+                    <pic:cNvPicPr>
+                      <a:picLocks noChangeAspect="1" noChangeArrowheads="1"/>
+                    </pic:cNvPicPr>
+                  </pic:nvPicPr>
+                  <pic:blipFill>
+                    <a:blip r:embed="rId27" cstate="print"/>
+                    <a:srcRect/>
+                    <a:stretch>
+                      <a:fillRect/>
+                    </a:stretch>
+                  </pic:blipFill>
+                  <pic:spPr bwMode="auto">
+                    <a:xfrm>
+                      <a:off x="0" y="0"/>
+                      <a:ext cx="2094231" cy="360000"/>
+                    </a:xfrm>
+                    <a:prstGeom prst="rect">
+                      <a:avLst/>
+                    </a:prstGeom>
+                    <a:noFill/>
+                    <a:ln w="9525">
+                      <a:noFill/>
+                      <a:miter lim="800000"/>
+                      <a:headEnd/>
+                      <a:tailEnd/>
+                    </a:ln>
+                  </pic:spPr>
+                </pic:pic>
+              </a:graphicData>
+            </a:graphic>
+          </wp:inline>
+        </w:drawing>
+      </w:r>
+      <w:r>
+        <w:rPr>
+          <w:rFonts w:cstheme="minorHAnsi"/>
+        </w:rPr>
+        <w:tab/>
+      </w:r>
+      <w:r>
+        <w:rPr>
+          <w:rFonts w:cstheme="minorHAnsi"/>
+          <w:noProof/>
+          <w:lang w:eastAsia="pl-PL"/>
+        </w:rPr>
+        <w:drawing>
+          <wp:inline distT="0" distB="0" distL="0" distR="0" wp14:anchorId="118D78AA" wp14:editId="7B5AC801">
+            <wp:extent cx="2094231" cy="360000"/>
+            <wp:effectExtent l="19050" t="0" r="1269" b="0"/>
+            <wp:docPr id="55" name="Obraz 55"/>
+            <wp:cNvGraphicFramePr>
+              <a:graphicFrameLocks xmlns:a="http://schemas.openxmlformats.org/drawingml/2006/main" noChangeAspect="1"/>
+            </wp:cNvGraphicFramePr>
+            <a:graphic xmlns:a="http://schemas.openxmlformats.org/drawingml/2006/main">
+              <a:graphicData uri="http://schemas.openxmlformats.org/drawingml/2006/picture">
+                <pic:pic xmlns:pic="http://schemas.openxmlformats.org/drawingml/2006/picture">
+                  <pic:nvPicPr>
+                    <pic:cNvPr id="0" name="Picture 55"/>
+                    <pic:cNvPicPr>
+                      <a:picLocks noChangeAspect="1" noChangeArrowheads="1"/>
+                    </pic:cNvPicPr>
+                  </pic:nvPicPr>
+                  <pic:blipFill>
+                    <a:blip r:embed="rId28" cstate="print"/>
+                    <a:srcRect/>
+                    <a:stretch>
+                      <a:fillRect/>
+                    </a:stretch>
+                  </pic:blipFill>
+                  <pic:spPr bwMode="auto">
+                    <a:xfrm>
+                      <a:off x="0" y="0"/>
+                      <a:ext cx="2094231" cy="360000"/>
+                    </a:xfrm>
+                    <a:prstGeom prst="rect">
+                      <a:avLst/>
+                    </a:prstGeom>
+                    <a:noFill/>
+                    <a:ln w="9525">
+                      <a:noFill/>
+                      <a:miter lim="800000"/>
+                      <a:headEnd/>
+                      <a:tailEnd/>
+                    </a:ln>
+                  </pic:spPr>
+                </pic:pic>
+              </a:graphicData>
+            </a:graphic>
+          </wp:inline>
+        </w:drawing>
+      </w:r>
+    </w:p>
+    <w:p>
+      <w:pPr>
+        <w:rPr>
+          <w:rFonts w:cstheme="minorHAnsi"/>
+        </w:rPr>
+      </w:pPr>
+      <w:r>
+        <w:rPr>
+          <w:rFonts w:cstheme="minorHAnsi"/>
+        </w:rPr>
+        <w:br/>
+      </w:r>
+      <w:r>
+        <w:rPr>
+          <w:rFonts w:cstheme="minorHAnsi"/>
+        </w:rPr>
+        <w:t>f) Kolor czerwony znajduje się w buforze słownikowym, ale nie występuje po nim niebieska barwa, więc nie znajdujemy sekwencji.</w:t>
+      </w:r>
+    </w:p>
+    <w:p>
+      <w:pPr>
+        <w:rPr>
+          <w:rFonts w:cstheme="minorHAnsi"/>
+        </w:rPr>
+      </w:pPr>
+      <w:r>
+        <w:rPr>
+          <w:rFonts w:cstheme="minorHAnsi"/>
+        </w:rPr>
+        <w:t>-zapis do pliku binarnego: 0 R</w:t>
+      </w:r>
+    </w:p>
+    <w:p>
+      <w:pPr>
+        <w:rPr>
+          <w:rFonts w:cstheme="minorHAnsi"/>
+        </w:rPr>
+      </w:pPr>
+      <w:r>
+        <w:rPr>
+          <w:rFonts w:cstheme="minorHAnsi"/>
+        </w:rPr>
+        <w:tab/>
+        <w:t>Bufor słownikowy:</w:t>
+      </w:r>
+      <w:r>
+        <w:rPr>
+          <w:rFonts w:cstheme="minorHAnsi"/>
+        </w:rPr>
+        <w:tab/>
+      </w:r>
+      <w:r>
+        <w:rPr>
+          <w:rFonts w:cstheme="minorHAnsi"/>
+        </w:rPr>
+        <w:tab/>
+      </w:r>
+      <w:r>
+        <w:rPr>
+          <w:rFonts w:cstheme="minorHAnsi"/>
+        </w:rPr>
+        <w:tab/>
+        <w:t>Bufor wejściowy:</w:t>
+      </w:r>
+    </w:p>
+    <w:p>
+      <w:pPr>
+        <w:rPr>
+          <w:rFonts w:cstheme="minorHAnsi"/>
+        </w:rPr>
+      </w:pPr>
+      <w:r>
+        <w:rPr>
+          <w:rFonts w:cstheme="minorHAnsi"/>
+          <w:noProof/>
+          <w:lang w:eastAsia="pl-PL"/>
+        </w:rPr>
+        <w:drawing>
+          <wp:inline distT="0" distB="0" distL="0" distR="0" wp14:anchorId="64B7BBAF" wp14:editId="77A80302">
+            <wp:extent cx="2104349" cy="360000"/>
+            <wp:effectExtent l="19050" t="0" r="0" b="0"/>
+            <wp:docPr id="49" name="Obraz 49"/>
+            <wp:cNvGraphicFramePr>
+              <a:graphicFrameLocks xmlns:a="http://schemas.openxmlformats.org/drawingml/2006/main" noChangeAspect="1"/>
+            </wp:cNvGraphicFramePr>
+            <a:graphic xmlns:a="http://schemas.openxmlformats.org/drawingml/2006/main">
+              <a:graphicData uri="http://schemas.openxmlformats.org/drawingml/2006/picture">
+                <pic:pic xmlns:pic="http://schemas.openxmlformats.org/drawingml/2006/picture">
+                  <pic:nvPicPr>
+                    <pic:cNvPr id="0" name="Picture 49"/>
+                    <pic:cNvPicPr>
+                      <a:picLocks noChangeAspect="1" noChangeArrowheads="1"/>
+                    </pic:cNvPicPr>
+                  </pic:nvPicPr>
+                  <pic:blipFill>
+                    <a:blip r:embed="rId29"/>
+                    <a:srcRect/>
+                    <a:stretch>
+                      <a:fillRect/>
+                    </a:stretch>
+                  </pic:blipFill>
+                  <pic:spPr bwMode="auto">
+                    <a:xfrm>
+                      <a:off x="0" y="0"/>
+                      <a:ext cx="2104349" cy="360000"/>
+                    </a:xfrm>
+                    <a:prstGeom prst="rect">
+                      <a:avLst/>
+                    </a:prstGeom>
+                    <a:noFill/>
+                    <a:ln w="9525">
+                      <a:noFill/>
+                      <a:miter lim="800000"/>
+                      <a:headEnd/>
+                      <a:tailEnd/>
+                    </a:ln>
+                  </pic:spPr>
+                </pic:pic>
+              </a:graphicData>
+            </a:graphic>
+          </wp:inline>
+        </w:drawing>
+      </w:r>
+      <w:r>
+        <w:rPr>
+          <w:rFonts w:cstheme="minorHAnsi"/>
+        </w:rPr>
+        <w:tab/>
+      </w:r>
+      <w:r>
+        <w:rPr>
+          <w:rFonts w:cstheme="minorHAnsi"/>
+          <w:noProof/>
+          <w:lang w:eastAsia="pl-PL"/>
+        </w:rPr>
+        <w:drawing>
+          <wp:inline distT="0" distB="0" distL="0" distR="0" wp14:anchorId="03886D26" wp14:editId="23D00361">
+            <wp:extent cx="2104349" cy="360000"/>
+            <wp:effectExtent l="19050" t="0" r="0" b="0"/>
+            <wp:docPr id="58" name="Obraz 58"/>
+            <wp:cNvGraphicFramePr>
+              <a:graphicFrameLocks xmlns:a="http://schemas.openxmlformats.org/drawingml/2006/main" noChangeAspect="1"/>
+            </wp:cNvGraphicFramePr>
+            <a:graphic xmlns:a="http://schemas.openxmlformats.org/drawingml/2006/main">
+              <a:graphicData uri="http://schemas.openxmlformats.org/drawingml/2006/picture">
+                <pic:pic xmlns:pic="http://schemas.openxmlformats.org/drawingml/2006/picture">
+                  <pic:nvPicPr>
+                    <pic:cNvPr id="0" name="Picture 58"/>
+                    <pic:cNvPicPr>
+                      <a:picLocks noChangeAspect="1" noChangeArrowheads="1"/>
+                    </pic:cNvPicPr>
+                  </pic:nvPicPr>
+                  <pic:blipFill>
+                    <a:blip r:embed="rId30" cstate="print"/>
+                    <a:srcRect/>
+                    <a:stretch>
+                      <a:fillRect/>
+                    </a:stretch>
+                  </pic:blipFill>
+                  <pic:spPr bwMode="auto">
+                    <a:xfrm>
+                      <a:off x="0" y="0"/>
+                      <a:ext cx="2104349" cy="360000"/>
+                    </a:xfrm>
+                    <a:prstGeom prst="rect">
+                      <a:avLst/>
+                    </a:prstGeom>
+                    <a:noFill/>
+                    <a:ln w="9525">
+                      <a:noFill/>
+                      <a:miter lim="800000"/>
+                      <a:headEnd/>
+                      <a:tailEnd/>
+                    </a:ln>
+                  </pic:spPr>
+                </pic:pic>
+              </a:graphicData>
+            </a:graphic>
+          </wp:inline>
+        </w:drawing>
+      </w:r>
+    </w:p>
+    <w:p>
+      <w:pPr>
+        <w:rPr>
+          <w:rFonts w:cstheme="minorHAnsi"/>
+        </w:rPr>
+      </w:pPr>
+      <w:r>
+        <w:rPr>
+          <w:rFonts w:cstheme="minorHAnsi"/>
+        </w:rPr>
+        <w:t>g) Kolor niebieski nie znajduje się w buforze słownikowym, więc nie znajdujemy sekwencji.</w:t>
+      </w:r>
+    </w:p>
+    <w:p>
+      <w:pPr>
+        <w:rPr>
+          <w:rFonts w:cstheme="minorHAnsi"/>
+        </w:rPr>
+      </w:pPr>
+      <w:r>
+        <w:rPr>
+          <w:rFonts w:cstheme="minorHAnsi"/>
+        </w:rPr>
+        <w:t>-zapis do pliku binarnego: 0 B</w:t>
+      </w:r>
+    </w:p>
+    <w:p>
+      <w:pPr>
+        <w:rPr>
+          <w:rFonts w:cstheme="minorHAnsi"/>
+        </w:rPr>
+      </w:pPr>
+      <w:r>
+        <w:rPr>
+          <w:rFonts w:cstheme="minorHAnsi"/>
+        </w:rPr>
+        <w:tab/>
+        <w:t>Bufor słownikowy:</w:t>
+      </w:r>
+      <w:r>
+        <w:rPr>
+          <w:rFonts w:cstheme="minorHAnsi"/>
+        </w:rPr>
+        <w:tab/>
+      </w:r>
+      <w:r>
+        <w:rPr>
+          <w:rFonts w:cstheme="minorHAnsi"/>
+        </w:rPr>
+        <w:tab/>
+      </w:r>
+      <w:r>
+        <w:rPr>
+          <w:rFonts w:cstheme="minorHAnsi"/>
+        </w:rPr>
+        <w:tab/>
+        <w:t>Bufor wejściowy:</w:t>
+      </w:r>
+    </w:p>
+    <w:p>
+      <w:pPr>
+        <w:rPr>
+          <w:rFonts w:cstheme="minorHAnsi"/>
+        </w:rPr>
+      </w:pPr>
+      <w:r>
+        <w:rPr>
+          <w:rFonts w:cstheme="minorHAnsi"/>
+        </w:rPr>
+        <w:t xml:space="preserve"> </w:t>
+      </w:r>
+      <w:r>
+        <w:rPr>
+          <w:rFonts w:cstheme="minorHAnsi"/>
+          <w:noProof/>
+          <w:lang w:eastAsia="pl-PL"/>
+        </w:rPr>
+        <w:drawing>
+          <wp:inline distT="0" distB="0" distL="0" distR="0" wp14:anchorId="7E1E5908" wp14:editId="6D4A7BF8">
+            <wp:extent cx="2104349" cy="360000"/>
+            <wp:effectExtent l="19050" t="0" r="0" b="0"/>
+            <wp:docPr id="70" name="Obraz 70"/>
+            <wp:cNvGraphicFramePr>
+              <a:graphicFrameLocks xmlns:a="http://schemas.openxmlformats.org/drawingml/2006/main" noChangeAspect="1"/>
+            </wp:cNvGraphicFramePr>
+            <a:graphic xmlns:a="http://schemas.openxmlformats.org/drawingml/2006/main">
+              <a:graphicData uri="http://schemas.openxmlformats.org/drawingml/2006/picture">
+                <pic:pic xmlns:pic="http://schemas.openxmlformats.org/drawingml/2006/picture">
+                  <pic:nvPicPr>
+                    <pic:cNvPr id="0" name="Picture 70"/>
+                    <pic:cNvPicPr>
+                      <a:picLocks noChangeAspect="1" noChangeArrowheads="1"/>
+                    </pic:cNvPicPr>
+                  </pic:nvPicPr>
+                  <pic:blipFill>
+                    <a:blip r:embed="rId31" cstate="print"/>
+                    <a:srcRect/>
+                    <a:stretch>
+                      <a:fillRect/>
+                    </a:stretch>
+                  </pic:blipFill>
+                  <pic:spPr bwMode="auto">
+                    <a:xfrm>
+                      <a:off x="0" y="0"/>
+                      <a:ext cx="2104349" cy="360000"/>
+                    </a:xfrm>
+                    <a:prstGeom prst="rect">
+                      <a:avLst/>
+                    </a:prstGeom>
+                    <a:noFill/>
+                    <a:ln w="9525">
+                      <a:noFill/>
+                      <a:miter lim="800000"/>
+                      <a:headEnd/>
+                      <a:tailEnd/>
+                    </a:ln>
+                  </pic:spPr>
+                </pic:pic>
+              </a:graphicData>
+            </a:graphic>
+          </wp:inline>
+        </w:drawing>
+      </w:r>
+      <w:r>
+        <w:rPr>
+          <w:rFonts w:cstheme="minorHAnsi"/>
+        </w:rPr>
+        <w:tab/>
+      </w:r>
+      <w:r>
+        <w:rPr>
+          <w:rFonts w:cstheme="minorHAnsi"/>
+          <w:noProof/>
+          <w:lang w:eastAsia="pl-PL"/>
+        </w:rPr>
+        <w:drawing>
+          <wp:inline distT="0" distB="0" distL="0" distR="0" wp14:anchorId="5D82C0DE" wp14:editId="7C2DF483">
+            <wp:extent cx="2111321" cy="360000"/>
+            <wp:effectExtent l="19050" t="0" r="3229" b="0"/>
+            <wp:docPr id="61" name="Obraz 61"/>
+            <wp:cNvGraphicFramePr>
+              <a:graphicFrameLocks xmlns:a="http://schemas.openxmlformats.org/drawingml/2006/main" noChangeAspect="1"/>
+            </wp:cNvGraphicFramePr>
+            <a:graphic xmlns:a="http://schemas.openxmlformats.org/drawingml/2006/main">
+              <a:graphicData uri="http://schemas.openxmlformats.org/drawingml/2006/picture">
+                <pic:pic xmlns:pic="http://schemas.openxmlformats.org/drawingml/2006/picture">
+                  <pic:nvPicPr>
+                    <pic:cNvPr id="0" name="Picture 61"/>
+                    <pic:cNvPicPr>
+                      <a:picLocks noChangeAspect="1" noChangeArrowheads="1"/>
+                    </pic:cNvPicPr>
+                  </pic:nvPicPr>
+                  <pic:blipFill>
+                    <a:blip r:embed="rId32"/>
+                    <a:srcRect/>
+                    <a:stretch>
+                      <a:fillRect/>
+                    </a:stretch>
+                  </pic:blipFill>
+                  <pic:spPr bwMode="auto">
+                    <a:xfrm>
+                      <a:off x="0" y="0"/>
+                      <a:ext cx="2111321" cy="360000"/>
+                    </a:xfrm>
+                    <a:prstGeom prst="rect">
+                      <a:avLst/>
+                    </a:prstGeom>
+                    <a:noFill/>
+                    <a:ln w="9525">
+                      <a:noFill/>
+                      <a:miter lim="800000"/>
+                      <a:headEnd/>
+                      <a:tailEnd/>
+                    </a:ln>
+                  </pic:spPr>
+                </pic:pic>
+              </a:graphicData>
+            </a:graphic>
+          </wp:inline>
+        </w:drawing>
+      </w:r>
+    </w:p>
+    <w:p>
+      <w:pPr>
+        <w:rPr>
+          <w:rFonts w:cstheme="minorHAnsi"/>
+        </w:rPr>
+      </w:pPr>
+      <w:r>
+        <w:rPr>
+          <w:rFonts w:cstheme="minorHAnsi"/>
+        </w:rPr>
+        <w:t>h) Dwa kolory zielone znajdują się w buforze słownikowym, co więcej kolor szary, więc kodujemy tę sekwencję o długości 3.</w:t>
+      </w:r>
+    </w:p>
+    <w:p>
+      <w:pPr>
+        <w:rPr>
+          <w:rFonts w:cstheme="minorHAnsi"/>
+        </w:rPr>
+      </w:pPr>
+      <w:r>
+        <w:rPr>
+          <w:rFonts w:cstheme="minorHAnsi"/>
+        </w:rPr>
+        <w:t>-zapis do pliku binarnego: 1 1 1</w:t>
+      </w:r>
+    </w:p>
+    <w:p>
+      <w:pPr>
+        <w:rPr>
+          <w:rFonts w:cstheme="minorHAnsi"/>
+        </w:rPr>
+      </w:pPr>
+      <w:r>
+        <w:rPr>
+          <w:rFonts w:cstheme="minorHAnsi"/>
+        </w:rPr>
+        <w:tab/>
+        <w:t>Bufor słownikowy:</w:t>
+      </w:r>
+      <w:r>
+        <w:rPr>
+          <w:rFonts w:cstheme="minorHAnsi"/>
+        </w:rPr>
+        <w:tab/>
+      </w:r>
+      <w:r>
+        <w:rPr>
+          <w:rFonts w:cstheme="minorHAnsi"/>
+        </w:rPr>
+        <w:tab/>
+      </w:r>
+      <w:r>
+        <w:rPr>
+          <w:rFonts w:cstheme="minorHAnsi"/>
+        </w:rPr>
+        <w:tab/>
+        <w:t>Bufor wejściowy:</w:t>
+      </w:r>
+    </w:p>
+    <w:p>
+      <w:pPr>
+        <w:rPr>
+          <w:rFonts w:cstheme="minorHAnsi"/>
+        </w:rPr>
+      </w:pPr>
+      <w:r>
+        <w:rPr>
+          <w:rFonts w:cstheme="minorHAnsi"/>
+          <w:noProof/>
+          <w:lang w:eastAsia="pl-PL"/>
+        </w:rPr>
+        <w:drawing>
+          <wp:inline distT="0" distB="0" distL="0" distR="0" wp14:anchorId="0A0A4D10" wp14:editId="483B21E0">
+            <wp:extent cx="2124877" cy="360000"/>
+            <wp:effectExtent l="19050" t="0" r="8723" b="0"/>
+            <wp:docPr id="73" name="Obraz 73"/>
+            <wp:cNvGraphicFramePr>
+              <a:graphicFrameLocks xmlns:a="http://schemas.openxmlformats.org/drawingml/2006/main" noChangeAspect="1"/>
+            </wp:cNvGraphicFramePr>
+            <a:graphic xmlns:a="http://schemas.openxmlformats.org/drawingml/2006/main">
+              <a:graphicData uri="http://schemas.openxmlformats.org/drawingml/2006/picture">
+                <pic:pic xmlns:pic="http://schemas.openxmlformats.org/drawingml/2006/picture">
+                  <pic:nvPicPr>
+                    <pic:cNvPr id="0" name="Picture 73"/>
+                    <pic:cNvPicPr>
+                      <a:picLocks noChangeAspect="1" noChangeArrowheads="1"/>
+                    </pic:cNvPicPr>
+                  </pic:nvPicPr>
+                  <pic:blipFill>
+                    <a:blip r:embed="rId33" cstate="print"/>
+                    <a:srcRect/>
+                    <a:stretch>
+                      <a:fillRect/>
+                    </a:stretch>
+                  </pic:blipFill>
+                  <pic:spPr bwMode="auto">
+                    <a:xfrm>
+                      <a:off x="0" y="0"/>
+                      <a:ext cx="2124877" cy="360000"/>
+                    </a:xfrm>
+                    <a:prstGeom prst="rect">
+                      <a:avLst/>
+                    </a:prstGeom>
+                    <a:noFill/>
+                    <a:ln w="9525">
+                      <a:noFill/>
+                      <a:miter lim="800000"/>
+                      <a:headEnd/>
+                      <a:tailEnd/>
+                    </a:ln>
+                  </pic:spPr>
+                </pic:pic>
+              </a:graphicData>
+            </a:graphic>
+          </wp:inline>
+        </w:drawing>
+      </w:r>
+      <w:r>
+        <w:rPr>
+          <w:rFonts w:cstheme="minorHAnsi"/>
+        </w:rPr>
+        <w:tab/>
+      </w:r>
+      <w:r>
+        <w:rPr>
+          <w:rFonts w:cstheme="minorHAnsi"/>
+          <w:noProof/>
+          <w:lang w:eastAsia="pl-PL"/>
+        </w:rPr>
+        <w:drawing>
+          <wp:inline distT="0" distB="0" distL="0" distR="0" wp14:anchorId="1F8F57A8" wp14:editId="5922943B">
+            <wp:extent cx="2104349" cy="360000"/>
+            <wp:effectExtent l="19050" t="0" r="0" b="0"/>
+            <wp:docPr id="67" name="Obraz 67"/>
+            <wp:cNvGraphicFramePr>
+              <a:graphicFrameLocks xmlns:a="http://schemas.openxmlformats.org/drawingml/2006/main" noChangeAspect="1"/>
+            </wp:cNvGraphicFramePr>
+            <a:graphic xmlns:a="http://schemas.openxmlformats.org/drawingml/2006/main">
+              <a:graphicData uri="http://schemas.openxmlformats.org/drawingml/2006/picture">
+                <pic:pic xmlns:pic="http://schemas.openxmlformats.org/drawingml/2006/picture">
+                  <pic:nvPicPr>
+                    <pic:cNvPr id="0" name="Picture 67"/>
+                    <pic:cNvPicPr>
+                      <a:picLocks noChangeAspect="1" noChangeArrowheads="1"/>
+                    </pic:cNvPicPr>
+                  </pic:nvPicPr>
+                  <pic:blipFill>
+                    <a:blip r:embed="rId34" cstate="print"/>
+                    <a:srcRect/>
+                    <a:stretch>
+                      <a:fillRect/>
+                    </a:stretch>
+                  </pic:blipFill>
+                  <pic:spPr bwMode="auto">
+                    <a:xfrm>
+                      <a:off x="0" y="0"/>
+                      <a:ext cx="2104349" cy="360000"/>
+                    </a:xfrm>
+                    <a:prstGeom prst="rect">
+                      <a:avLst/>
+                    </a:prstGeom>
+                    <a:noFill/>
+                    <a:ln w="9525">
+                      <a:noFill/>
+                      <a:miter lim="800000"/>
+                      <a:headEnd/>
+                      <a:tailEnd/>
+                    </a:ln>
+                  </pic:spPr>
+                </pic:pic>
+              </a:graphicData>
+            </a:graphic>
+          </wp:inline>
+        </w:drawing>
+      </w:r>
+    </w:p>
+    <w:p>
+      <w:pPr>
+        <w:rPr>
+          <w:rFonts w:cstheme="minorHAnsi"/>
+        </w:rPr>
+      </w:pPr>
+      <w:r>
+        <w:rPr>
+          <w:rFonts w:cstheme="minorHAnsi"/>
+        </w:rPr>
+        <w:t>i) Kolor szary znajduje się w buforze słownikowym, ale nie występuje po nim niebieska barwa, więc nie znajdujemy sekwencji.</w:t>
+      </w:r>
+    </w:p>
+    <w:p>
+      <w:pPr>
+        <w:rPr>
+          <w:rFonts w:cstheme="minorHAnsi"/>
+        </w:rPr>
+      </w:pPr>
+      <w:r>
+        <w:rPr>
+          <w:rFonts w:cstheme="minorHAnsi"/>
+        </w:rPr>
+        <w:t>-zapis do pliku binarnego: 0 K</w:t>
+      </w:r>
+    </w:p>
+    <w:p>
+      <w:pPr>
+        <w:rPr>
+          <w:rFonts w:cstheme="minorHAnsi"/>
+        </w:rPr>
+      </w:pPr>
+      <w:r>
+        <w:rPr>
+          <w:rFonts w:cstheme="minorHAnsi"/>
+        </w:rPr>
+        <w:tab/>
+        <w:t>Bufor słownikowy:</w:t>
+      </w:r>
+      <w:r>
+        <w:rPr>
+          <w:rFonts w:cstheme="minorHAnsi"/>
+        </w:rPr>
+        <w:tab/>
+      </w:r>
+      <w:r>
+        <w:rPr>
+          <w:rFonts w:cstheme="minorHAnsi"/>
+        </w:rPr>
+        <w:tab/>
+      </w:r>
+      <w:r>
+        <w:rPr>
+          <w:rFonts w:cstheme="minorHAnsi"/>
+        </w:rPr>
+        <w:tab/>
+        <w:t>Bufor wejściowy:</w:t>
+      </w:r>
+    </w:p>
+    <w:p>
+      <w:pPr>
+        <w:rPr>
+          <w:rFonts w:cstheme="minorHAnsi"/>
+        </w:rPr>
+      </w:pPr>
+      <w:r>
+        <w:rPr>
+          <w:rFonts w:cstheme="minorHAnsi"/>
+          <w:noProof/>
+          <w:lang w:eastAsia="pl-PL"/>
+        </w:rPr>
+        <w:drawing>
+          <wp:inline distT="0" distB="0" distL="0" distR="0" wp14:anchorId="1E9D9139" wp14:editId="1DD8FFDE">
+            <wp:extent cx="2135294" cy="360000"/>
+            <wp:effectExtent l="19050" t="0" r="0" b="0"/>
+            <wp:docPr id="76" name="Obraz 76"/>
+            <wp:cNvGraphicFramePr>
+              <a:graphicFrameLocks xmlns:a="http://schemas.openxmlformats.org/drawingml/2006/main" noChangeAspect="1"/>
+            </wp:cNvGraphicFramePr>
+            <a:graphic xmlns:a="http://schemas.openxmlformats.org/drawingml/2006/main">
+              <a:graphicData uri="http://schemas.openxmlformats.org/drawingml/2006/picture">
+                <pic:pic xmlns:pic="http://schemas.openxmlformats.org/drawingml/2006/picture">
+                  <pic:nvPicPr>
+                    <pic:cNvPr id="0" name="Picture 76"/>
+                    <pic:cNvPicPr>
+                      <a:picLocks noChangeAspect="1" noChangeArrowheads="1"/>
+                    </pic:cNvPicPr>
+                  </pic:nvPicPr>
+                  <pic:blipFill>
+                    <a:blip r:embed="rId35" cstate="print"/>
+                    <a:srcRect/>
+                    <a:stretch>
+                      <a:fillRect/>
+                    </a:stretch>
+                  </pic:blipFill>
+                  <pic:spPr bwMode="auto">
+                    <a:xfrm>
+                      <a:off x="0" y="0"/>
+                      <a:ext cx="2135294" cy="360000"/>
+                    </a:xfrm>
+                    <a:prstGeom prst="rect">
+                      <a:avLst/>
+                    </a:prstGeom>
+                    <a:noFill/>
+                    <a:ln w="9525">
+                      <a:noFill/>
+                      <a:miter lim="800000"/>
+                      <a:headEnd/>
+                      <a:tailEnd/>
+                    </a:ln>
+                  </pic:spPr>
+                </pic:pic>
+              </a:graphicData>
+            </a:graphic>
+          </wp:inline>
+        </w:drawing>
+      </w:r>
+      <w:r>
+        <w:rPr>
+          <w:rFonts w:cstheme="minorHAnsi"/>
+        </w:rPr>
+        <w:tab/>
+      </w:r>
+      <w:r>
+        <w:rPr>
+          <w:rFonts w:cstheme="minorHAnsi"/>
+          <w:noProof/>
+          <w:lang w:eastAsia="pl-PL"/>
+        </w:rPr>
+        <w:drawing>
+          <wp:inline distT="0" distB="0" distL="0" distR="0" wp14:anchorId="28DC980E" wp14:editId="31C2119A">
+            <wp:extent cx="2124877" cy="360000"/>
+            <wp:effectExtent l="19050" t="0" r="8723" b="0"/>
+            <wp:docPr id="9" name="Obraz 1"/>
+            <wp:cNvGraphicFramePr>
+              <a:graphicFrameLocks xmlns:a="http://schemas.openxmlformats.org/drawingml/2006/main" noChangeAspect="1"/>
+            </wp:cNvGraphicFramePr>
+            <a:graphic xmlns:a="http://schemas.openxmlformats.org/drawingml/2006/main">
+              <a:graphicData uri="http://schemas.openxmlformats.org/drawingml/2006/picture">
+                <pic:pic xmlns:pic="http://schemas.openxmlformats.org/drawingml/2006/picture">
+                  <pic:nvPicPr>
+                    <pic:cNvPr id="0" name="Picture 1"/>
+                    <pic:cNvPicPr>
+                      <a:picLocks noChangeAspect="1" noChangeArrowheads="1"/>
+                    </pic:cNvPicPr>
+                  </pic:nvPicPr>
+                  <pic:blipFill>
+                    <a:blip r:embed="rId36" cstate="print"/>
+                    <a:srcRect/>
+                    <a:stretch>
+                      <a:fillRect/>
+                    </a:stretch>
+                  </pic:blipFill>
+                  <pic:spPr bwMode="auto">
+                    <a:xfrm>
+                      <a:off x="0" y="0"/>
+                      <a:ext cx="2124877" cy="360000"/>
+                    </a:xfrm>
+                    <a:prstGeom prst="rect">
+                      <a:avLst/>
+                    </a:prstGeom>
+                    <a:noFill/>
+                    <a:ln w="9525">
+                      <a:noFill/>
+                      <a:miter lim="800000"/>
+                      <a:headEnd/>
+                      <a:tailEnd/>
+                    </a:ln>
+                  </pic:spPr>
+                </pic:pic>
+              </a:graphicData>
+            </a:graphic>
+          </wp:inline>
+        </w:drawing>
+      </w:r>
+    </w:p>
+    <w:p>
+      <w:pPr>
+        <w:rPr>
+          <w:rFonts w:cstheme="minorHAnsi"/>
+        </w:rPr>
+      </w:pPr>
+      <w:r>
+        <w:rPr>
+          <w:rFonts w:cstheme="minorHAnsi"/>
+        </w:rPr>
+        <w:t>j) Kolor niebieski znajduje się w buforze słownikowym, następnie po nim znajdujemy dwa kolory zielone oraz dwa kolory szare, mamy sekwencję o długości 5.</w:t>
+      </w:r>
+    </w:p>
+    <w:p>
+      <w:pPr>
+        <w:rPr>
+          <w:rFonts w:cstheme="minorHAnsi"/>
+        </w:rPr>
+      </w:pPr>
+      <w:r>
+        <w:rPr>
+          <w:rFonts w:cstheme="minorHAnsi"/>
+        </w:rPr>
+        <w:t>-zapis do pliku binarnego: 1 3 1</w:t>
+      </w:r>
+    </w:p>
+    <w:p>
+      <w:pPr>
+        <w:rPr>
+          <w:rFonts w:cstheme="minorHAnsi"/>
+        </w:rPr>
+      </w:pPr>
+      <w:r>
+        <w:rPr>
+          <w:rFonts w:cstheme="minorHAnsi"/>
+        </w:rPr>
+        <w:tab/>
+        <w:t>Bufor słownikowy:</w:t>
+      </w:r>
+      <w:r>
+        <w:rPr>
+          <w:rFonts w:cstheme="minorHAnsi"/>
+        </w:rPr>
+        <w:tab/>
+      </w:r>
+      <w:r>
+        <w:rPr>
+          <w:rFonts w:cstheme="minorHAnsi"/>
+        </w:rPr>
+        <w:tab/>
+      </w:r>
+      <w:r>
+        <w:rPr>
+          <w:rFonts w:cstheme="minorHAnsi"/>
+        </w:rPr>
+        <w:tab/>
+        <w:t>Bufor wejściowy:</w:t>
+      </w:r>
+    </w:p>
+    <w:p>
+      <w:pPr>
+        <w:rPr>
+          <w:rFonts w:cstheme="minorHAnsi"/>
+        </w:rPr>
+      </w:pPr>
+      <w:r>
+        <w:rPr>
+          <w:rFonts w:cstheme="minorHAnsi"/>
+          <w:noProof/>
+          <w:lang w:eastAsia="pl-PL"/>
+        </w:rPr>
+        <w:drawing>
+          <wp:inline distT="0" distB="0" distL="0" distR="0" wp14:anchorId="7D2A037A" wp14:editId="4FD46AE9">
+            <wp:extent cx="2094231" cy="360000"/>
+            <wp:effectExtent l="19050" t="0" r="1269" b="0"/>
+            <wp:docPr id="82" name="Obraz 82"/>
+            <wp:cNvGraphicFramePr>
+              <a:graphicFrameLocks xmlns:a="http://schemas.openxmlformats.org/drawingml/2006/main" noChangeAspect="1"/>
+            </wp:cNvGraphicFramePr>
+            <a:graphic xmlns:a="http://schemas.openxmlformats.org/drawingml/2006/main">
+              <a:graphicData uri="http://schemas.openxmlformats.org/drawingml/2006/picture">
+                <pic:pic xmlns:pic="http://schemas.openxmlformats.org/drawingml/2006/picture">
+                  <pic:nvPicPr>
+                    <pic:cNvPr id="0" name="Picture 82"/>
+                    <pic:cNvPicPr>
+                      <a:picLocks noChangeAspect="1" noChangeArrowheads="1"/>
+                    </pic:cNvPicPr>
+                  </pic:nvPicPr>
+                  <pic:blipFill>
+                    <a:blip r:embed="rId37" cstate="print"/>
+                    <a:srcRect/>
+                    <a:stretch>
+                      <a:fillRect/>
+                    </a:stretch>
+                  </pic:blipFill>
+                  <pic:spPr bwMode="auto">
+                    <a:xfrm>
+                      <a:off x="0" y="0"/>
+                      <a:ext cx="2094231" cy="360000"/>
+                    </a:xfrm>
+                    <a:prstGeom prst="rect">
+                      <a:avLst/>
+                    </a:prstGeom>
+                    <a:noFill/>
+                    <a:ln w="9525">
+                      <a:noFill/>
+                      <a:miter lim="800000"/>
+                      <a:headEnd/>
+                      <a:tailEnd/>
+                    </a:ln>
+                  </pic:spPr>
+                </pic:pic>
+              </a:graphicData>
+            </a:graphic>
+          </wp:inline>
+        </w:drawing>
+      </w:r>
+      <w:r>
+        <w:rPr>
+          <w:rFonts w:cstheme="minorHAnsi"/>
+        </w:rPr>
+        <w:tab/>
+      </w:r>
+      <w:r>
+        <w:rPr>
+          <w:rFonts w:cstheme="minorHAnsi"/>
+          <w:noProof/>
+          <w:lang w:eastAsia="pl-PL"/>
+        </w:rPr>
+        <w:drawing>
+          <wp:inline distT="0" distB="0" distL="0" distR="0" wp14:anchorId="231655C5" wp14:editId="2AE53A56">
+            <wp:extent cx="2094231" cy="360000"/>
+            <wp:effectExtent l="19050" t="0" r="1269" b="0"/>
+            <wp:docPr id="12" name="Obraz 4"/>
+            <wp:cNvGraphicFramePr>
+              <a:graphicFrameLocks xmlns:a="http://schemas.openxmlformats.org/drawingml/2006/main" noChangeAspect="1"/>
+            </wp:cNvGraphicFramePr>
+            <a:graphic xmlns:a="http://schemas.openxmlformats.org/drawingml/2006/main">
+              <a:graphicData uri="http://schemas.openxmlformats.org/drawingml/2006/picture">
+                <pic:pic xmlns:pic="http://schemas.openxmlformats.org/drawingml/2006/picture">
+                  <pic:nvPicPr>
+                    <pic:cNvPr id="0" name="Picture 4"/>
+                    <pic:cNvPicPr>
+                      <a:picLocks noChangeAspect="1" noChangeArrowheads="1"/>
+                    </pic:cNvPicPr>
+                  </pic:nvPicPr>
+                  <pic:blipFill>
+                    <a:blip r:embed="rId38"/>
+                    <a:srcRect/>
+                    <a:stretch>
+                      <a:fillRect/>
+                    </a:stretch>
+                  </pic:blipFill>
+                  <pic:spPr bwMode="auto">
+                    <a:xfrm>
+                      <a:off x="0" y="0"/>
+                      <a:ext cx="2094231" cy="360000"/>
+                    </a:xfrm>
+                    <a:prstGeom prst="rect">
+                      <a:avLst/>
+                    </a:prstGeom>
+                    <a:noFill/>
+                    <a:ln w="9525">
+                      <a:noFill/>
+                      <a:miter lim="800000"/>
+                      <a:headEnd/>
+                      <a:tailEnd/>
+                    </a:ln>
+                  </pic:spPr>
+                </pic:pic>
+              </a:graphicData>
+            </a:graphic>
+          </wp:inline>
+        </w:drawing>
+      </w:r>
+    </w:p>
+    <w:p>
+      <w:pPr>
+        <w:rPr>
+          <w:rFonts w:cstheme="minorHAnsi"/>
+        </w:rPr>
+      </w:pPr>
+      <w:r>
+        <w:rPr>
+          <w:rFonts w:cstheme="minorHAnsi"/>
+        </w:rPr>
+        <w:br w:type="page"/>
+      </w:r>
+    </w:p>
+    <w:p>
+      <w:pPr>
+        <w:rPr>
+          <w:rFonts w:cstheme="minorHAnsi"/>
+        </w:rPr>
+      </w:pPr>
+      <w:r>
+        <w:rPr>
+          <w:rFonts w:cstheme="minorHAnsi"/>
+        </w:rPr>
+        <w:lastRenderedPageBreak/>
+        <w:br/>
+      </w:r>
+      <w:r>
+        <w:rPr>
+          <w:rFonts w:cstheme="minorHAnsi"/>
+        </w:rPr>
+        <w:t>k) Kolor szary znajduje się w buforze słownikowym, ale nie występuje po nim zielona barwa, więc nie znajdujemy sekwencji.</w:t>
+      </w:r>
+      <w:r>
+        <w:rPr>
+          <w:rFonts w:cstheme="minorHAnsi"/>
+        </w:rPr>
+        <w:br/>
+      </w:r>
+    </w:p>
+    <w:p>
+      <w:pPr>
+        <w:rPr>
+          <w:rFonts w:cstheme="minorHAnsi"/>
+        </w:rPr>
+      </w:pPr>
+      <w:r>
+        <w:rPr>
+          <w:rFonts w:cstheme="minorHAnsi"/>
+        </w:rPr>
+        <w:t>-zapis do pliku binarnego: 0 K</w:t>
+      </w:r>
+    </w:p>
+    <w:p>
+      <w:pPr>
+        <w:rPr>
+          <w:rFonts w:cstheme="minorHAnsi"/>
+        </w:rPr>
+      </w:pPr>
+      <w:r>
+        <w:rPr>
+          <w:rFonts w:cstheme="minorHAnsi"/>
+        </w:rPr>
+        <w:tab/>
+        <w:t>Bufor słownikowy:</w:t>
+      </w:r>
+      <w:r>
+        <w:rPr>
+          <w:rFonts w:cstheme="minorHAnsi"/>
+        </w:rPr>
+        <w:tab/>
+      </w:r>
+      <w:r>
+        <w:rPr>
+          <w:rFonts w:cstheme="minorHAnsi"/>
+        </w:rPr>
+        <w:tab/>
+      </w:r>
+      <w:r>
+        <w:rPr>
+          <w:rFonts w:cstheme="minorHAnsi"/>
+        </w:rPr>
+        <w:tab/>
+        <w:t>Bufor wejściowy:</w:t>
+      </w:r>
+    </w:p>
+    <w:p>
+      <w:pPr>
+        <w:rPr>
+          <w:rFonts w:cstheme="minorHAnsi"/>
+        </w:rPr>
+      </w:pPr>
+      <w:r>
+        <w:rPr>
+          <w:rFonts w:cstheme="minorHAnsi"/>
+          <w:noProof/>
+          <w:lang w:eastAsia="pl-PL"/>
+        </w:rPr>
+        <w:drawing>
+          <wp:inline distT="0" distB="0" distL="0" distR="0" wp14:anchorId="36FBD1EE" wp14:editId="75B16562">
+            <wp:extent cx="2104347" cy="360000"/>
+            <wp:effectExtent l="19050" t="0" r="0" b="0"/>
+            <wp:docPr id="13" name="Obraz 13"/>
+            <wp:cNvGraphicFramePr>
+              <a:graphicFrameLocks xmlns:a="http://schemas.openxmlformats.org/drawingml/2006/main" noChangeAspect="1"/>
+            </wp:cNvGraphicFramePr>
+            <a:graphic xmlns:a="http://schemas.openxmlformats.org/drawingml/2006/main">
+              <a:graphicData uri="http://schemas.openxmlformats.org/drawingml/2006/picture">
+                <pic:pic xmlns:pic="http://schemas.openxmlformats.org/drawingml/2006/picture">
+                  <pic:nvPicPr>
+                    <pic:cNvPr id="0" name="Picture 13"/>
+                    <pic:cNvPicPr>
+                      <a:picLocks noChangeAspect="1" noChangeArrowheads="1"/>
+                    </pic:cNvPicPr>
+                  </pic:nvPicPr>
+                  <pic:blipFill>
+                    <a:blip r:embed="rId39" cstate="print"/>
+                    <a:srcRect/>
+                    <a:stretch>
+                      <a:fillRect/>
+                    </a:stretch>
+                  </pic:blipFill>
+                  <pic:spPr bwMode="auto">
+                    <a:xfrm>
+                      <a:off x="0" y="0"/>
+                      <a:ext cx="2104347" cy="360000"/>
+                    </a:xfrm>
+                    <a:prstGeom prst="rect">
+                      <a:avLst/>
+                    </a:prstGeom>
+                    <a:noFill/>
+                    <a:ln w="9525">
+                      <a:noFill/>
+                      <a:miter lim="800000"/>
+                      <a:headEnd/>
+                      <a:tailEnd/>
+                    </a:ln>
+                  </pic:spPr>
+                </pic:pic>
+              </a:graphicData>
+            </a:graphic>
+          </wp:inline>
+        </w:drawing>
+      </w:r>
+      <w:r>
+        <w:rPr>
+          <w:rFonts w:cstheme="minorHAnsi"/>
+        </w:rPr>
+        <w:tab/>
+      </w:r>
+      <w:r>
+        <w:rPr>
+          <w:rFonts w:cstheme="minorHAnsi"/>
+          <w:noProof/>
+          <w:lang w:eastAsia="pl-PL"/>
+        </w:rPr>
+        <w:drawing>
+          <wp:inline distT="0" distB="0" distL="0" distR="0" wp14:anchorId="318B5D35" wp14:editId="4A8396CA">
+            <wp:extent cx="2111544" cy="360000"/>
+            <wp:effectExtent l="19050" t="0" r="3006" b="0"/>
+            <wp:docPr id="14" name="Obraz 28"/>
+            <wp:cNvGraphicFramePr>
+              <a:graphicFrameLocks xmlns:a="http://schemas.openxmlformats.org/drawingml/2006/main" noChangeAspect="1"/>
+            </wp:cNvGraphicFramePr>
+            <a:graphic xmlns:a="http://schemas.openxmlformats.org/drawingml/2006/main">
+              <a:graphicData uri="http://schemas.openxmlformats.org/drawingml/2006/picture">
+                <pic:pic xmlns:pic="http://schemas.openxmlformats.org/drawingml/2006/picture">
+                  <pic:nvPicPr>
+                    <pic:cNvPr id="0" name="Picture 28"/>
+                    <pic:cNvPicPr>
+                      <a:picLocks noChangeAspect="1" noChangeArrowheads="1"/>
+                    </pic:cNvPicPr>
+                  </pic:nvPicPr>
+                  <pic:blipFill>
+                    <a:blip r:embed="rId19"/>
+                    <a:srcRect/>
+                    <a:stretch>
+                      <a:fillRect/>
+                    </a:stretch>
+                  </pic:blipFill>
+                  <pic:spPr bwMode="auto">
+                    <a:xfrm>
+                      <a:off x="0" y="0"/>
+                      <a:ext cx="2111544" cy="360000"/>
+                    </a:xfrm>
+                    <a:prstGeom prst="rect">
+                      <a:avLst/>
+                    </a:prstGeom>
+                    <a:noFill/>
+                    <a:ln w="9525">
+                      <a:noFill/>
+                      <a:miter lim="800000"/>
+                      <a:headEnd/>
+                      <a:tailEnd/>
+                    </a:ln>
+                  </pic:spPr>
+                </pic:pic>
+              </a:graphicData>
+            </a:graphic>
+          </wp:inline>
+        </w:drawing>
+      </w:r>
+    </w:p>
+    <w:p>
+      <w:pPr>
+        <w:rPr>
+          <w:rFonts w:cstheme="minorHAnsi"/>
+        </w:rPr>
+      </w:pPr>
+      <w:r>
+        <w:rPr>
+          <w:rFonts w:cstheme="minorHAnsi"/>
+        </w:rPr>
+        <w:t>l) W buforze słownikowym znajdujemy dwa kolory zielone, więc mamy sekwencję o długości 2.</w:t>
+      </w:r>
+    </w:p>
+    <w:p>
+      <w:pPr>
+        <w:rPr>
+          <w:rFonts w:cstheme="minorHAnsi"/>
+        </w:rPr>
+      </w:pPr>
+      <w:r>
+        <w:rPr>
+          <w:rFonts w:cstheme="minorHAnsi"/>
+        </w:rPr>
+        <w:t>-zapis do pliku binarnego: 1 0 1</w:t>
+      </w:r>
+    </w:p>
+    <w:p>
+      <w:pPr>
+        <w:rPr>
+          <w:rFonts w:cstheme="minorHAnsi"/>
+        </w:rPr>
+      </w:pPr>
+      <w:r>
+        <w:rPr>
+          <w:rFonts w:cstheme="minorHAnsi"/>
+        </w:rPr>
+        <w:tab/>
+        <w:t>Bufor słownikowy:</w:t>
+      </w:r>
+      <w:r>
+        <w:rPr>
+          <w:rFonts w:cstheme="minorHAnsi"/>
+        </w:rPr>
+        <w:tab/>
+      </w:r>
+      <w:r>
+        <w:rPr>
+          <w:rFonts w:cstheme="minorHAnsi"/>
+        </w:rPr>
+        <w:tab/>
+      </w:r>
+      <w:r>
+        <w:rPr>
+          <w:rFonts w:cstheme="minorHAnsi"/>
+        </w:rPr>
+        <w:tab/>
+        <w:t>Bufor wejściowy:</w:t>
+      </w:r>
+    </w:p>
+    <w:p>
+      <w:pPr>
+        <w:rPr>
+          <w:rFonts w:cstheme="minorHAnsi"/>
+        </w:rPr>
+      </w:pPr>
+      <w:r>
+        <w:rPr>
+          <w:rFonts w:cstheme="minorHAnsi"/>
+          <w:noProof/>
+          <w:lang w:eastAsia="pl-PL"/>
+        </w:rPr>
+        <w:drawing>
+          <wp:inline distT="0" distB="0" distL="0" distR="0" wp14:anchorId="353CA9BC" wp14:editId="73486FC7">
+            <wp:extent cx="2064454" cy="360000"/>
+            <wp:effectExtent l="19050" t="0" r="0" b="0"/>
+            <wp:docPr id="16" name="Obraz 16"/>
+            <wp:cNvGraphicFramePr>
+              <a:graphicFrameLocks xmlns:a="http://schemas.openxmlformats.org/drawingml/2006/main" noChangeAspect="1"/>
+            </wp:cNvGraphicFramePr>
+            <a:graphic xmlns:a="http://schemas.openxmlformats.org/drawingml/2006/main">
+              <a:graphicData uri="http://schemas.openxmlformats.org/drawingml/2006/picture">
+                <pic:pic xmlns:pic="http://schemas.openxmlformats.org/drawingml/2006/picture">
+                  <pic:nvPicPr>
+                    <pic:cNvPr id="0" name="Picture 16"/>
+                    <pic:cNvPicPr>
+                      <a:picLocks noChangeAspect="1" noChangeArrowheads="1"/>
+                    </pic:cNvPicPr>
+                  </pic:nvPicPr>
+                  <pic:blipFill>
+                    <a:blip r:embed="rId40"/>
+                    <a:srcRect/>
+                    <a:stretch>
+                      <a:fillRect/>
+                    </a:stretch>
+                  </pic:blipFill>
+                  <pic:spPr bwMode="auto">
+                    <a:xfrm>
+                      <a:off x="0" y="0"/>
+                      <a:ext cx="2064454" cy="360000"/>
+                    </a:xfrm>
+                    <a:prstGeom prst="rect">
+                      <a:avLst/>
+                    </a:prstGeom>
+                    <a:noFill/>
+                    <a:ln w="9525">
+                      <a:noFill/>
+                      <a:miter lim="800000"/>
+                      <a:headEnd/>
+                      <a:tailEnd/>
+                    </a:ln>
+                  </pic:spPr>
+                </pic:pic>
+              </a:graphicData>
+            </a:graphic>
+          </wp:inline>
+        </w:drawing>
+      </w:r>
+      <w:r>
+        <w:rPr>
+          <w:rFonts w:cstheme="minorHAnsi"/>
+        </w:rPr>
+        <w:tab/>
+      </w:r>
+      <w:r>
+        <w:rPr>
+          <w:rFonts w:cstheme="minorHAnsi"/>
+          <w:noProof/>
+          <w:lang w:eastAsia="pl-PL"/>
+        </w:rPr>
+        <w:drawing>
+          <wp:inline distT="0" distB="0" distL="0" distR="0" wp14:anchorId="3CF5275E" wp14:editId="23F42794">
+            <wp:extent cx="1428197" cy="360000"/>
+            <wp:effectExtent l="19050" t="0" r="553" b="0"/>
+            <wp:docPr id="15" name="Obraz 91"/>
+            <wp:cNvGraphicFramePr>
+              <a:graphicFrameLocks xmlns:a="http://schemas.openxmlformats.org/drawingml/2006/main" noChangeAspect="1"/>
+            </wp:cNvGraphicFramePr>
+            <a:graphic xmlns:a="http://schemas.openxmlformats.org/drawingml/2006/main">
+              <a:graphicData uri="http://schemas.openxmlformats.org/drawingml/2006/picture">
+                <pic:pic xmlns:pic="http://schemas.openxmlformats.org/drawingml/2006/picture">
+                  <pic:nvPicPr>
+                    <pic:cNvPr id="0" name="Picture 91"/>
+                    <pic:cNvPicPr>
+                      <a:picLocks noChangeAspect="1" noChangeArrowheads="1"/>
+                    </pic:cNvPicPr>
+                  </pic:nvPicPr>
+                  <pic:blipFill>
+                    <a:blip r:embed="rId41"/>
+                    <a:srcRect/>
+                    <a:stretch>
+                      <a:fillRect/>
+                    </a:stretch>
+                  </pic:blipFill>
+                  <pic:spPr bwMode="auto">
+                    <a:xfrm>
+                      <a:off x="0" y="0"/>
+                      <a:ext cx="1428197" cy="360000"/>
+                    </a:xfrm>
+                    <a:prstGeom prst="rect">
+                      <a:avLst/>
+                    </a:prstGeom>
+                    <a:noFill/>
+                    <a:ln w="9525">
+                      <a:noFill/>
+                      <a:miter lim="800000"/>
+                      <a:headEnd/>
+                      <a:tailEnd/>
+                    </a:ln>
+                  </pic:spPr>
+                </pic:pic>
+              </a:graphicData>
+            </a:graphic>
+          </wp:inline>
+        </w:drawing>
+      </w:r>
+    </w:p>
+    <w:p>
+      <w:pPr>
+        <w:rPr>
+          <w:rFonts w:cstheme="minorHAnsi"/>
+        </w:rPr>
+      </w:pPr>
+      <w:r>
+        <w:rPr>
+          <w:rFonts w:cstheme="minorHAnsi"/>
+        </w:rPr>
+        <w:t>m) W buforze słownikowym znajdujemy dwa kolory zielone, więc mamy sekwencję o długości 2.</w:t>
+      </w:r>
+    </w:p>
+    <w:p>
+      <w:pPr>
+        <w:rPr>
+          <w:rFonts w:cstheme="minorHAnsi"/>
+        </w:rPr>
+      </w:pPr>
+      <w:r>
+        <w:rPr>
+          <w:rFonts w:cstheme="minorHAnsi"/>
+        </w:rPr>
+        <w:t>-zapis do pliku binarnego: 1 0 4</w:t>
+      </w:r>
+    </w:p>
+    <w:p>
+      <w:pPr>
+        <w:rPr>
+          <w:rFonts w:cstheme="minorHAnsi"/>
+        </w:rPr>
+      </w:pPr>
+      <w:r>
+        <w:rPr>
+          <w:rFonts w:cstheme="minorHAnsi"/>
+        </w:rPr>
+        <w:tab/>
+        <w:t>Bufor słownikowy:</w:t>
+      </w:r>
+      <w:r>
+        <w:rPr>
+          <w:rFonts w:cstheme="minorHAnsi"/>
+        </w:rPr>
+        <w:tab/>
+      </w:r>
+      <w:r>
+        <w:rPr>
+          <w:rFonts w:cstheme="minorHAnsi"/>
+        </w:rPr>
+        <w:tab/>
+      </w:r>
+      <w:r>
+        <w:rPr>
+          <w:rFonts w:cstheme="minorHAnsi"/>
+        </w:rPr>
+        <w:tab/>
+        <w:t>Bufor wejściowy:</w:t>
+      </w:r>
+    </w:p>
+    <w:p>
+      <w:pPr>
+        <w:rPr>
+          <w:rFonts w:cstheme="minorHAnsi"/>
+        </w:rPr>
+      </w:pPr>
+      <w:r>
+        <w:rPr>
+          <w:rFonts w:cstheme="minorHAnsi"/>
+          <w:noProof/>
+          <w:lang w:eastAsia="pl-PL"/>
+        </w:rPr>
+        <w:drawing>
+          <wp:inline distT="0" distB="0" distL="0" distR="0" wp14:anchorId="689F17DA" wp14:editId="3A630427">
+            <wp:extent cx="2104349" cy="360000"/>
+            <wp:effectExtent l="19050" t="0" r="0" b="0"/>
+            <wp:docPr id="17" name="Obraz 19"/>
+            <wp:cNvGraphicFramePr>
+              <a:graphicFrameLocks xmlns:a="http://schemas.openxmlformats.org/drawingml/2006/main" noChangeAspect="1"/>
+            </wp:cNvGraphicFramePr>
+            <a:graphic xmlns:a="http://schemas.openxmlformats.org/drawingml/2006/main">
+              <a:graphicData uri="http://schemas.openxmlformats.org/drawingml/2006/picture">
+                <pic:pic xmlns:pic="http://schemas.openxmlformats.org/drawingml/2006/picture">
+                  <pic:nvPicPr>
+                    <pic:cNvPr id="0" name="Picture 19"/>
+                    <pic:cNvPicPr>
+                      <a:picLocks noChangeAspect="1" noChangeArrowheads="1"/>
+                    </pic:cNvPicPr>
+                  </pic:nvPicPr>
+                  <pic:blipFill>
+                    <a:blip r:embed="rId42"/>
+                    <a:srcRect/>
+                    <a:stretch>
+                      <a:fillRect/>
+                    </a:stretch>
+                  </pic:blipFill>
+                  <pic:spPr bwMode="auto">
+                    <a:xfrm>
+                      <a:off x="0" y="0"/>
+                      <a:ext cx="2104349" cy="360000"/>
+                    </a:xfrm>
+                    <a:prstGeom prst="rect">
+                      <a:avLst/>
+                    </a:prstGeom>
+                    <a:noFill/>
+                    <a:ln w="9525">
+                      <a:noFill/>
+                      <a:miter lim="800000"/>
+                      <a:headEnd/>
+                      <a:tailEnd/>
+                    </a:ln>
+                  </pic:spPr>
+                </pic:pic>
+              </a:graphicData>
+            </a:graphic>
+          </wp:inline>
+        </w:drawing>
+      </w:r>
+      <w:r>
+        <w:rPr>
+          <w:rFonts w:cstheme="minorHAnsi"/>
+        </w:rPr>
+        <w:tab/>
+      </w:r>
+      <w:r>
+        <w:rPr>
+          <w:rFonts w:cstheme="minorHAnsi"/>
+        </w:rPr>
+        <w:tab/>
+      </w:r>
+      <w:r>
+        <w:rPr>
+          <w:rFonts w:cstheme="minorHAnsi"/>
+          <w:noProof/>
+          <w:lang w:eastAsia="pl-PL"/>
+        </w:rPr>
+        <w:drawing>
+          <wp:inline distT="0" distB="0" distL="0" distR="0" wp14:anchorId="03A30C9C" wp14:editId="2127783E">
+            <wp:extent cx="710055" cy="360000"/>
+            <wp:effectExtent l="19050" t="0" r="0" b="0"/>
+            <wp:docPr id="18" name="Obraz 94"/>
+            <wp:cNvGraphicFramePr>
+              <a:graphicFrameLocks xmlns:a="http://schemas.openxmlformats.org/drawingml/2006/main" noChangeAspect="1"/>
+            </wp:cNvGraphicFramePr>
+            <a:graphic xmlns:a="http://schemas.openxmlformats.org/drawingml/2006/main">
+              <a:graphicData uri="http://schemas.openxmlformats.org/drawingml/2006/picture">
+                <pic:pic xmlns:pic="http://schemas.openxmlformats.org/drawingml/2006/picture">
+                  <pic:nvPicPr>
+                    <pic:cNvPr id="0" name="Picture 94"/>
+                    <pic:cNvPicPr>
+                      <a:picLocks noChangeAspect="1" noChangeArrowheads="1"/>
+                    </pic:cNvPicPr>
+                  </pic:nvPicPr>
+                  <pic:blipFill>
+                    <a:blip r:embed="rId43" cstate="print"/>
+                    <a:srcRect/>
+                    <a:stretch>
+                      <a:fillRect/>
+                    </a:stretch>
+                  </pic:blipFill>
+                  <pic:spPr bwMode="auto">
+                    <a:xfrm>
+                      <a:off x="0" y="0"/>
+                      <a:ext cx="710055" cy="360000"/>
+                    </a:xfrm>
+                    <a:prstGeom prst="rect">
+                      <a:avLst/>
+                    </a:prstGeom>
+                    <a:noFill/>
+                    <a:ln w="9525">
+                      <a:noFill/>
+                      <a:miter lim="800000"/>
+                      <a:headEnd/>
+                      <a:tailEnd/>
+                    </a:ln>
+                  </pic:spPr>
+                </pic:pic>
+              </a:graphicData>
+            </a:graphic>
+          </wp:inline>
+        </w:drawing>
+      </w:r>
+    </w:p>
+    <w:p>
+      <w:pPr>
+        <w:rPr>
+          <w:rFonts w:cstheme="minorHAnsi"/>
+        </w:rPr>
+      </w:pPr>
+      <w:r>
+        <w:rPr>
+          <w:rFonts w:cstheme="minorHAnsi"/>
+        </w:rPr>
+        <w:t>n) W buforze słownikowym znajdujemy dwa kolory zielone (tyle pozostało w buforze wejściowym), więc mamy sekwencję o długości 2.</w:t>
+      </w:r>
+    </w:p>
+    <w:p>
+      <w:pPr>
+        <w:rPr>
+          <w:rFonts w:cstheme="minorHAnsi"/>
+        </w:rPr>
+      </w:pPr>
+      <w:r>
+        <w:rPr>
+          <w:rFonts w:cstheme="minorHAnsi"/>
+        </w:rPr>
+        <w:t>-zapis do pliku binarnego: 1 0 4</w:t>
+      </w:r>
+    </w:p>
+    <w:p>
+      <w:pPr>
+        <w:rPr>
+          <w:rFonts w:cstheme="minorHAnsi"/>
+        </w:rPr>
+      </w:pPr>
+      <w:r>
+        <w:rPr>
+          <w:rFonts w:cstheme="minorHAnsi"/>
+        </w:rPr>
+        <w:tab/>
+        <w:t>Bufor słownikowy:</w:t>
+      </w:r>
+      <w:r>
+        <w:rPr>
+          <w:rFonts w:cstheme="minorHAnsi"/>
+        </w:rPr>
+        <w:tab/>
+      </w:r>
+      <w:r>
+        <w:rPr>
+          <w:rFonts w:cstheme="minorHAnsi"/>
+        </w:rPr>
+        <w:tab/>
+      </w:r>
+      <w:r>
+        <w:rPr>
+          <w:rFonts w:cstheme="minorHAnsi"/>
+        </w:rPr>
+        <w:tab/>
+        <w:t>Bufor wejściowy:</w:t>
+      </w:r>
+    </w:p>
+    <w:p>
+      <w:pPr>
+        <w:rPr>
+          <w:rFonts w:cstheme="minorHAnsi"/>
+        </w:rPr>
+      </w:pPr>
+      <w:r>
+        <w:rPr>
+          <w:rFonts w:cstheme="minorHAnsi"/>
+          <w:noProof/>
+          <w:lang w:eastAsia="pl-PL"/>
+        </w:rPr>
+        <w:drawing>
+          <wp:inline distT="0" distB="0" distL="0" distR="0" wp14:anchorId="023CA583" wp14:editId="6BA654E6">
+            <wp:extent cx="2111544" cy="360000"/>
+            <wp:effectExtent l="19050" t="0" r="3006" b="0"/>
+            <wp:docPr id="20" name="Obraz 28"/>
+            <wp:cNvGraphicFramePr>
+              <a:graphicFrameLocks xmlns:a="http://schemas.openxmlformats.org/drawingml/2006/main" noChangeAspect="1"/>
+            </wp:cNvGraphicFramePr>
+            <a:graphic xmlns:a="http://schemas.openxmlformats.org/drawingml/2006/main">
+              <a:graphicData uri="http://schemas.openxmlformats.org/drawingml/2006/picture">
+                <pic:pic xmlns:pic="http://schemas.openxmlformats.org/drawingml/2006/picture">
+                  <pic:nvPicPr>
+                    <pic:cNvPr id="0" name="Picture 28"/>
+                    <pic:cNvPicPr>
+                      <a:picLocks noChangeAspect="1" noChangeArrowheads="1"/>
+                    </pic:cNvPicPr>
+                  </pic:nvPicPr>
+                  <pic:blipFill>
+                    <a:blip r:embed="rId19"/>
+                    <a:srcRect/>
+                    <a:stretch>
+                      <a:fillRect/>
+                    </a:stretch>
+                  </pic:blipFill>
+                  <pic:spPr bwMode="auto">
+                    <a:xfrm>
+                      <a:off x="0" y="0"/>
+                      <a:ext cx="2111544" cy="360000"/>
+                    </a:xfrm>
+                    <a:prstGeom prst="rect">
+                      <a:avLst/>
+                    </a:prstGeom>
+                    <a:noFill/>
+                    <a:ln w="9525">
+                      <a:noFill/>
+                      <a:miter lim="800000"/>
+                      <a:headEnd/>
+                      <a:tailEnd/>
+                    </a:ln>
+                  </pic:spPr>
+                </pic:pic>
+              </a:graphicData>
+            </a:graphic>
+          </wp:inline>
+        </w:drawing>
+      </w:r>
+    </w:p>
+    <w:p>
+      <w:pPr>
+        <w:rPr>
+          <w:rFonts w:cstheme="minorHAnsi"/>
+        </w:rPr>
+      </w:pPr>
+      <w:r>
+        <w:rPr>
+          <w:rFonts w:cstheme="minorHAnsi"/>
+        </w:rPr>
+        <w:t>Koniec kompresji, gdyż nie ma już danych w buforze wejściowym, wszystkie kolory zostały przetworzone.</w:t>
+      </w:r>
+    </w:p>
+    <w:p>
+      <w:pPr>
+        <w:rPr>
+          <w:lang w:eastAsia="zh-CN"/>
+        </w:rPr>
+      </w:pPr>
     </w:p>
     <w:sectPr>
-      <w:headerReference w:type="default" r:id="rId18"/>
-      <w:footerReference w:type="default" r:id="rId19"/>
+      <w:headerReference w:type="default" r:id="rId44"/>
+      <w:footerReference w:type="default" r:id="rId45"/>
       <w:pgSz w:w="11906" w:h="16838"/>
       <w:pgMar w:top="1417" w:right="1417" w:bottom="1417" w:left="1417" w:header="708" w:footer="708" w:gutter="0"/>
       <w:cols w:space="708"/>
@@ -3151,6 +6368,7 @@
         <w:docPartUnique/>
       </w:docPartObj>
     </w:sdtPr>
+    <w:sdtEndPr/>
     <w:sdtContent>
       <w:p>
         <w:pPr>
@@ -3170,7 +6388,7 @@
           <w:rPr>
             <w:noProof/>
           </w:rPr>
-          <w:t>8</w:t>
+          <w:t>13</w:t>
         </w:r>
         <w:r>
           <w:fldChar w:fldCharType="end"/>
@@ -3526,9 +6744,9 @@
     </w:lvl>
   </w:abstractNum>
   <w:abstractNum w:abstractNumId="2" w15:restartNumberingAfterBreak="0">
-    <w:nsid w:val="445F4322"/>
+    <w:nsid w:val="414077F8"/>
     <w:multiLevelType w:val="hybridMultilevel"/>
-    <w:tmpl w:val="42C6FE1E"/>
+    <w:tmpl w:val="7C369252"/>
     <w:lvl w:ilvl="0" w:tplc="04150001">
       <w:start w:val="1"/>
       <w:numFmt w:val="bullet"/>
@@ -3639,6 +6857,119 @@
     </w:lvl>
   </w:abstractNum>
   <w:abstractNum w:abstractNumId="3" w15:restartNumberingAfterBreak="0">
+    <w:nsid w:val="445F4322"/>
+    <w:multiLevelType w:val="hybridMultilevel"/>
+    <w:tmpl w:val="42C6FE1E"/>
+    <w:lvl w:ilvl="0" w:tplc="04150001">
+      <w:start w:val="1"/>
+      <w:numFmt w:val="bullet"/>
+      <w:lvlText w:val=""/>
+      <w:lvlJc w:val="left"/>
+      <w:pPr>
+        <w:ind w:left="720" w:hanging="360"/>
+      </w:pPr>
+      <w:rPr>
+        <w:rFonts w:ascii="Symbol" w:hAnsi="Symbol" w:hint="default"/>
+      </w:rPr>
+    </w:lvl>
+    <w:lvl w:ilvl="1" w:tplc="04150003" w:tentative="1">
+      <w:start w:val="1"/>
+      <w:numFmt w:val="bullet"/>
+      <w:lvlText w:val="o"/>
+      <w:lvlJc w:val="left"/>
+      <w:pPr>
+        <w:ind w:left="1440" w:hanging="360"/>
+      </w:pPr>
+      <w:rPr>
+        <w:rFonts w:ascii="Courier New" w:hAnsi="Courier New" w:cs="Courier New" w:hint="default"/>
+      </w:rPr>
+    </w:lvl>
+    <w:lvl w:ilvl="2" w:tplc="04150005" w:tentative="1">
+      <w:start w:val="1"/>
+      <w:numFmt w:val="bullet"/>
+      <w:lvlText w:val=""/>
+      <w:lvlJc w:val="left"/>
+      <w:pPr>
+        <w:ind w:left="2160" w:hanging="360"/>
+      </w:pPr>
+      <w:rPr>
+        <w:rFonts w:ascii="Wingdings" w:hAnsi="Wingdings" w:hint="default"/>
+      </w:rPr>
+    </w:lvl>
+    <w:lvl w:ilvl="3" w:tplc="04150001" w:tentative="1">
+      <w:start w:val="1"/>
+      <w:numFmt w:val="bullet"/>
+      <w:lvlText w:val=""/>
+      <w:lvlJc w:val="left"/>
+      <w:pPr>
+        <w:ind w:left="2880" w:hanging="360"/>
+      </w:pPr>
+      <w:rPr>
+        <w:rFonts w:ascii="Symbol" w:hAnsi="Symbol" w:hint="default"/>
+      </w:rPr>
+    </w:lvl>
+    <w:lvl w:ilvl="4" w:tplc="04150003" w:tentative="1">
+      <w:start w:val="1"/>
+      <w:numFmt w:val="bullet"/>
+      <w:lvlText w:val="o"/>
+      <w:lvlJc w:val="left"/>
+      <w:pPr>
+        <w:ind w:left="3600" w:hanging="360"/>
+      </w:pPr>
+      <w:rPr>
+        <w:rFonts w:ascii="Courier New" w:hAnsi="Courier New" w:cs="Courier New" w:hint="default"/>
+      </w:rPr>
+    </w:lvl>
+    <w:lvl w:ilvl="5" w:tplc="04150005" w:tentative="1">
+      <w:start w:val="1"/>
+      <w:numFmt w:val="bullet"/>
+      <w:lvlText w:val=""/>
+      <w:lvlJc w:val="left"/>
+      <w:pPr>
+        <w:ind w:left="4320" w:hanging="360"/>
+      </w:pPr>
+      <w:rPr>
+        <w:rFonts w:ascii="Wingdings" w:hAnsi="Wingdings" w:hint="default"/>
+      </w:rPr>
+    </w:lvl>
+    <w:lvl w:ilvl="6" w:tplc="04150001" w:tentative="1">
+      <w:start w:val="1"/>
+      <w:numFmt w:val="bullet"/>
+      <w:lvlText w:val=""/>
+      <w:lvlJc w:val="left"/>
+      <w:pPr>
+        <w:ind w:left="5040" w:hanging="360"/>
+      </w:pPr>
+      <w:rPr>
+        <w:rFonts w:ascii="Symbol" w:hAnsi="Symbol" w:hint="default"/>
+      </w:rPr>
+    </w:lvl>
+    <w:lvl w:ilvl="7" w:tplc="04150003" w:tentative="1">
+      <w:start w:val="1"/>
+      <w:numFmt w:val="bullet"/>
+      <w:lvlText w:val="o"/>
+      <w:lvlJc w:val="left"/>
+      <w:pPr>
+        <w:ind w:left="5760" w:hanging="360"/>
+      </w:pPr>
+      <w:rPr>
+        <w:rFonts w:ascii="Courier New" w:hAnsi="Courier New" w:cs="Courier New" w:hint="default"/>
+      </w:rPr>
+    </w:lvl>
+    <w:lvl w:ilvl="8" w:tplc="04150005" w:tentative="1">
+      <w:start w:val="1"/>
+      <w:numFmt w:val="bullet"/>
+      <w:lvlText w:val=""/>
+      <w:lvlJc w:val="left"/>
+      <w:pPr>
+        <w:ind w:left="6480" w:hanging="360"/>
+      </w:pPr>
+      <w:rPr>
+        <w:rFonts w:ascii="Wingdings" w:hAnsi="Wingdings" w:hint="default"/>
+      </w:rPr>
+    </w:lvl>
+  </w:abstractNum>
+  <w:abstractNum w:abstractNumId="4" w15:restartNumberingAfterBreak="0">
     <w:nsid w:val="5881FED9"/>
     <w:multiLevelType w:val="multilevel"/>
     <w:tmpl w:val="5881FED9"/>
@@ -3775,7 +7106,7 @@
       </w:rPr>
     </w:lvl>
   </w:abstractNum>
-  <w:abstractNum w:abstractNumId="4" w15:restartNumberingAfterBreak="0">
+  <w:abstractNum w:abstractNumId="5" w15:restartNumberingAfterBreak="0">
     <w:nsid w:val="58820207"/>
     <w:multiLevelType w:val="singleLevel"/>
     <w:tmpl w:val="58820207"/>
@@ -3792,7 +7123,7 @@
       </w:rPr>
     </w:lvl>
   </w:abstractNum>
-  <w:abstractNum w:abstractNumId="5" w15:restartNumberingAfterBreak="0">
+  <w:abstractNum w:abstractNumId="6" w15:restartNumberingAfterBreak="0">
     <w:nsid w:val="58820689"/>
     <w:multiLevelType w:val="singleLevel"/>
     <w:tmpl w:val="58820689"/>
@@ -3804,7 +7135,7 @@
       <w:lvlJc w:val="left"/>
     </w:lvl>
   </w:abstractNum>
-  <w:abstractNum w:abstractNumId="6" w15:restartNumberingAfterBreak="0">
+  <w:abstractNum w:abstractNumId="7" w15:restartNumberingAfterBreak="0">
     <w:nsid w:val="588312A0"/>
     <w:multiLevelType w:val="singleLevel"/>
     <w:tmpl w:val="588312A0"/>
@@ -3821,7 +7152,7 @@
       </w:rPr>
     </w:lvl>
   </w:abstractNum>
-  <w:abstractNum w:abstractNumId="7" w15:restartNumberingAfterBreak="0">
+  <w:abstractNum w:abstractNumId="8" w15:restartNumberingAfterBreak="0">
     <w:nsid w:val="5884D520"/>
     <w:multiLevelType w:val="singleLevel"/>
     <w:tmpl w:val="5884D520"/>
@@ -3838,7 +7169,7 @@
       </w:rPr>
     </w:lvl>
   </w:abstractNum>
-  <w:abstractNum w:abstractNumId="8" w15:restartNumberingAfterBreak="0">
+  <w:abstractNum w:abstractNumId="9" w15:restartNumberingAfterBreak="0">
     <w:nsid w:val="5884D58E"/>
     <w:multiLevelType w:val="multilevel"/>
     <w:tmpl w:val="5884D58E"/>
@@ -3970,7 +7301,7 @@
       </w:rPr>
     </w:lvl>
   </w:abstractNum>
-  <w:abstractNum w:abstractNumId="9" w15:restartNumberingAfterBreak="0">
+  <w:abstractNum w:abstractNumId="10" w15:restartNumberingAfterBreak="0">
     <w:nsid w:val="5884D5EB"/>
     <w:multiLevelType w:val="singleLevel"/>
     <w:tmpl w:val="5884D5EB"/>
@@ -3982,7 +7313,7 @@
       <w:lvlJc w:val="left"/>
     </w:lvl>
   </w:abstractNum>
-  <w:abstractNum w:abstractNumId="10" w15:restartNumberingAfterBreak="0">
+  <w:abstractNum w:abstractNumId="11" w15:restartNumberingAfterBreak="0">
     <w:nsid w:val="5884D64F"/>
     <w:multiLevelType w:val="singleLevel"/>
     <w:tmpl w:val="5884D64F"/>
@@ -3999,7 +7330,7 @@
       </w:rPr>
     </w:lvl>
   </w:abstractNum>
-  <w:abstractNum w:abstractNumId="11" w15:restartNumberingAfterBreak="0">
+  <w:abstractNum w:abstractNumId="12" w15:restartNumberingAfterBreak="0">
     <w:nsid w:val="795F11AE"/>
     <w:multiLevelType w:val="hybridMultilevel"/>
     <w:tmpl w:val="DE88C012"/>
@@ -4113,10 +7444,10 @@
     </w:lvl>
   </w:abstractNum>
   <w:num w:numId="1">
-    <w:abstractNumId w:val="2"/>
+    <w:abstractNumId w:val="3"/>
   </w:num>
   <w:num w:numId="2">
-    <w:abstractNumId w:val="11"/>
+    <w:abstractNumId w:val="12"/>
   </w:num>
   <w:num w:numId="3">
     <w:abstractNumId w:val="1"/>
@@ -4125,28 +7456,31 @@
     <w:abstractNumId w:val="0"/>
   </w:num>
   <w:num w:numId="5">
+    <w:abstractNumId w:val="8"/>
+  </w:num>
+  <w:num w:numId="6">
+    <w:abstractNumId w:val="9"/>
+  </w:num>
+  <w:num w:numId="7">
+    <w:abstractNumId w:val="10"/>
+  </w:num>
+  <w:num w:numId="8">
+    <w:abstractNumId w:val="11"/>
+  </w:num>
+  <w:num w:numId="9">
+    <w:abstractNumId w:val="4"/>
+  </w:num>
+  <w:num w:numId="10">
+    <w:abstractNumId w:val="5"/>
+  </w:num>
+  <w:num w:numId="11">
+    <w:abstractNumId w:val="6"/>
+  </w:num>
+  <w:num w:numId="12">
     <w:abstractNumId w:val="7"/>
   </w:num>
-  <w:num w:numId="6">
-    <w:abstractNumId w:val="8"/>
-  </w:num>
-  <w:num w:numId="7">
-    <w:abstractNumId w:val="9"/>
-  </w:num>
-  <w:num w:numId="8">
-    <w:abstractNumId w:val="10"/>
-  </w:num>
-  <w:num w:numId="9">
-    <w:abstractNumId w:val="3"/>
-  </w:num>
-  <w:num w:numId="10">
-    <w:abstractNumId w:val="4"/>
-  </w:num>
-  <w:num w:numId="11">
-    <w:abstractNumId w:val="5"/>
-  </w:num>
-  <w:num w:numId="12">
-    <w:abstractNumId w:val="6"/>
+  <w:num w:numId="13">
+    <w:abstractNumId w:val="2"/>
   </w:num>
 </w:numbering>
 </file>
@@ -4614,7 +7948,6 @@
   <w:style w:type="character" w:default="1" w:styleId="Domylnaczcionkaakapitu">
     <w:name w:val="Default Paragraph Font"/>
     <w:uiPriority w:val="1"/>
-    <w:semiHidden/>
     <w:unhideWhenUsed/>
   </w:style>
   <w:style w:type="table" w:default="1" w:styleId="Standardowy">
@@ -4804,547 +8137,6 @@
     </w:tblPr>
   </w:style>
 </w:styles>
-</file>
-
-<file path=word/glossary/document.xml><?xml version="1.0" encoding="utf-8"?>
-<w:glossaryDocument xmlns:wpc="http://schemas.microsoft.com/office/word/2010/wordprocessingCanvas" xmlns:cx="http://schemas.microsoft.com/office/drawing/2014/chartex" xmlns:cx1="http://schemas.microsoft.com/office/drawing/2015/9/8/chartex" xmlns:mc="http://schemas.openxmlformats.org/markup-compatibility/2006" xmlns:o="urn:schemas-microsoft-com:office:office" xmlns:r="http://schemas.openxmlformats.org/officeDocument/2006/relationships" xmlns:m="http://schemas.openxmlformats.org/officeDocument/2006/math" xmlns:v="urn:schemas-microsoft-com:vml" xmlns:wp14="http://schemas.microsoft.com/office/word/2010/wordprocessingDrawing" xmlns:wp="http://schemas.openxmlformats.org/drawingml/2006/wordprocessingDrawing" xmlns:w10="urn:schemas-microsoft-com:office:word" xmlns:w="http://schemas.openxmlformats.org/wordprocessingml/2006/main" xmlns:w14="http://schemas.microsoft.com/office/word/2010/wordml" xmlns:w15="http://schemas.microsoft.com/office/word/2012/wordml" xmlns:w16se="http://schemas.microsoft.com/office/word/2015/wordml/symex" xmlns:wpg="http://schemas.microsoft.com/office/word/2010/wordprocessingGroup" xmlns:wpi="http://schemas.microsoft.com/office/word/2010/wordprocessingInk" xmlns:wne="http://schemas.microsoft.com/office/word/2006/wordml" xmlns:wps="http://schemas.microsoft.com/office/word/2010/wordprocessingShape" mc:Ignorable="w14 w15 w16se wp14"/>
-</file>
-
-<file path=word/glossary/fontTable.xml><?xml version="1.0" encoding="utf-8"?>
-<w:fonts xmlns:mc="http://schemas.openxmlformats.org/markup-compatibility/2006" xmlns:r="http://schemas.openxmlformats.org/officeDocument/2006/relationships" xmlns:w="http://schemas.openxmlformats.org/wordprocessingml/2006/main" xmlns:w14="http://schemas.microsoft.com/office/word/2010/wordml" xmlns:w15="http://schemas.microsoft.com/office/word/2012/wordml" xmlns:w16se="http://schemas.microsoft.com/office/word/2015/wordml/symex" mc:Ignorable="w14 w15 w16se">
-  <w:font w:name="Symbol">
-    <w:panose1 w:val="05050102010706020507"/>
-    <w:charset w:val="02"/>
-    <w:family w:val="roman"/>
-    <w:pitch w:val="variable"/>
-    <w:sig w:usb0="00000000" w:usb1="10000000" w:usb2="00000000" w:usb3="00000000" w:csb0="80000000" w:csb1="00000000"/>
-  </w:font>
-  <w:font w:name="Times New Roman">
-    <w:panose1 w:val="02020603050405020304"/>
-    <w:charset w:val="EE"/>
-    <w:family w:val="roman"/>
-    <w:pitch w:val="variable"/>
-    <w:sig w:usb0="E0002EFF" w:usb1="C000785B" w:usb2="00000009" w:usb3="00000000" w:csb0="000001FF" w:csb1="00000000"/>
-  </w:font>
-  <w:font w:name="Courier New">
-    <w:panose1 w:val="02070309020205020404"/>
-    <w:charset w:val="EE"/>
-    <w:family w:val="modern"/>
-    <w:pitch w:val="fixed"/>
-    <w:sig w:usb0="E0002EFF" w:usb1="C0007843" w:usb2="00000009" w:usb3="00000000" w:csb0="000001FF" w:csb1="00000000"/>
-  </w:font>
-  <w:font w:name="Wingdings">
-    <w:panose1 w:val="05000000000000000000"/>
-    <w:charset w:val="02"/>
-    <w:family w:val="auto"/>
-    <w:pitch w:val="variable"/>
-    <w:sig w:usb0="00000000" w:usb1="10000000" w:usb2="00000000" w:usb3="00000000" w:csb0="80000000" w:csb1="00000000"/>
-  </w:font>
-  <w:font w:name="Calibri">
-    <w:panose1 w:val="020F0502020204030204"/>
-    <w:charset w:val="EE"/>
-    <w:family w:val="swiss"/>
-    <w:pitch w:val="variable"/>
-    <w:sig w:usb0="E0002AFF" w:usb1="C000247B" w:usb2="00000009" w:usb3="00000000" w:csb0="000001FF" w:csb1="00000000"/>
-  </w:font>
-  <w:font w:name="Calibri Light">
-    <w:panose1 w:val="020F0302020204030204"/>
-    <w:charset w:val="EE"/>
-    <w:family w:val="swiss"/>
-    <w:pitch w:val="variable"/>
-    <w:sig w:usb0="E0002AFF" w:usb1="C000247B" w:usb2="00000009" w:usb3="00000000" w:csb0="000001FF" w:csb1="00000000"/>
-  </w:font>
-  <w:font w:name="SimSun">
-    <w:altName w:val="宋体"/>
-    <w:panose1 w:val="02010600030101010101"/>
-    <w:charset w:val="86"/>
-    <w:family w:val="auto"/>
-    <w:pitch w:val="variable"/>
-    <w:sig w:usb0="00000003" w:usb1="288F0000" w:usb2="00000016" w:usb3="00000000" w:csb0="00040001" w:csb1="00000000"/>
-  </w:font>
-  <w:font w:name="Arial">
-    <w:panose1 w:val="020B0604020202020204"/>
-    <w:charset w:val="EE"/>
-    <w:family w:val="swiss"/>
-    <w:pitch w:val="variable"/>
-    <w:sig w:usb0="E0002EFF" w:usb1="C0007843" w:usb2="00000009" w:usb3="00000000" w:csb0="000001FF" w:csb1="00000000"/>
-  </w:font>
-</w:fonts>
-</file>
-
-<file path=word/glossary/settings.xml><?xml version="1.0" encoding="utf-8"?>
-<w:settings xmlns:mc="http://schemas.openxmlformats.org/markup-compatibility/2006" xmlns:o="urn:schemas-microsoft-com:office:office" xmlns:r="http://schemas.openxmlformats.org/officeDocument/2006/relationships" xmlns:m="http://schemas.openxmlformats.org/officeDocument/2006/math" xmlns:v="urn:schemas-microsoft-com:vml" xmlns:w10="urn:schemas-microsoft-com:office:word" xmlns:w="http://schemas.openxmlformats.org/wordprocessingml/2006/main" xmlns:w14="http://schemas.microsoft.com/office/word/2010/wordml" xmlns:w15="http://schemas.microsoft.com/office/word/2012/wordml" xmlns:w16se="http://schemas.microsoft.com/office/word/2015/wordml/symex" xmlns:sl="http://schemas.openxmlformats.org/schemaLibrary/2006/main" mc:Ignorable="w14 w15 w16se">
-  <w:view w:val="normal"/>
-  <w:defaultTabStop w:val="708"/>
-  <w:hyphenationZone w:val="425"/>
-  <w:characterSpacingControl w:val="doNotCompress"/>
-  <w:compat>
-    <w:useFELayout/>
-    <w:compatSetting w:name="compatibilityMode" w:uri="http://schemas.microsoft.com/office/word" w:val="15"/>
-    <w:compatSetting w:name="overrideTableStyleFontSizeAndJustification" w:uri="http://schemas.microsoft.com/office/word" w:val="1"/>
-    <w:compatSetting w:name="enableOpenTypeFeatures" w:uri="http://schemas.microsoft.com/office/word" w:val="1"/>
-    <w:compatSetting w:name="doNotFlipMirrorIndents" w:uri="http://schemas.microsoft.com/office/word" w:val="1"/>
-    <w:compatSetting w:name="differentiateMultirowTableHeaders" w:uri="http://schemas.microsoft.com/office/word" w:val="1"/>
-  </w:compat>
-  <w:rsids>
-    <w:rsidRoot w:val="009D43B4"/>
-    <w:rsid w:val="007835FB"/>
-    <w:rsid w:val="009D43B4"/>
-  </w:rsids>
-  <m:mathPr>
-    <m:mathFont m:val="Cambria Math"/>
-    <m:brkBin m:val="before"/>
-    <m:brkBinSub m:val="--"/>
-    <m:smallFrac m:val="0"/>
-    <m:dispDef/>
-    <m:lMargin m:val="0"/>
-    <m:rMargin m:val="0"/>
-    <m:defJc m:val="centerGroup"/>
-    <m:wrapIndent m:val="1440"/>
-    <m:intLim m:val="subSup"/>
-    <m:naryLim m:val="undOvr"/>
-  </m:mathPr>
-  <w:themeFontLang w:val="pl-PL"/>
-  <w:clrSchemeMapping w:bg1="light1" w:t1="dark1" w:bg2="light2" w:t2="dark2" w:accent1="accent1" w:accent2="accent2" w:accent3="accent3" w:accent4="accent4" w:accent5="accent5" w:accent6="accent6" w:hyperlink="hyperlink" w:followedHyperlink="followedHyperlink"/>
-  <w:decimalSymbol w:val=","/>
-  <w:listSeparator w:val=";"/>
-  <w15:chartTrackingRefBased/>
-</w:settings>
-</file>
-
-<file path=word/glossary/styles.xml><?xml version="1.0" encoding="utf-8"?>
-<w:styles xmlns:mc="http://schemas.openxmlformats.org/markup-compatibility/2006" xmlns:r="http://schemas.openxmlformats.org/officeDocument/2006/relationships" xmlns:w="http://schemas.openxmlformats.org/wordprocessingml/2006/main" xmlns:w14="http://schemas.microsoft.com/office/word/2010/wordml" xmlns:w15="http://schemas.microsoft.com/office/word/2012/wordml" xmlns:w16se="http://schemas.microsoft.com/office/word/2015/wordml/symex" mc:Ignorable="w14 w15 w16se">
-  <w:docDefaults>
-    <w:rPrDefault>
-      <w:rPr>
-        <w:rFonts w:asciiTheme="minorHAnsi" w:eastAsiaTheme="minorEastAsia" w:hAnsiTheme="minorHAnsi" w:cstheme="minorBidi"/>
-        <w:sz w:val="22"/>
-        <w:szCs w:val="22"/>
-        <w:lang w:val="pl-PL" w:eastAsia="pl-PL" w:bidi="ar-SA"/>
-      </w:rPr>
-    </w:rPrDefault>
-    <w:pPrDefault>
-      <w:pPr>
-        <w:spacing w:after="160" w:line="259" w:lineRule="auto"/>
-      </w:pPr>
-    </w:pPrDefault>
-  </w:docDefaults>
-  <w:latentStyles w:defLockedState="0" w:defUIPriority="99" w:defSemiHidden="0" w:defUnhideWhenUsed="0" w:defQFormat="0" w:count="371">
-    <w:lsdException w:name="Normal" w:uiPriority="0" w:qFormat="1"/>
-    <w:lsdException w:name="heading 1" w:uiPriority="9" w:qFormat="1"/>
-    <w:lsdException w:name="heading 2" w:semiHidden="1" w:uiPriority="9" w:unhideWhenUsed="1" w:qFormat="1"/>
-    <w:lsdException w:name="heading 3" w:semiHidden="1" w:uiPriority="9" w:unhideWhenUsed="1" w:qFormat="1"/>
-    <w:lsdException w:name="heading 4" w:semiHidden="1" w:uiPriority="9" w:unhideWhenUsed="1" w:qFormat="1"/>
-    <w:lsdException w:name="heading 5" w:semiHidden="1" w:uiPriority="9" w:unhideWhenUsed="1" w:qFormat="1"/>
-    <w:lsdException w:name="heading 6" w:semiHidden="1" w:uiPriority="9" w:unhideWhenUsed="1" w:qFormat="1"/>
-    <w:lsdException w:name="heading 7" w:semiHidden="1" w:uiPriority="9" w:unhideWhenUsed="1" w:qFormat="1"/>
-    <w:lsdException w:name="heading 8" w:semiHidden="1" w:uiPriority="9" w:unhideWhenUsed="1" w:qFormat="1"/>
-    <w:lsdException w:name="heading 9" w:semiHidden="1" w:uiPriority="9" w:unhideWhenUsed="1" w:qFormat="1"/>
-    <w:lsdException w:name="index 1" w:semiHidden="1" w:unhideWhenUsed="1"/>
-    <w:lsdException w:name="index 2" w:semiHidden="1" w:unhideWhenUsed="1"/>
-    <w:lsdException w:name="index 3" w:semiHidden="1" w:unhideWhenUsed="1"/>
-    <w:lsdException w:name="index 4" w:semiHidden="1" w:unhideWhenUsed="1"/>
-    <w:lsdException w:name="index 5" w:semiHidden="1" w:unhideWhenUsed="1"/>
-    <w:lsdException w:name="index 6" w:semiHidden="1" w:unhideWhenUsed="1"/>
-    <w:lsdException w:name="index 7" w:semiHidden="1" w:unhideWhenUsed="1"/>
-    <w:lsdException w:name="index 8" w:semiHidden="1" w:unhideWhenUsed="1"/>
-    <w:lsdException w:name="index 9" w:semiHidden="1" w:unhideWhenUsed="1"/>
-    <w:lsdException w:name="toc 1" w:semiHidden="1" w:uiPriority="39" w:unhideWhenUsed="1"/>
-    <w:lsdException w:name="toc 2" w:semiHidden="1" w:uiPriority="39" w:unhideWhenUsed="1"/>
-    <w:lsdException w:name="toc 3" w:semiHidden="1" w:uiPriority="39" w:unhideWhenUsed="1"/>
-    <w:lsdException w:name="toc 4" w:semiHidden="1" w:uiPriority="39" w:unhideWhenUsed="1"/>
-    <w:lsdException w:name="toc 5" w:semiHidden="1" w:uiPriority="39" w:unhideWhenUsed="1"/>
-    <w:lsdException w:name="toc 6" w:semiHidden="1" w:uiPriority="39" w:unhideWhenUsed="1"/>
-    <w:lsdException w:name="toc 7" w:semiHidden="1" w:uiPriority="39" w:unhideWhenUsed="1"/>
-    <w:lsdException w:name="toc 8" w:semiHidden="1" w:uiPriority="39" w:unhideWhenUsed="1"/>
-    <w:lsdException w:name="toc 9" w:semiHidden="1" w:uiPriority="39" w:unhideWhenUsed="1"/>
-    <w:lsdException w:name="Normal Indent" w:semiHidden="1" w:unhideWhenUsed="1"/>
-    <w:lsdException w:name="footnote text" w:semiHidden="1" w:unhideWhenUsed="1"/>
-    <w:lsdException w:name="annotation text" w:semiHidden="1" w:unhideWhenUsed="1"/>
-    <w:lsdException w:name="header" w:semiHidden="1" w:unhideWhenUsed="1"/>
-    <w:lsdException w:name="footer" w:semiHidden="1" w:unhideWhenUsed="1"/>
-    <w:lsdException w:name="index heading" w:semiHidden="1" w:unhideWhenUsed="1"/>
-    <w:lsdException w:name="caption" w:semiHidden="1" w:uiPriority="35" w:unhideWhenUsed="1" w:qFormat="1"/>
-    <w:lsdException w:name="table of figures" w:semiHidden="1" w:unhideWhenUsed="1"/>
-    <w:lsdException w:name="envelope address" w:semiHidden="1" w:unhideWhenUsed="1"/>
-    <w:lsdException w:name="envelope return" w:semiHidden="1" w:unhideWhenUsed="1"/>
-    <w:lsdException w:name="footnote reference" w:semiHidden="1" w:unhideWhenUsed="1"/>
-    <w:lsdException w:name="annotation reference" w:semiHidden="1" w:unhideWhenUsed="1"/>
-    <w:lsdException w:name="line number" w:semiHidden="1" w:unhideWhenUsed="1"/>
-    <w:lsdException w:name="page number" w:semiHidden="1" w:unhideWhenUsed="1"/>
-    <w:lsdException w:name="endnote reference" w:semiHidden="1" w:unhideWhenUsed="1"/>
-    <w:lsdException w:name="endnote text" w:semiHidden="1" w:unhideWhenUsed="1"/>
-    <w:lsdException w:name="table of authorities" w:semiHidden="1" w:unhideWhenUsed="1"/>
-    <w:lsdException w:name="macro" w:semiHidden="1" w:unhideWhenUsed="1"/>
-    <w:lsdException w:name="toa heading" w:semiHidden="1" w:unhideWhenUsed="1"/>
-    <w:lsdException w:name="List" w:semiHidden="1" w:unhideWhenUsed="1"/>
-    <w:lsdException w:name="List Bullet" w:semiHidden="1" w:unhideWhenUsed="1"/>
-    <w:lsdException w:name="List Number" w:semiHidden="1" w:unhideWhenUsed="1"/>
-    <w:lsdException w:name="List 2" w:semiHidden="1" w:unhideWhenUsed="1"/>
-    <w:lsdException w:name="List 3" w:semiHidden="1" w:unhideWhenUsed="1"/>
-    <w:lsdException w:name="List 4" w:semiHidden="1" w:unhideWhenUsed="1"/>
-    <w:lsdException w:name="List 5" w:semiHidden="1" w:unhideWhenUsed="1"/>
-    <w:lsdException w:name="List Bullet 2" w:semiHidden="1" w:unhideWhenUsed="1"/>
-    <w:lsdException w:name="List Bullet 3" w:semiHidden="1" w:unhideWhenUsed="1"/>
-    <w:lsdException w:name="List Bullet 4" w:semiHidden="1" w:unhideWhenUsed="1"/>
-    <w:lsdException w:name="List Bullet 5" w:semiHidden="1" w:unhideWhenUsed="1"/>
-    <w:lsdException w:name="List Number 2" w:semiHidden="1" w:unhideWhenUsed="1"/>
-    <w:lsdException w:name="List Number 3" w:semiHidden="1" w:unhideWhenUsed="1"/>
-    <w:lsdException w:name="List Number 4" w:semiHidden="1" w:unhideWhenUsed="1"/>
-    <w:lsdException w:name="List Number 5" w:semiHidden="1" w:unhideWhenUsed="1"/>
-    <w:lsdException w:name="Title" w:uiPriority="10" w:qFormat="1"/>
-    <w:lsdException w:name="Closing" w:semiHidden="1" w:unhideWhenUsed="1"/>
-    <w:lsdException w:name="Signature" w:semiHidden="1" w:unhideWhenUsed="1"/>
-    <w:lsdException w:name="Default Paragraph Font" w:semiHidden="1" w:uiPriority="1" w:unhideWhenUsed="1"/>
-    <w:lsdException w:name="Body Text" w:semiHidden="1" w:unhideWhenUsed="1"/>
-    <w:lsdException w:name="Body Text Indent" w:semiHidden="1" w:unhideWhenUsed="1"/>
-    <w:lsdException w:name="List Continue" w:semiHidden="1" w:unhideWhenUsed="1"/>
-    <w:lsdException w:name="List Continue 2" w:semiHidden="1" w:unhideWhenUsed="1"/>
-    <w:lsdException w:name="List Continue 3" w:semiHidden="1" w:unhideWhenUsed="1"/>
-    <w:lsdException w:name="List Continue 4" w:semiHidden="1" w:unhideWhenUsed="1"/>
-    <w:lsdException w:name="List Continue 5" w:semiHidden="1" w:unhideWhenUsed="1"/>
-    <w:lsdException w:name="Message Header" w:semiHidden="1" w:unhideWhenUsed="1"/>
-    <w:lsdException w:name="Subtitle" w:uiPriority="11" w:qFormat="1"/>
-    <w:lsdException w:name="Salutation" w:semiHidden="1" w:unhideWhenUsed="1"/>
-    <w:lsdException w:name="Date" w:semiHidden="1" w:unhideWhenUsed="1"/>
-    <w:lsdException w:name="Body Text First Indent" w:semiHidden="1" w:unhideWhenUsed="1"/>
-    <w:lsdException w:name="Body Text First Indent 2" w:semiHidden="1" w:unhideWhenUsed="1"/>
-    <w:lsdException w:name="Note Heading" w:semiHidden="1" w:unhideWhenUsed="1"/>
-    <w:lsdException w:name="Body Text 2" w:semiHidden="1" w:unhideWhenUsed="1"/>
-    <w:lsdException w:name="Body Text 3" w:semiHidden="1" w:unhideWhenUsed="1"/>
-    <w:lsdException w:name="Body Text Indent 2" w:semiHidden="1" w:unhideWhenUsed="1"/>
-    <w:lsdException w:name="Body Text Indent 3" w:semiHidden="1" w:unhideWhenUsed="1"/>
-    <w:lsdException w:name="Block Text" w:semiHidden="1" w:unhideWhenUsed="1"/>
-    <w:lsdException w:name="Hyperlink" w:semiHidden="1" w:unhideWhenUsed="1"/>
-    <w:lsdException w:name="FollowedHyperlink" w:semiHidden="1" w:unhideWhenUsed="1"/>
-    <w:lsdException w:name="Strong" w:uiPriority="22" w:qFormat="1"/>
-    <w:lsdException w:name="Emphasis" w:uiPriority="20" w:qFormat="1"/>
-    <w:lsdException w:name="Document Map" w:semiHidden="1" w:unhideWhenUsed="1"/>
-    <w:lsdException w:name="Plain Text" w:semiHidden="1" w:unhideWhenUsed="1"/>
-    <w:lsdException w:name="E-mail Signature" w:semiHidden="1" w:unhideWhenUsed="1"/>
-    <w:lsdException w:name="HTML Top of Form" w:semiHidden="1" w:unhideWhenUsed="1"/>
-    <w:lsdException w:name="HTML Bottom of Form" w:semiHidden="1" w:unhideWhenUsed="1"/>
-    <w:lsdException w:name="Normal (Web)" w:semiHidden="1" w:unhideWhenUsed="1"/>
-    <w:lsdException w:name="HTML Acronym" w:semiHidden="1" w:unhideWhenUsed="1"/>
-    <w:lsdException w:name="HTML Address" w:semiHidden="1" w:unhideWhenUsed="1"/>
-    <w:lsdException w:name="HTML Cite" w:semiHidden="1" w:unhideWhenUsed="1"/>
-    <w:lsdException w:name="HTML Code" w:semiHidden="1" w:unhideWhenUsed="1"/>
-    <w:lsdException w:name="HTML Definition" w:semiHidden="1" w:unhideWhenUsed="1"/>
-    <w:lsdException w:name="HTML Keyboard" w:semiHidden="1" w:unhideWhenUsed="1"/>
-    <w:lsdException w:name="HTML Preformatted" w:semiHidden="1" w:unhideWhenUsed="1"/>
-    <w:lsdException w:name="HTML Sample" w:semiHidden="1" w:unhideWhenUsed="1"/>
-    <w:lsdException w:name="HTML Typewriter" w:semiHidden="1" w:unhideWhenUsed="1"/>
-    <w:lsdException w:name="HTML Variable" w:semiHidden="1" w:unhideWhenUsed="1"/>
-    <w:lsdException w:name="Normal Table" w:semiHidden="1" w:unhideWhenUsed="1"/>
-    <w:lsdException w:name="annotation subject" w:semiHidden="1" w:unhideWhenUsed="1"/>
-    <w:lsdException w:name="No List" w:semiHidden="1" w:unhideWhenUsed="1"/>
-    <w:lsdException w:name="Outline List 1" w:semiHidden="1" w:unhideWhenUsed="1"/>
-    <w:lsdException w:name="Outline List 2" w:semiHidden="1" w:unhideWhenUsed="1"/>
-    <w:lsdException w:name="Outline List 3" w:semiHidden="1" w:unhideWhenUsed="1"/>
-    <w:lsdException w:name="Table Simple 1" w:semiHidden="1" w:unhideWhenUsed="1"/>
-    <w:lsdException w:name="Table Simple 2" w:semiHidden="1" w:unhideWhenUsed="1"/>
-    <w:lsdException w:name="Table Simple 3" w:semiHidden="1" w:unhideWhenUsed="1"/>
-    <w:lsdException w:name="Table Classic 1" w:semiHidden="1" w:unhideWhenUsed="1"/>
-    <w:lsdException w:name="Table Classic 2" w:semiHidden="1" w:unhideWhenUsed="1"/>
-    <w:lsdException w:name="Table Classic 3" w:semiHidden="1" w:unhideWhenUsed="1"/>
-    <w:lsdException w:name="Table Classic 4" w:semiHidden="1" w:unhideWhenUsed="1"/>
-    <w:lsdException w:name="Table Colorful 1" w:semiHidden="1" w:unhideWhenUsed="1"/>
-    <w:lsdException w:name="Table Colorful 2" w:semiHidden="1" w:unhideWhenUsed="1"/>
-    <w:lsdException w:name="Table Colorful 3" w:semiHidden="1" w:unhideWhenUsed="1"/>
-    <w:lsdException w:name="Table Columns 1" w:semiHidden="1" w:unhideWhenUsed="1"/>
-    <w:lsdException w:name="Table Columns 2" w:semiHidden="1" w:unhideWhenUsed="1"/>
-    <w:lsdException w:name="Table Columns 3" w:semiHidden="1" w:unhideWhenUsed="1"/>
-    <w:lsdException w:name="Table Columns 4" w:semiHidden="1" w:unhideWhenUsed="1"/>
-    <w:lsdException w:name="Table Columns 5" w:semiHidden="1" w:unhideWhenUsed="1"/>
-    <w:lsdException w:name="Table Grid 1" w:semiHidden="1" w:unhideWhenUsed="1"/>
-    <w:lsdException w:name="Table Grid 2" w:semiHidden="1" w:unhideWhenUsed="1"/>
-    <w:lsdException w:name="Table Grid 3" w:semiHidden="1" w:unhideWhenUsed="1"/>
-    <w:lsdException w:name="Table Grid 4" w:semiHidden="1" w:unhideWhenUsed="1"/>
-    <w:lsdException w:name="Table Grid 5" w:semiHidden="1" w:unhideWhenUsed="1"/>
-    <w:lsdException w:name="Table Grid 6" w:semiHidden="1" w:unhideWhenUsed="1"/>
-    <w:lsdException w:name="Table Grid 7" w:semiHidden="1" w:unhideWhenUsed="1"/>
-    <w:lsdException w:name="Table Grid 8" w:semiHidden="1" w:unhideWhenUsed="1"/>
-    <w:lsdException w:name="Table List 1" w:semiHidden="1" w:unhideWhenUsed="1"/>
-    <w:lsdException w:name="Table List 2" w:semiHidden="1" w:unhideWhenUsed="1"/>
-    <w:lsdException w:name="Table List 3" w:semiHidden="1" w:unhideWhenUsed="1"/>
-    <w:lsdException w:name="Table List 4" w:semiHidden="1" w:unhideWhenUsed="1"/>
-    <w:lsdException w:name="Table List 5" w:semiHidden="1" w:unhideWhenUsed="1"/>
-    <w:lsdException w:name="Table List 6" w:semiHidden="1" w:unhideWhenUsed="1"/>
-    <w:lsdException w:name="Table List 7" w:semiHidden="1" w:unhideWhenUsed="1"/>
-    <w:lsdException w:name="Table List 8" w:semiHidden="1" w:unhideWhenUsed="1"/>
-    <w:lsdException w:name="Table 3D effects 1" w:semiHidden="1" w:unhideWhenUsed="1"/>
-    <w:lsdException w:name="Table 3D effects 2" w:semiHidden="1" w:unhideWhenUsed="1"/>
-    <w:lsdException w:name="Table 3D effects 3" w:semiHidden="1" w:unhideWhenUsed="1"/>
-    <w:lsdException w:name="Table Contemporary" w:semiHidden="1" w:unhideWhenUsed="1"/>
-    <w:lsdException w:name="Table Elegant" w:semiHidden="1" w:unhideWhenUsed="1"/>
-    <w:lsdException w:name="Table Professional" w:semiHidden="1" w:unhideWhenUsed="1"/>
-    <w:lsdException w:name="Table Subtle 1" w:semiHidden="1" w:unhideWhenUsed="1"/>
-    <w:lsdException w:name="Table Subtle 2" w:semiHidden="1" w:unhideWhenUsed="1"/>
-    <w:lsdException w:name="Table Web 1" w:semiHidden="1" w:unhideWhenUsed="1"/>
-    <w:lsdException w:name="Table Web 2" w:semiHidden="1" w:unhideWhenUsed="1"/>
-    <w:lsdException w:name="Table Web 3" w:semiHidden="1" w:unhideWhenUsed="1"/>
-    <w:lsdException w:name="Balloon Text" w:semiHidden="1" w:unhideWhenUsed="1"/>
-    <w:lsdException w:name="Table Grid" w:uiPriority="39"/>
-    <w:lsdException w:name="Table Theme" w:semiHidden="1" w:unhideWhenUsed="1"/>
-    <w:lsdException w:name="Placeholder Text" w:semiHidden="1"/>
-    <w:lsdException w:name="No Spacing" w:uiPriority="1" w:qFormat="1"/>
-    <w:lsdException w:name="Light Shading" w:uiPriority="60"/>
-    <w:lsdException w:name="Light List" w:uiPriority="61"/>
-    <w:lsdException w:name="Light Grid" w:uiPriority="62"/>
-    <w:lsdException w:name="Medium Shading 1" w:uiPriority="63"/>
-    <w:lsdException w:name="Medium Shading 2" w:uiPriority="64"/>
-    <w:lsdException w:name="Medium List 1" w:uiPriority="65"/>
-    <w:lsdException w:name="Medium List 2" w:uiPriority="66"/>
-    <w:lsdException w:name="Medium Grid 1" w:uiPriority="67"/>
-    <w:lsdException w:name="Medium Grid 2" w:uiPriority="68"/>
-    <w:lsdException w:name="Medium Grid 3" w:uiPriority="69"/>
-    <w:lsdException w:name="Dark List" w:uiPriority="70"/>
-    <w:lsdException w:name="Colorful Shading" w:uiPriority="71"/>
-    <w:lsdException w:name="Colorful List" w:uiPriority="72"/>
-    <w:lsdException w:name="Colorful Grid" w:uiPriority="73"/>
-    <w:lsdException w:name="Light Shading Accent 1" w:uiPriority="60"/>
-    <w:lsdException w:name="Light List Accent 1" w:uiPriority="61"/>
-    <w:lsdException w:name="Light Grid Accent 1" w:uiPriority="62"/>
-    <w:lsdException w:name="Medium Shading 1 Accent 1" w:uiPriority="63"/>
-    <w:lsdException w:name="Medium Shading 2 Accent 1" w:uiPriority="64"/>
-    <w:lsdException w:name="Medium List 1 Accent 1" w:uiPriority="65"/>
-    <w:lsdException w:name="Revision" w:semiHidden="1"/>
-    <w:lsdException w:name="List Paragraph" w:uiPriority="34" w:qFormat="1"/>
-    <w:lsdException w:name="Quote" w:uiPriority="29" w:qFormat="1"/>
-    <w:lsdException w:name="Intense Quote" w:uiPriority="30" w:qFormat="1"/>
-    <w:lsdException w:name="Medium List 2 Accent 1" w:uiPriority="66"/>
-    <w:lsdException w:name="Medium Grid 1 Accent 1" w:uiPriority="67"/>
-    <w:lsdException w:name="Medium Grid 2 Accent 1" w:uiPriority="68"/>
-    <w:lsdException w:name="Medium Grid 3 Accent 1" w:uiPriority="69"/>
-    <w:lsdException w:name="Dark List Accent 1" w:uiPriority="70"/>
-    <w:lsdException w:name="Colorful Shading Accent 1" w:uiPriority="71"/>
-    <w:lsdException w:name="Colorful List Accent 1" w:uiPriority="72"/>
-    <w:lsdException w:name="Colorful Grid Accent 1" w:uiPriority="73"/>
-    <w:lsdException w:name="Light Shading Accent 2" w:uiPriority="60"/>
-    <w:lsdException w:name="Light List Accent 2" w:uiPriority="61"/>
-    <w:lsdException w:name="Light Grid Accent 2" w:uiPriority="62"/>
-    <w:lsdException w:name="Medium Shading 1 Accent 2" w:uiPriority="63"/>
-    <w:lsdException w:name="Medium Shading 2 Accent 2" w:uiPriority="64"/>
-    <w:lsdException w:name="Medium List 1 Accent 2" w:uiPriority="65"/>
-    <w:lsdException w:name="Medium List 2 Accent 2" w:uiPriority="66"/>
-    <w:lsdException w:name="Medium Grid 1 Accent 2" w:uiPriority="67"/>
-    <w:lsdException w:name="Medium Grid 2 Accent 2" w:uiPriority="68"/>
-    <w:lsdException w:name="Medium Grid 3 Accent 2" w:uiPriority="69"/>
-    <w:lsdException w:name="Dark List Accent 2" w:uiPriority="70"/>
-    <w:lsdException w:name="Colorful Shading Accent 2" w:uiPriority="71"/>
-    <w:lsdException w:name="Colorful List Accent 2" w:uiPriority="72"/>
-    <w:lsdException w:name="Colorful Grid Accent 2" w:uiPriority="73"/>
-    <w:lsdException w:name="Light Shading Accent 3" w:uiPriority="60"/>
-    <w:lsdException w:name="Light List Accent 3" w:uiPriority="61"/>
-    <w:lsdException w:name="Light Grid Accent 3" w:uiPriority="62"/>
-    <w:lsdException w:name="Medium Shading 1 Accent 3" w:uiPriority="63"/>
-    <w:lsdException w:name="Medium Shading 2 Accent 3" w:uiPriority="64"/>
-    <w:lsdException w:name="Medium List 1 Accent 3" w:uiPriority="65"/>
-    <w:lsdException w:name="Medium List 2 Accent 3" w:uiPriority="66"/>
-    <w:lsdException w:name="Medium Grid 1 Accent 3" w:uiPriority="67"/>
-    <w:lsdException w:name="Medium Grid 2 Accent 3" w:uiPriority="68"/>
-    <w:lsdException w:name="Medium Grid 3 Accent 3" w:uiPriority="69"/>
-    <w:lsdException w:name="Dark List Accent 3" w:uiPriority="70"/>
-    <w:lsdException w:name="Colorful Shading Accent 3" w:uiPriority="71"/>
-    <w:lsdException w:name="Colorful List Accent 3" w:uiPriority="72"/>
-    <w:lsdException w:name="Colorful Grid Accent 3" w:uiPriority="73"/>
-    <w:lsdException w:name="Light Shading Accent 4" w:uiPriority="60"/>
-    <w:lsdException w:name="Light List Accent 4" w:uiPriority="61"/>
-    <w:lsdException w:name="Light Grid Accent 4" w:uiPriority="62"/>
-    <w:lsdException w:name="Medium Shading 1 Accent 4" w:uiPriority="63"/>
-    <w:lsdException w:name="Medium Shading 2 Accent 4" w:uiPriority="64"/>
-    <w:lsdException w:name="Medium List 1 Accent 4" w:uiPriority="65"/>
-    <w:lsdException w:name="Medium List 2 Accent 4" w:uiPriority="66"/>
-    <w:lsdException w:name="Medium Grid 1 Accent 4" w:uiPriority="67"/>
-    <w:lsdException w:name="Medium Grid 2 Accent 4" w:uiPriority="68"/>
-    <w:lsdException w:name="Medium Grid 3 Accent 4" w:uiPriority="69"/>
-    <w:lsdException w:name="Dark List Accent 4" w:uiPriority="70"/>
-    <w:lsdException w:name="Colorful Shading Accent 4" w:uiPriority="71"/>
-    <w:lsdException w:name="Colorful List Accent 4" w:uiPriority="72"/>
-    <w:lsdException w:name="Colorful Grid Accent 4" w:uiPriority="73"/>
-    <w:lsdException w:name="Light Shading Accent 5" w:uiPriority="60"/>
-    <w:lsdException w:name="Light List Accent 5" w:uiPriority="61"/>
-    <w:lsdException w:name="Light Grid Accent 5" w:uiPriority="62"/>
-    <w:lsdException w:name="Medium Shading 1 Accent 5" w:uiPriority="63"/>
-    <w:lsdException w:name="Medium Shading 2 Accent 5" w:uiPriority="64"/>
-    <w:lsdException w:name="Medium List 1 Accent 5" w:uiPriority="65"/>
-    <w:lsdException w:name="Medium List 2 Accent 5" w:uiPriority="66"/>
-    <w:lsdException w:name="Medium Grid 1 Accent 5" w:uiPriority="67"/>
-    <w:lsdException w:name="Medium Grid 2 Accent 5" w:uiPriority="68"/>
-    <w:lsdException w:name="Medium Grid 3 Accent 5" w:uiPriority="69"/>
-    <w:lsdException w:name="Dark List Accent 5" w:uiPriority="70"/>
-    <w:lsdException w:name="Colorful Shading Accent 5" w:uiPriority="71"/>
-    <w:lsdException w:name="Colorful List Accent 5" w:uiPriority="72"/>
-    <w:lsdException w:name="Colorful Grid Accent 5" w:uiPriority="73"/>
-    <w:lsdException w:name="Light Shading Accent 6" w:uiPriority="60"/>
-    <w:lsdException w:name="Light List Accent 6" w:uiPriority="61"/>
-    <w:lsdException w:name="Light Grid Accent 6" w:uiPriority="62"/>
-    <w:lsdException w:name="Medium Shading 1 Accent 6" w:uiPriority="63"/>
-    <w:lsdException w:name="Medium Shading 2 Accent 6" w:uiPriority="64"/>
-    <w:lsdException w:name="Medium List 1 Accent 6" w:uiPriority="65"/>
-    <w:lsdException w:name="Medium List 2 Accent 6" w:uiPriority="66"/>
-    <w:lsdException w:name="Medium Grid 1 Accent 6" w:uiPriority="67"/>
-    <w:lsdException w:name="Medium Grid 2 Accent 6" w:uiPriority="68"/>
-    <w:lsdException w:name="Medium Grid 3 Accent 6" w:uiPriority="69"/>
-    <w:lsdException w:name="Dark List Accent 6" w:uiPriority="70"/>
-    <w:lsdException w:name="Colorful Shading Accent 6" w:uiPriority="71"/>
-    <w:lsdException w:name="Colorful List Accent 6" w:uiPriority="72"/>
-    <w:lsdException w:name="Colorful Grid Accent 6" w:uiPriority="73"/>
-    <w:lsdException w:name="Subtle Emphasis" w:uiPriority="19" w:qFormat="1"/>
-    <w:lsdException w:name="Intense Emphasis" w:uiPriority="21" w:qFormat="1"/>
-    <w:lsdException w:name="Subtle Reference" w:uiPriority="31" w:qFormat="1"/>
-    <w:lsdException w:name="Intense Reference" w:uiPriority="32" w:qFormat="1"/>
-    <w:lsdException w:name="Book Title" w:uiPriority="33" w:qFormat="1"/>
-    <w:lsdException w:name="Bibliography" w:semiHidden="1" w:uiPriority="37" w:unhideWhenUsed="1"/>
-    <w:lsdException w:name="TOC Heading" w:semiHidden="1" w:uiPriority="39" w:unhideWhenUsed="1" w:qFormat="1"/>
-    <w:lsdException w:name="Plain Table 1" w:uiPriority="41"/>
-    <w:lsdException w:name="Plain Table 2" w:uiPriority="42"/>
-    <w:lsdException w:name="Plain Table 3" w:uiPriority="43"/>
-    <w:lsdException w:name="Plain Table 4" w:uiPriority="44"/>
-    <w:lsdException w:name="Plain Table 5" w:uiPriority="45"/>
-    <w:lsdException w:name="Grid Table Light" w:uiPriority="40"/>
-    <w:lsdException w:name="Grid Table 1 Light" w:uiPriority="46"/>
-    <w:lsdException w:name="Grid Table 2" w:uiPriority="47"/>
-    <w:lsdException w:name="Grid Table 3" w:uiPriority="48"/>
-    <w:lsdException w:name="Grid Table 4" w:uiPriority="49"/>
-    <w:lsdException w:name="Grid Table 5 Dark" w:uiPriority="50"/>
-    <w:lsdException w:name="Grid Table 6 Colorful" w:uiPriority="51"/>
-    <w:lsdException w:name="Grid Table 7 Colorful" w:uiPriority="52"/>
-    <w:lsdException w:name="Grid Table 1 Light Accent 1" w:uiPriority="46"/>
-    <w:lsdException w:name="Grid Table 2 Accent 1" w:uiPriority="47"/>
-    <w:lsdException w:name="Grid Table 3 Accent 1" w:uiPriority="48"/>
-    <w:lsdException w:name="Grid Table 4 Accent 1" w:uiPriority="49"/>
-    <w:lsdException w:name="Grid Table 5 Dark Accent 1" w:uiPriority="50"/>
-    <w:lsdException w:name="Grid Table 6 Colorful Accent 1" w:uiPriority="51"/>
-    <w:lsdException w:name="Grid Table 7 Colorful Accent 1" w:uiPriority="52"/>
-    <w:lsdException w:name="Grid Table 1 Light Accent 2" w:uiPriority="46"/>
-    <w:lsdException w:name="Grid Table 2 Accent 2" w:uiPriority="47"/>
-    <w:lsdException w:name="Grid Table 3 Accent 2" w:uiPriority="48"/>
-    <w:lsdException w:name="Grid Table 4 Accent 2" w:uiPriority="49"/>
-    <w:lsdException w:name="Grid Table 5 Dark Accent 2" w:uiPriority="50"/>
-    <w:lsdException w:name="Grid Table 6 Colorful Accent 2" w:uiPriority="51"/>
-    <w:lsdException w:name="Grid Table 7 Colorful Accent 2" w:uiPriority="52"/>
-    <w:lsdException w:name="Grid Table 1 Light Accent 3" w:uiPriority="46"/>
-    <w:lsdException w:name="Grid Table 2 Accent 3" w:uiPriority="47"/>
-    <w:lsdException w:name="Grid Table 3 Accent 3" w:uiPriority="48"/>
-    <w:lsdException w:name="Grid Table 4 Accent 3" w:uiPriority="49"/>
-    <w:lsdException w:name="Grid Table 5 Dark Accent 3" w:uiPriority="50"/>
-    <w:lsdException w:name="Grid Table 6 Colorful Accent 3" w:uiPriority="51"/>
-    <w:lsdException w:name="Grid Table 7 Colorful Accent 3" w:uiPriority="52"/>
-    <w:lsdException w:name="Grid Table 1 Light Accent 4" w:uiPriority="46"/>
-    <w:lsdException w:name="Grid Table 2 Accent 4" w:uiPriority="47"/>
-    <w:lsdException w:name="Grid Table 3 Accent 4" w:uiPriority="48"/>
-    <w:lsdException w:name="Grid Table 4 Accent 4" w:uiPriority="49"/>
-    <w:lsdException w:name="Grid Table 5 Dark Accent 4" w:uiPriority="50"/>
-    <w:lsdException w:name="Grid Table 6 Colorful Accent 4" w:uiPriority="51"/>
-    <w:lsdException w:name="Grid Table 7 Colorful Accent 4" w:uiPriority="52"/>
-    <w:lsdException w:name="Grid Table 1 Light Accent 5" w:uiPriority="46"/>
-    <w:lsdException w:name="Grid Table 2 Accent 5" w:uiPriority="47"/>
-    <w:lsdException w:name="Grid Table 3 Accent 5" w:uiPriority="48"/>
-    <w:lsdException w:name="Grid Table 4 Accent 5" w:uiPriority="49"/>
-    <w:lsdException w:name="Grid Table 5 Dark Accent 5" w:uiPriority="50"/>
-    <w:lsdException w:name="Grid Table 6 Colorful Accent 5" w:uiPriority="51"/>
-    <w:lsdException w:name="Grid Table 7 Colorful Accent 5" w:uiPriority="52"/>
-    <w:lsdException w:name="Grid Table 1 Light Accent 6" w:uiPriority="46"/>
-    <w:lsdException w:name="Grid Table 2 Accent 6" w:uiPriority="47"/>
-    <w:lsdException w:name="Grid Table 3 Accent 6" w:uiPriority="48"/>
-    <w:lsdException w:name="Grid Table 4 Accent 6" w:uiPriority="49"/>
-    <w:lsdException w:name="Grid Table 5 Dark Accent 6" w:uiPriority="50"/>
-    <w:lsdException w:name="Grid Table 6 Colorful Accent 6" w:uiPriority="51"/>
-    <w:lsdException w:name="Grid Table 7 Colorful Accent 6" w:uiPriority="52"/>
-    <w:lsdException w:name="List Table 1 Light" w:uiPriority="46"/>
-    <w:lsdException w:name="List Table 2" w:uiPriority="47"/>
-    <w:lsdException w:name="List Table 3" w:uiPriority="48"/>
-    <w:lsdException w:name="List Table 4" w:uiPriority="49"/>
-    <w:lsdException w:name="List Table 5 Dark" w:uiPriority="50"/>
-    <w:lsdException w:name="List Table 6 Colorful" w:uiPriority="51"/>
-    <w:lsdException w:name="List Table 7 Colorful" w:uiPriority="52"/>
-    <w:lsdException w:name="List Table 1 Light Accent 1" w:uiPriority="46"/>
-    <w:lsdException w:name="List Table 2 Accent 1" w:uiPriority="47"/>
-    <w:lsdException w:name="List Table 3 Accent 1" w:uiPriority="48"/>
-    <w:lsdException w:name="List Table 4 Accent 1" w:uiPriority="49"/>
-    <w:lsdException w:name="List Table 5 Dark Accent 1" w:uiPriority="50"/>
-    <w:lsdException w:name="List Table 6 Colorful Accent 1" w:uiPriority="51"/>
-    <w:lsdException w:name="List Table 7 Colorful Accent 1" w:uiPriority="52"/>
-    <w:lsdException w:name="List Table 1 Light Accent 2" w:uiPriority="46"/>
-    <w:lsdException w:name="List Table 2 Accent 2" w:uiPriority="47"/>
-    <w:lsdException w:name="List Table 3 Accent 2" w:uiPriority="48"/>
-    <w:lsdException w:name="List Table 4 Accent 2" w:uiPriority="49"/>
-    <w:lsdException w:name="List Table 5 Dark Accent 2" w:uiPriority="50"/>
-    <w:lsdException w:name="List Table 6 Colorful Accent 2" w:uiPriority="51"/>
-    <w:lsdException w:name="List Table 7 Colorful Accent 2" w:uiPriority="52"/>
-    <w:lsdException w:name="List Table 1 Light Accent 3" w:uiPriority="46"/>
-    <w:lsdException w:name="List Table 2 Accent 3" w:uiPriority="47"/>
-    <w:lsdException w:name="List Table 3 Accent 3" w:uiPriority="48"/>
-    <w:lsdException w:name="List Table 4 Accent 3" w:uiPriority="49"/>
-    <w:lsdException w:name="List Table 5 Dark Accent 3" w:uiPriority="50"/>
-    <w:lsdException w:name="List Table 6 Colorful Accent 3" w:uiPriority="51"/>
-    <w:lsdException w:name="List Table 7 Colorful Accent 3" w:uiPriority="52"/>
-    <w:lsdException w:name="List Table 1 Light Accent 4" w:uiPriority="46"/>
-    <w:lsdException w:name="List Table 2 Accent 4" w:uiPriority="47"/>
-    <w:lsdException w:name="List Table 3 Accent 4" w:uiPriority="48"/>
-    <w:lsdException w:name="List Table 4 Accent 4" w:uiPriority="49"/>
-    <w:lsdException w:name="List Table 5 Dark Accent 4" w:uiPriority="50"/>
-    <w:lsdException w:name="List Table 6 Colorful Accent 4" w:uiPriority="51"/>
-    <w:lsdException w:name="List Table 7 Colorful Accent 4" w:uiPriority="52"/>
-    <w:lsdException w:name="List Table 1 Light Accent 5" w:uiPriority="46"/>
-    <w:lsdException w:name="List Table 2 Accent 5" w:uiPriority="47"/>
-    <w:lsdException w:name="List Table 3 Accent 5" w:uiPriority="48"/>
-    <w:lsdException w:name="List Table 4 Accent 5" w:uiPriority="49"/>
-    <w:lsdException w:name="List Table 5 Dark Accent 5" w:uiPriority="50"/>
-    <w:lsdException w:name="List Table 6 Colorful Accent 5" w:uiPriority="51"/>
-    <w:lsdException w:name="List Table 7 Colorful Accent 5" w:uiPriority="52"/>
-    <w:lsdException w:name="List Table 1 Light Accent 6" w:uiPriority="46"/>
-    <w:lsdException w:name="List Table 2 Accent 6" w:uiPriority="47"/>
-    <w:lsdException w:name="List Table 3 Accent 6" w:uiPriority="48"/>
-    <w:lsdException w:name="List Table 4 Accent 6" w:uiPriority="49"/>
-    <w:lsdException w:name="List Table 5 Dark Accent 6" w:uiPriority="50"/>
-    <w:lsdException w:name="List Table 6 Colorful Accent 6" w:uiPriority="51"/>
-    <w:lsdException w:name="List Table 7 Colorful Accent 6" w:uiPriority="52"/>
-  </w:latentStyles>
-  <w:style w:type="paragraph" w:default="1" w:styleId="Normalny">
-    <w:name w:val="Normal"/>
-    <w:qFormat/>
-  </w:style>
-  <w:style w:type="character" w:default="1" w:styleId="Domylnaczcionkaakapitu">
-    <w:name w:val="Default Paragraph Font"/>
-    <w:uiPriority w:val="1"/>
-    <w:semiHidden/>
-    <w:unhideWhenUsed/>
-  </w:style>
-  <w:style w:type="table" w:default="1" w:styleId="Standardowy">
-    <w:name w:val="Normal Table"/>
-    <w:uiPriority w:val="99"/>
-    <w:semiHidden/>
-    <w:unhideWhenUsed/>
-    <w:tblPr>
-      <w:tblInd w:w="0" w:type="dxa"/>
-      <w:tblCellMar>
-        <w:top w:w="0" w:type="dxa"/>
-        <w:left w:w="108" w:type="dxa"/>
-        <w:bottom w:w="0" w:type="dxa"/>
-        <w:right w:w="108" w:type="dxa"/>
-      </w:tblCellMar>
-    </w:tblPr>
-  </w:style>
-  <w:style w:type="numbering" w:default="1" w:styleId="Bezlisty">
-    <w:name w:val="No List"/>
-    <w:uiPriority w:val="99"/>
-    <w:semiHidden/>
-    <w:unhideWhenUsed/>
-  </w:style>
-  <w:style w:type="paragraph" w:customStyle="1" w:styleId="86511B1C13594D379FF96156A850CF6B">
-    <w:name w:val="86511B1C13594D379FF96156A850CF6B"/>
-    <w:rsid w:val="009D43B4"/>
-  </w:style>
-</w:styles>
-</file>
-
-<file path=word/glossary/webSettings.xml><?xml version="1.0" encoding="utf-8"?>
-<w:webSettings xmlns:mc="http://schemas.openxmlformats.org/markup-compatibility/2006" xmlns:r="http://schemas.openxmlformats.org/officeDocument/2006/relationships" xmlns:w="http://schemas.openxmlformats.org/wordprocessingml/2006/main" xmlns:w14="http://schemas.microsoft.com/office/word/2010/wordml" xmlns:w15="http://schemas.microsoft.com/office/word/2012/wordml" xmlns:w16se="http://schemas.microsoft.com/office/word/2015/wordml/symex" mc:Ignorable="w14 w15 w16se">
-  <w:optimizeForBrowser/>
-  <w:allowPNG/>
-</w:webSettings>
 </file>
 
 <file path=word/theme/theme1.xml><?xml version="1.0" encoding="utf-8"?>

</xml_diff>